<commit_message>
MA_07_02_C0 - Inserción digitación recursos
Se ajustaron los recursos con lo enviado por Sandra Ballen de
digitación. Se recomienda hacer una revisión al recurso 200, el cual
requiere de fórmulas como imagen; la pregunta es ¿estas fórmulas se
deben enviar a ilustración para que las pongan en el formato solicitado
en el recurso IMGn e IMGa. Aún no se ha recibido el material de
ilustración con las modificaciones solicitadas.
</commit_message>
<xml_diff>
--- a/fuentes/contenidos/grado07/guion02/MA_07_02_CO_REC100.docx
+++ b/fuentes/contenidos/grado07/guion02/MA_07_02_CO_REC100.docx
@@ -9,6 +9,13 @@
           <w:rFonts w:asciiTheme="majorHAnsi" w:hAnsiTheme="majorHAnsi"/>
           <w:b/>
           <w:lang w:val="es-ES_tradnl"/>
+          <w:rPrChange w:id="0" w:author="Diana Velásquez Rojas" w:date="2015-05-02T18:07:00Z">
+            <w:rPr>
+              <w:rFonts w:ascii="Calibri" w:hAnsi="Calibri"/>
+              <w:b/>
+              <w:lang w:val="es-ES_tradnl"/>
+            </w:rPr>
+          </w:rPrChange>
         </w:rPr>
       </w:pPr>
       <w:r>
@@ -16,6 +23,13 @@
           <w:rFonts w:asciiTheme="majorHAnsi" w:hAnsiTheme="majorHAnsi"/>
           <w:b/>
           <w:lang w:val="es-ES_tradnl"/>
+          <w:rPrChange w:id="1" w:author="Diana Velásquez Rojas" w:date="2015-05-02T18:07:00Z">
+            <w:rPr>
+              <w:rFonts w:ascii="Calibri" w:hAnsi="Calibri"/>
+              <w:b/>
+              <w:lang w:val="es-ES_tradnl"/>
+            </w:rPr>
+          </w:rPrChange>
         </w:rPr>
         <w:t xml:space="preserve">Ejercicio Genérico </w:t>
       </w:r>
@@ -24,6 +38,13 @@
           <w:rFonts w:asciiTheme="majorHAnsi" w:hAnsiTheme="majorHAnsi"/>
           <w:b/>
           <w:lang w:val="es-ES_tradnl"/>
+          <w:rPrChange w:id="2" w:author="Diana Velásquez Rojas" w:date="2015-05-02T18:07:00Z">
+            <w:rPr>
+              <w:rFonts w:ascii="Calibri" w:hAnsi="Calibri"/>
+              <w:b/>
+              <w:lang w:val="es-ES_tradnl"/>
+            </w:rPr>
+          </w:rPrChange>
         </w:rPr>
         <w:t>M12A: Ordenar secuencias según palabras</w:t>
       </w:r>
@@ -73,7 +94,29 @@
           <w:highlight w:val="green"/>
           <w:lang w:val="es-ES_tradnl"/>
         </w:rPr>
-        <w:t>Nombre del guión a que corresponde el ejercicio</w:t>
+        <w:t xml:space="preserve">Nombre del </w:t>
+      </w:r>
+      <w:proofErr w:type="spellStart"/>
+      <w:r>
+        <w:rPr>
+          <w:rFonts w:ascii="Arial" w:hAnsi="Arial"/>
+          <w:sz w:val="18"/>
+          <w:szCs w:val="18"/>
+          <w:highlight w:val="green"/>
+          <w:lang w:val="es-ES_tradnl"/>
+        </w:rPr>
+        <w:t>guión</w:t>
+      </w:r>
+      <w:proofErr w:type="spellEnd"/>
+      <w:r>
+        <w:rPr>
+          <w:rFonts w:ascii="Arial" w:hAnsi="Arial"/>
+          <w:sz w:val="18"/>
+          <w:szCs w:val="18"/>
+          <w:highlight w:val="green"/>
+          <w:lang w:val="es-ES_tradnl"/>
+        </w:rPr>
+        <w:t xml:space="preserve"> a que corresponde el ejercicio</w:t>
       </w:r>
     </w:p>
     <w:p>
@@ -123,17 +166,7 @@
           <w:szCs w:val="18"/>
           <w:lang w:val="es-ES_tradnl"/>
         </w:rPr>
-        <w:t xml:space="preserve">DATOS DEL </w:t>
-      </w:r>
-      <w:r>
-        <w:rPr>
-          <w:rFonts w:ascii="Arial" w:hAnsi="Arial"/>
-          <w:b/>
-          <w:sz w:val="18"/>
-          <w:szCs w:val="18"/>
-          <w:lang w:val="es-ES_tradnl"/>
-        </w:rPr>
-        <w:t>RECURSO</w:t>
+        <w:t>DATOS DEL RECURSO</w:t>
       </w:r>
     </w:p>
     <w:p>
@@ -311,17 +344,7 @@
           <w:highlight w:val="green"/>
           <w:lang w:val="es-ES_tradnl"/>
         </w:rPr>
-        <w:t xml:space="preserve">Descripción del </w:t>
-      </w:r>
-      <w:r>
-        <w:rPr>
-          <w:rFonts w:ascii="Arial" w:hAnsi="Arial"/>
-          <w:sz w:val="18"/>
-          <w:szCs w:val="18"/>
-          <w:highlight w:val="green"/>
-          <w:lang w:val="es-ES_tradnl"/>
-        </w:rPr>
-        <w:t>recurso</w:t>
+        <w:t>Descripción del recurso</w:t>
       </w:r>
     </w:p>
     <w:p>
@@ -399,73 +422,26 @@
           <w:highlight w:val="green"/>
           <w:lang w:val="es-ES_tradnl"/>
         </w:rPr>
-        <w:t>Palabras clave del recurso (separadas por</w:t>
-      </w:r>
-      <w:r>
-        <w:rPr>
-          <w:rFonts w:ascii="Arial" w:hAnsi="Arial"/>
-          <w:sz w:val="18"/>
-          <w:szCs w:val="18"/>
-          <w:highlight w:val="green"/>
-          <w:lang w:val="es-ES_tradnl"/>
-        </w:rPr>
-        <w:t xml:space="preserve"> comas</w:t>
-      </w:r>
-      <w:r>
-        <w:rPr>
-          <w:rFonts w:ascii="Arial" w:hAnsi="Arial"/>
-          <w:sz w:val="18"/>
-          <w:szCs w:val="18"/>
-          <w:highlight w:val="green"/>
-          <w:lang w:val="es-ES_tradnl"/>
-        </w:rPr>
-        <w:t xml:space="preserve"> ",")</w:t>
-      </w:r>
-    </w:p>
-    <w:p>
-      <w:pPr>
-        <w:rPr>
-          <w:rFonts w:ascii="Arial" w:hAnsi="Arial" w:cs="Arial"/>
-          <w:sz w:val="18"/>
-          <w:szCs w:val="18"/>
-          <w:lang w:val="es-ES_tradnl"/>
-        </w:rPr>
-      </w:pPr>
-      <w:r>
-        <w:rPr>
-          <w:rFonts w:ascii="Arial" w:hAnsi="Arial" w:cs="Arial"/>
-          <w:sz w:val="18"/>
-          <w:szCs w:val="18"/>
-          <w:lang w:val="es-ES_tradnl"/>
-        </w:rPr>
-        <w:t>Paréntesis, adición</w:t>
-      </w:r>
-      <w:r>
-        <w:rPr>
-          <w:rFonts w:ascii="Arial" w:hAnsi="Arial" w:cs="Arial"/>
-          <w:sz w:val="18"/>
-          <w:szCs w:val="18"/>
-          <w:lang w:val="es-ES_tradnl"/>
-        </w:rPr>
-        <w:t>,</w:t>
-      </w:r>
-      <w:r>
-        <w:rPr>
-          <w:rFonts w:ascii="Arial" w:hAnsi="Arial" w:cs="Arial"/>
-          <w:sz w:val="18"/>
-          <w:szCs w:val="18"/>
-          <w:lang w:val="es-ES_tradnl"/>
-        </w:rPr>
-        <w:t xml:space="preserve"> </w:t>
-      </w:r>
-      <w:r>
-        <w:rPr>
-          <w:rFonts w:ascii="Arial" w:hAnsi="Arial" w:cs="Arial"/>
-          <w:sz w:val="18"/>
-          <w:szCs w:val="18"/>
-          <w:lang w:val="es-ES_tradnl"/>
-        </w:rPr>
-        <w:t>sustracción</w:t>
+        <w:t>Palabras clave del recurso (separadas por comas ",")</w:t>
+      </w:r>
+    </w:p>
+    <w:p>
+      <w:pPr>
+        <w:rPr>
+          <w:rFonts w:ascii="Arial" w:hAnsi="Arial" w:cs="Arial"/>
+          <w:sz w:val="18"/>
+          <w:szCs w:val="18"/>
+          <w:lang w:val="es-ES_tradnl"/>
+        </w:rPr>
+      </w:pPr>
+      <w:r>
+        <w:rPr>
+          <w:rFonts w:ascii="Arial" w:hAnsi="Arial" w:cs="Arial"/>
+          <w:sz w:val="18"/>
+          <w:szCs w:val="18"/>
+          <w:lang w:val="es-ES_tradnl"/>
+        </w:rPr>
+        <w:t>Paréntesis, adición, sustracción</w:t>
       </w:r>
     </w:p>
     <w:p>
@@ -586,57 +562,7 @@
           <w:highlight w:val="green"/>
           <w:lang w:val="es-ES_tradnl"/>
         </w:rPr>
-        <w:t>Acción didáctica</w:t>
-      </w:r>
-      <w:r>
-        <w:rPr>
-          <w:rFonts w:ascii="Arial" w:hAnsi="Arial"/>
-          <w:sz w:val="18"/>
-          <w:szCs w:val="18"/>
-          <w:highlight w:val="green"/>
-          <w:lang w:val="es-ES_tradnl"/>
-        </w:rPr>
-        <w:t xml:space="preserve"> (</w:t>
-      </w:r>
-      <w:r>
-        <w:rPr>
-          <w:rFonts w:ascii="Arial" w:hAnsi="Arial"/>
-          <w:sz w:val="18"/>
-          <w:szCs w:val="18"/>
-          <w:highlight w:val="green"/>
-          <w:lang w:val="es-ES_tradnl"/>
-        </w:rPr>
-        <w:t>indicar</w:t>
-      </w:r>
-      <w:r>
-        <w:rPr>
-          <w:rFonts w:ascii="Arial" w:hAnsi="Arial"/>
-          <w:sz w:val="18"/>
-          <w:szCs w:val="18"/>
-          <w:highlight w:val="green"/>
-          <w:lang w:val="es-ES_tradnl"/>
-        </w:rPr>
-        <w:t xml:space="preserve"> </w:t>
-      </w:r>
-      <w:r>
-        <w:rPr>
-          <w:rFonts w:ascii="Arial" w:hAnsi="Arial"/>
-          <w:sz w:val="18"/>
-          <w:szCs w:val="18"/>
-          <w:highlight w:val="green"/>
-          <w:lang w:val="es-ES_tradnl"/>
-        </w:rPr>
-        <w:t>sólo una</w:t>
-      </w:r>
-      <w:r>
-        <w:rPr>
-          <w:rFonts w:ascii="Arial" w:hAnsi="Arial"/>
-          <w:sz w:val="18"/>
-          <w:szCs w:val="18"/>
-          <w:highlight w:val="green"/>
-          <w:lang w:val="es-ES_tradnl"/>
-        </w:rPr>
-        <w:t>)</w:t>
+        <w:t>Acción didáctica (indicar sólo una)</w:t>
       </w:r>
     </w:p>
     <w:tbl>
@@ -645,6 +571,21 @@
         <w:tblW w:w="8930" w:type="dxa"/>
         <w:tblInd w:w="250" w:type="dxa"/>
         <w:tblLook w:val="04A0" w:firstRow="1" w:lastRow="0" w:firstColumn="1" w:lastColumn="0" w:noHBand="0" w:noVBand="1"/>
+        <w:tblPrChange w:id="3" w:author="Diana Velásquez Rojas" w:date="2015-05-02T18:07:00Z">
+          <w:tblPr>
+            <w:tblW w:w="8930" w:type="dxa"/>
+            <w:tblInd w:w="250" w:type="dxa"/>
+            <w:tblBorders>
+              <w:top w:val="single" w:sz="4" w:space="0" w:color="auto"/>
+              <w:left w:val="single" w:sz="4" w:space="0" w:color="auto"/>
+              <w:bottom w:val="single" w:sz="4" w:space="0" w:color="auto"/>
+              <w:right w:val="single" w:sz="4" w:space="0" w:color="auto"/>
+              <w:insideH w:val="single" w:sz="4" w:space="0" w:color="auto"/>
+              <w:insideV w:val="single" w:sz="4" w:space="0" w:color="auto"/>
+            </w:tblBorders>
+            <w:tblLook w:val="04A0" w:firstRow="1" w:lastRow="0" w:firstColumn="1" w:lastColumn="0" w:noHBand="0" w:noVBand="1"/>
+          </w:tblPr>
+        </w:tblPrChange>
       </w:tblPr>
       <w:tblGrid>
         <w:gridCol w:w="1248"/>
@@ -655,11 +596,29 @@
         <w:gridCol w:w="425"/>
         <w:gridCol w:w="2268"/>
         <w:gridCol w:w="425"/>
+        <w:tblGridChange w:id="4">
+          <w:tblGrid>
+            <w:gridCol w:w="1248"/>
+            <w:gridCol w:w="404"/>
+            <w:gridCol w:w="1289"/>
+            <w:gridCol w:w="367"/>
+            <w:gridCol w:w="2504"/>
+            <w:gridCol w:w="425"/>
+            <w:gridCol w:w="2268"/>
+            <w:gridCol w:w="425"/>
+          </w:tblGrid>
+        </w:tblGridChange>
       </w:tblGrid>
       <w:tr>
         <w:tc>
           <w:tcPr>
             <w:tcW w:w="1248" w:type="dxa"/>
+            <w:tcPrChange w:id="5" w:author="Diana Velásquez Rojas" w:date="2015-05-02T18:07:00Z">
+              <w:tcPr>
+                <w:tcW w:w="1248" w:type="dxa"/>
+                <w:shd w:val="clear" w:color="auto" w:fill="auto"/>
+              </w:tcPr>
+            </w:tcPrChange>
           </w:tcPr>
           <w:p>
             <w:pPr>
@@ -684,6 +643,12 @@
         <w:tc>
           <w:tcPr>
             <w:tcW w:w="404" w:type="dxa"/>
+            <w:tcPrChange w:id="6" w:author="Diana Velásquez Rojas" w:date="2015-05-02T18:07:00Z">
+              <w:tcPr>
+                <w:tcW w:w="404" w:type="dxa"/>
+                <w:shd w:val="clear" w:color="auto" w:fill="auto"/>
+              </w:tcPr>
+            </w:tcPrChange>
           </w:tcPr>
           <w:p>
             <w:pPr>
@@ -699,6 +664,12 @@
         <w:tc>
           <w:tcPr>
             <w:tcW w:w="1289" w:type="dxa"/>
+            <w:tcPrChange w:id="7" w:author="Diana Velásquez Rojas" w:date="2015-05-02T18:07:00Z">
+              <w:tcPr>
+                <w:tcW w:w="1289" w:type="dxa"/>
+                <w:shd w:val="clear" w:color="auto" w:fill="auto"/>
+              </w:tcPr>
+            </w:tcPrChange>
           </w:tcPr>
           <w:p>
             <w:pPr>
@@ -723,6 +694,12 @@
         <w:tc>
           <w:tcPr>
             <w:tcW w:w="367" w:type="dxa"/>
+            <w:tcPrChange w:id="8" w:author="Diana Velásquez Rojas" w:date="2015-05-02T18:07:00Z">
+              <w:tcPr>
+                <w:tcW w:w="367" w:type="dxa"/>
+                <w:shd w:val="clear" w:color="auto" w:fill="auto"/>
+              </w:tcPr>
+            </w:tcPrChange>
           </w:tcPr>
           <w:p>
             <w:pPr>
@@ -748,6 +725,12 @@
         <w:tc>
           <w:tcPr>
             <w:tcW w:w="2504" w:type="dxa"/>
+            <w:tcPrChange w:id="9" w:author="Diana Velásquez Rojas" w:date="2015-05-02T18:07:00Z">
+              <w:tcPr>
+                <w:tcW w:w="2504" w:type="dxa"/>
+                <w:shd w:val="clear" w:color="auto" w:fill="auto"/>
+              </w:tcPr>
+            </w:tcPrChange>
           </w:tcPr>
           <w:p>
             <w:pPr>
@@ -772,6 +755,12 @@
         <w:tc>
           <w:tcPr>
             <w:tcW w:w="425" w:type="dxa"/>
+            <w:tcPrChange w:id="10" w:author="Diana Velásquez Rojas" w:date="2015-05-02T18:07:00Z">
+              <w:tcPr>
+                <w:tcW w:w="425" w:type="dxa"/>
+                <w:shd w:val="clear" w:color="auto" w:fill="auto"/>
+              </w:tcPr>
+            </w:tcPrChange>
           </w:tcPr>
           <w:p>
             <w:pPr>
@@ -787,6 +776,12 @@
         <w:tc>
           <w:tcPr>
             <w:tcW w:w="2268" w:type="dxa"/>
+            <w:tcPrChange w:id="11" w:author="Diana Velásquez Rojas" w:date="2015-05-02T18:07:00Z">
+              <w:tcPr>
+                <w:tcW w:w="2268" w:type="dxa"/>
+                <w:shd w:val="clear" w:color="auto" w:fill="auto"/>
+              </w:tcPr>
+            </w:tcPrChange>
           </w:tcPr>
           <w:p>
             <w:pPr>
@@ -811,6 +806,12 @@
         <w:tc>
           <w:tcPr>
             <w:tcW w:w="425" w:type="dxa"/>
+            <w:tcPrChange w:id="12" w:author="Diana Velásquez Rojas" w:date="2015-05-02T18:07:00Z">
+              <w:tcPr>
+                <w:tcW w:w="425" w:type="dxa"/>
+                <w:shd w:val="clear" w:color="auto" w:fill="auto"/>
+              </w:tcPr>
+            </w:tcPrChange>
           </w:tcPr>
           <w:p>
             <w:pPr>
@@ -828,6 +829,12 @@
         <w:tc>
           <w:tcPr>
             <w:tcW w:w="1248" w:type="dxa"/>
+            <w:tcPrChange w:id="13" w:author="Diana Velásquez Rojas" w:date="2015-05-02T18:07:00Z">
+              <w:tcPr>
+                <w:tcW w:w="1248" w:type="dxa"/>
+                <w:shd w:val="clear" w:color="auto" w:fill="auto"/>
+              </w:tcPr>
+            </w:tcPrChange>
           </w:tcPr>
           <w:p>
             <w:pPr>
@@ -852,6 +859,12 @@
         <w:tc>
           <w:tcPr>
             <w:tcW w:w="404" w:type="dxa"/>
+            <w:tcPrChange w:id="14" w:author="Diana Velásquez Rojas" w:date="2015-05-02T18:07:00Z">
+              <w:tcPr>
+                <w:tcW w:w="404" w:type="dxa"/>
+                <w:shd w:val="clear" w:color="auto" w:fill="auto"/>
+              </w:tcPr>
+            </w:tcPrChange>
           </w:tcPr>
           <w:p>
             <w:pPr>
@@ -867,6 +880,12 @@
         <w:tc>
           <w:tcPr>
             <w:tcW w:w="1289" w:type="dxa"/>
+            <w:tcPrChange w:id="15" w:author="Diana Velásquez Rojas" w:date="2015-05-02T18:07:00Z">
+              <w:tcPr>
+                <w:tcW w:w="1289" w:type="dxa"/>
+                <w:shd w:val="clear" w:color="auto" w:fill="auto"/>
+              </w:tcPr>
+            </w:tcPrChange>
           </w:tcPr>
           <w:p>
             <w:pPr>
@@ -891,6 +910,12 @@
         <w:tc>
           <w:tcPr>
             <w:tcW w:w="367" w:type="dxa"/>
+            <w:tcPrChange w:id="16" w:author="Diana Velásquez Rojas" w:date="2015-05-02T18:07:00Z">
+              <w:tcPr>
+                <w:tcW w:w="367" w:type="dxa"/>
+                <w:shd w:val="clear" w:color="auto" w:fill="auto"/>
+              </w:tcPr>
+            </w:tcPrChange>
           </w:tcPr>
           <w:p>
             <w:pPr>
@@ -906,6 +931,12 @@
         <w:tc>
           <w:tcPr>
             <w:tcW w:w="2504" w:type="dxa"/>
+            <w:tcPrChange w:id="17" w:author="Diana Velásquez Rojas" w:date="2015-05-02T18:07:00Z">
+              <w:tcPr>
+                <w:tcW w:w="2504" w:type="dxa"/>
+                <w:shd w:val="clear" w:color="auto" w:fill="auto"/>
+              </w:tcPr>
+            </w:tcPrChange>
           </w:tcPr>
           <w:p>
             <w:pPr>
@@ -930,6 +961,12 @@
         <w:tc>
           <w:tcPr>
             <w:tcW w:w="425" w:type="dxa"/>
+            <w:tcPrChange w:id="18" w:author="Diana Velásquez Rojas" w:date="2015-05-02T18:07:00Z">
+              <w:tcPr>
+                <w:tcW w:w="425" w:type="dxa"/>
+                <w:shd w:val="clear" w:color="auto" w:fill="auto"/>
+              </w:tcPr>
+            </w:tcPrChange>
           </w:tcPr>
           <w:p>
             <w:pPr>
@@ -945,6 +982,12 @@
         <w:tc>
           <w:tcPr>
             <w:tcW w:w="2268" w:type="dxa"/>
+            <w:tcPrChange w:id="19" w:author="Diana Velásquez Rojas" w:date="2015-05-02T18:07:00Z">
+              <w:tcPr>
+                <w:tcW w:w="2268" w:type="dxa"/>
+                <w:shd w:val="clear" w:color="auto" w:fill="auto"/>
+              </w:tcPr>
+            </w:tcPrChange>
           </w:tcPr>
           <w:p>
             <w:pPr>
@@ -969,6 +1012,12 @@
         <w:tc>
           <w:tcPr>
             <w:tcW w:w="425" w:type="dxa"/>
+            <w:tcPrChange w:id="20" w:author="Diana Velásquez Rojas" w:date="2015-05-02T18:07:00Z">
+              <w:tcPr>
+                <w:tcW w:w="425" w:type="dxa"/>
+                <w:shd w:val="clear" w:color="auto" w:fill="auto"/>
+              </w:tcPr>
+            </w:tcPrChange>
           </w:tcPr>
           <w:p>
             <w:pPr>
@@ -1040,17 +1089,46 @@
         <w:tblW w:w="9497" w:type="dxa"/>
         <w:tblInd w:w="250" w:type="dxa"/>
         <w:tblLook w:val="04A0" w:firstRow="1" w:lastRow="0" w:firstColumn="1" w:lastColumn="0" w:noHBand="0" w:noVBand="1"/>
+        <w:tblPrChange w:id="21" w:author="Diana Velásquez Rojas" w:date="2015-05-02T18:07:00Z">
+          <w:tblPr>
+            <w:tblW w:w="9497" w:type="dxa"/>
+            <w:tblInd w:w="250" w:type="dxa"/>
+            <w:tblBorders>
+              <w:top w:val="single" w:sz="4" w:space="0" w:color="auto"/>
+              <w:left w:val="single" w:sz="4" w:space="0" w:color="auto"/>
+              <w:bottom w:val="single" w:sz="4" w:space="0" w:color="auto"/>
+              <w:right w:val="single" w:sz="4" w:space="0" w:color="auto"/>
+              <w:insideH w:val="single" w:sz="4" w:space="0" w:color="auto"/>
+              <w:insideV w:val="single" w:sz="4" w:space="0" w:color="auto"/>
+            </w:tblBorders>
+            <w:tblLook w:val="04A0" w:firstRow="1" w:lastRow="0" w:firstColumn="1" w:lastColumn="0" w:noHBand="0" w:noVBand="1"/>
+          </w:tblPr>
+        </w:tblPrChange>
       </w:tblPr>
       <w:tblGrid>
         <w:gridCol w:w="4536"/>
         <w:gridCol w:w="425"/>
         <w:gridCol w:w="4111"/>
         <w:gridCol w:w="425"/>
+        <w:tblGridChange w:id="22">
+          <w:tblGrid>
+            <w:gridCol w:w="4536"/>
+            <w:gridCol w:w="425"/>
+            <w:gridCol w:w="4111"/>
+            <w:gridCol w:w="425"/>
+          </w:tblGrid>
+        </w:tblGridChange>
       </w:tblGrid>
       <w:tr>
         <w:tc>
           <w:tcPr>
             <w:tcW w:w="4536" w:type="dxa"/>
+            <w:tcPrChange w:id="23" w:author="Diana Velásquez Rojas" w:date="2015-05-02T18:07:00Z">
+              <w:tcPr>
+                <w:tcW w:w="4536" w:type="dxa"/>
+                <w:shd w:val="clear" w:color="auto" w:fill="auto"/>
+              </w:tcPr>
+            </w:tcPrChange>
           </w:tcPr>
           <w:p>
             <w:pPr>
@@ -1084,6 +1162,12 @@
         <w:tc>
           <w:tcPr>
             <w:tcW w:w="425" w:type="dxa"/>
+            <w:tcPrChange w:id="24" w:author="Diana Velásquez Rojas" w:date="2015-05-02T18:07:00Z">
+              <w:tcPr>
+                <w:tcW w:w="425" w:type="dxa"/>
+                <w:shd w:val="clear" w:color="auto" w:fill="auto"/>
+              </w:tcPr>
+            </w:tcPrChange>
           </w:tcPr>
           <w:p>
             <w:pPr>
@@ -1099,6 +1183,12 @@
         <w:tc>
           <w:tcPr>
             <w:tcW w:w="4111" w:type="dxa"/>
+            <w:tcPrChange w:id="25" w:author="Diana Velásquez Rojas" w:date="2015-05-02T18:07:00Z">
+              <w:tcPr>
+                <w:tcW w:w="4111" w:type="dxa"/>
+                <w:shd w:val="clear" w:color="auto" w:fill="auto"/>
+              </w:tcPr>
+            </w:tcPrChange>
           </w:tcPr>
           <w:p>
             <w:pPr>
@@ -1132,6 +1222,12 @@
         <w:tc>
           <w:tcPr>
             <w:tcW w:w="425" w:type="dxa"/>
+            <w:tcPrChange w:id="26" w:author="Diana Velásquez Rojas" w:date="2015-05-02T18:07:00Z">
+              <w:tcPr>
+                <w:tcW w:w="425" w:type="dxa"/>
+                <w:shd w:val="clear" w:color="auto" w:fill="auto"/>
+              </w:tcPr>
+            </w:tcPrChange>
           </w:tcPr>
           <w:p>
             <w:pPr>
@@ -1159,6 +1255,12 @@
         <w:tc>
           <w:tcPr>
             <w:tcW w:w="4536" w:type="dxa"/>
+            <w:tcPrChange w:id="27" w:author="Diana Velásquez Rojas" w:date="2015-05-02T18:07:00Z">
+              <w:tcPr>
+                <w:tcW w:w="4536" w:type="dxa"/>
+                <w:shd w:val="clear" w:color="auto" w:fill="auto"/>
+              </w:tcPr>
+            </w:tcPrChange>
           </w:tcPr>
           <w:p>
             <w:pPr>
@@ -1192,6 +1294,12 @@
         <w:tc>
           <w:tcPr>
             <w:tcW w:w="425" w:type="dxa"/>
+            <w:tcPrChange w:id="28" w:author="Diana Velásquez Rojas" w:date="2015-05-02T18:07:00Z">
+              <w:tcPr>
+                <w:tcW w:w="425" w:type="dxa"/>
+                <w:shd w:val="clear" w:color="auto" w:fill="auto"/>
+              </w:tcPr>
+            </w:tcPrChange>
           </w:tcPr>
           <w:p>
             <w:pPr>
@@ -1207,6 +1315,12 @@
         <w:tc>
           <w:tcPr>
             <w:tcW w:w="4111" w:type="dxa"/>
+            <w:tcPrChange w:id="29" w:author="Diana Velásquez Rojas" w:date="2015-05-02T18:07:00Z">
+              <w:tcPr>
+                <w:tcW w:w="4111" w:type="dxa"/>
+                <w:shd w:val="clear" w:color="auto" w:fill="auto"/>
+              </w:tcPr>
+            </w:tcPrChange>
           </w:tcPr>
           <w:p>
             <w:pPr>
@@ -1231,6 +1345,12 @@
         <w:tc>
           <w:tcPr>
             <w:tcW w:w="425" w:type="dxa"/>
+            <w:tcPrChange w:id="30" w:author="Diana Velásquez Rojas" w:date="2015-05-02T18:07:00Z">
+              <w:tcPr>
+                <w:tcW w:w="425" w:type="dxa"/>
+                <w:shd w:val="clear" w:color="auto" w:fill="auto"/>
+              </w:tcPr>
+            </w:tcPrChange>
           </w:tcPr>
           <w:p>
             <w:pPr>
@@ -1248,6 +1368,12 @@
         <w:tc>
           <w:tcPr>
             <w:tcW w:w="4536" w:type="dxa"/>
+            <w:tcPrChange w:id="31" w:author="Diana Velásquez Rojas" w:date="2015-05-02T18:07:00Z">
+              <w:tcPr>
+                <w:tcW w:w="4536" w:type="dxa"/>
+                <w:shd w:val="clear" w:color="auto" w:fill="auto"/>
+              </w:tcPr>
+            </w:tcPrChange>
           </w:tcPr>
           <w:p>
             <w:pPr>
@@ -1281,6 +1407,12 @@
         <w:tc>
           <w:tcPr>
             <w:tcW w:w="425" w:type="dxa"/>
+            <w:tcPrChange w:id="32" w:author="Diana Velásquez Rojas" w:date="2015-05-02T18:07:00Z">
+              <w:tcPr>
+                <w:tcW w:w="425" w:type="dxa"/>
+                <w:shd w:val="clear" w:color="auto" w:fill="auto"/>
+              </w:tcPr>
+            </w:tcPrChange>
           </w:tcPr>
           <w:p>
             <w:pPr>
@@ -1296,6 +1428,12 @@
         <w:tc>
           <w:tcPr>
             <w:tcW w:w="4111" w:type="dxa"/>
+            <w:tcPrChange w:id="33" w:author="Diana Velásquez Rojas" w:date="2015-05-02T18:07:00Z">
+              <w:tcPr>
+                <w:tcW w:w="4111" w:type="dxa"/>
+                <w:shd w:val="clear" w:color="auto" w:fill="auto"/>
+              </w:tcPr>
+            </w:tcPrChange>
           </w:tcPr>
           <w:p>
             <w:pPr>
@@ -1329,6 +1467,12 @@
         <w:tc>
           <w:tcPr>
             <w:tcW w:w="425" w:type="dxa"/>
+            <w:tcPrChange w:id="34" w:author="Diana Velásquez Rojas" w:date="2015-05-02T18:07:00Z">
+              <w:tcPr>
+                <w:tcW w:w="425" w:type="dxa"/>
+                <w:shd w:val="clear" w:color="auto" w:fill="auto"/>
+              </w:tcPr>
+            </w:tcPrChange>
           </w:tcPr>
           <w:p>
             <w:pPr>
@@ -1346,6 +1490,12 @@
         <w:tc>
           <w:tcPr>
             <w:tcW w:w="4536" w:type="dxa"/>
+            <w:tcPrChange w:id="35" w:author="Diana Velásquez Rojas" w:date="2015-05-02T18:07:00Z">
+              <w:tcPr>
+                <w:tcW w:w="4536" w:type="dxa"/>
+                <w:shd w:val="clear" w:color="auto" w:fill="auto"/>
+              </w:tcPr>
+            </w:tcPrChange>
           </w:tcPr>
           <w:p>
             <w:pPr>
@@ -1379,6 +1529,12 @@
         <w:tc>
           <w:tcPr>
             <w:tcW w:w="425" w:type="dxa"/>
+            <w:tcPrChange w:id="36" w:author="Diana Velásquez Rojas" w:date="2015-05-02T18:07:00Z">
+              <w:tcPr>
+                <w:tcW w:w="425" w:type="dxa"/>
+                <w:shd w:val="clear" w:color="auto" w:fill="auto"/>
+              </w:tcPr>
+            </w:tcPrChange>
           </w:tcPr>
           <w:p>
             <w:pPr>
@@ -1394,6 +1550,12 @@
         <w:tc>
           <w:tcPr>
             <w:tcW w:w="4111" w:type="dxa"/>
+            <w:tcPrChange w:id="37" w:author="Diana Velásquez Rojas" w:date="2015-05-02T18:07:00Z">
+              <w:tcPr>
+                <w:tcW w:w="4111" w:type="dxa"/>
+                <w:shd w:val="clear" w:color="auto" w:fill="auto"/>
+              </w:tcPr>
+            </w:tcPrChange>
           </w:tcPr>
           <w:p>
             <w:pPr>
@@ -1418,6 +1580,12 @@
         <w:tc>
           <w:tcPr>
             <w:tcW w:w="425" w:type="dxa"/>
+            <w:tcPrChange w:id="38" w:author="Diana Velásquez Rojas" w:date="2015-05-02T18:07:00Z">
+              <w:tcPr>
+                <w:tcW w:w="425" w:type="dxa"/>
+                <w:shd w:val="clear" w:color="auto" w:fill="auto"/>
+              </w:tcPr>
+            </w:tcPrChange>
           </w:tcPr>
           <w:p>
             <w:pPr>
@@ -1499,6 +1667,21 @@
         <w:tblW w:w="8363" w:type="dxa"/>
         <w:tblInd w:w="250" w:type="dxa"/>
         <w:tblLook w:val="04A0" w:firstRow="1" w:lastRow="0" w:firstColumn="1" w:lastColumn="0" w:noHBand="0" w:noVBand="1"/>
+        <w:tblPrChange w:id="39" w:author="Diana Velásquez Rojas" w:date="2015-05-02T18:07:00Z">
+          <w:tblPr>
+            <w:tblW w:w="8363" w:type="dxa"/>
+            <w:tblInd w:w="250" w:type="dxa"/>
+            <w:tblBorders>
+              <w:top w:val="single" w:sz="4" w:space="0" w:color="auto"/>
+              <w:left w:val="single" w:sz="4" w:space="0" w:color="auto"/>
+              <w:bottom w:val="single" w:sz="4" w:space="0" w:color="auto"/>
+              <w:right w:val="single" w:sz="4" w:space="0" w:color="auto"/>
+              <w:insideH w:val="single" w:sz="4" w:space="0" w:color="auto"/>
+              <w:insideV w:val="single" w:sz="4" w:space="0" w:color="auto"/>
+            </w:tblBorders>
+            <w:tblLook w:val="04A0" w:firstRow="1" w:lastRow="0" w:firstColumn="1" w:lastColumn="0" w:noHBand="0" w:noVBand="1"/>
+          </w:tblPr>
+        </w:tblPrChange>
       </w:tblPr>
       <w:tblGrid>
         <w:gridCol w:w="2126"/>
@@ -1509,11 +1692,29 @@
         <w:gridCol w:w="425"/>
         <w:gridCol w:w="1559"/>
         <w:gridCol w:w="425"/>
+        <w:tblGridChange w:id="40">
+          <w:tblGrid>
+            <w:gridCol w:w="2126"/>
+            <w:gridCol w:w="404"/>
+            <w:gridCol w:w="1156"/>
+            <w:gridCol w:w="425"/>
+            <w:gridCol w:w="1843"/>
+            <w:gridCol w:w="425"/>
+            <w:gridCol w:w="1559"/>
+            <w:gridCol w:w="425"/>
+          </w:tblGrid>
+        </w:tblGridChange>
       </w:tblGrid>
       <w:tr>
         <w:tc>
           <w:tcPr>
             <w:tcW w:w="2126" w:type="dxa"/>
+            <w:tcPrChange w:id="41" w:author="Diana Velásquez Rojas" w:date="2015-05-02T18:07:00Z">
+              <w:tcPr>
+                <w:tcW w:w="2126" w:type="dxa"/>
+                <w:shd w:val="clear" w:color="auto" w:fill="auto"/>
+              </w:tcPr>
+            </w:tcPrChange>
           </w:tcPr>
           <w:p>
             <w:pPr>
@@ -1538,6 +1739,12 @@
         <w:tc>
           <w:tcPr>
             <w:tcW w:w="404" w:type="dxa"/>
+            <w:tcPrChange w:id="42" w:author="Diana Velásquez Rojas" w:date="2015-05-02T18:07:00Z">
+              <w:tcPr>
+                <w:tcW w:w="404" w:type="dxa"/>
+                <w:shd w:val="clear" w:color="auto" w:fill="auto"/>
+              </w:tcPr>
+            </w:tcPrChange>
           </w:tcPr>
           <w:p>
             <w:pPr>
@@ -1553,6 +1760,12 @@
         <w:tc>
           <w:tcPr>
             <w:tcW w:w="1156" w:type="dxa"/>
+            <w:tcPrChange w:id="43" w:author="Diana Velásquez Rojas" w:date="2015-05-02T18:07:00Z">
+              <w:tcPr>
+                <w:tcW w:w="1156" w:type="dxa"/>
+                <w:shd w:val="clear" w:color="auto" w:fill="auto"/>
+              </w:tcPr>
+            </w:tcPrChange>
           </w:tcPr>
           <w:p>
             <w:pPr>
@@ -1577,6 +1790,12 @@
         <w:tc>
           <w:tcPr>
             <w:tcW w:w="425" w:type="dxa"/>
+            <w:tcPrChange w:id="44" w:author="Diana Velásquez Rojas" w:date="2015-05-02T18:07:00Z">
+              <w:tcPr>
+                <w:tcW w:w="425" w:type="dxa"/>
+                <w:shd w:val="clear" w:color="auto" w:fill="auto"/>
+              </w:tcPr>
+            </w:tcPrChange>
           </w:tcPr>
           <w:p>
             <w:pPr>
@@ -1592,6 +1811,12 @@
         <w:tc>
           <w:tcPr>
             <w:tcW w:w="1843" w:type="dxa"/>
+            <w:tcPrChange w:id="45" w:author="Diana Velásquez Rojas" w:date="2015-05-02T18:07:00Z">
+              <w:tcPr>
+                <w:tcW w:w="1843" w:type="dxa"/>
+                <w:shd w:val="clear" w:color="auto" w:fill="auto"/>
+              </w:tcPr>
+            </w:tcPrChange>
           </w:tcPr>
           <w:p>
             <w:pPr>
@@ -1616,6 +1841,12 @@
         <w:tc>
           <w:tcPr>
             <w:tcW w:w="425" w:type="dxa"/>
+            <w:tcPrChange w:id="46" w:author="Diana Velásquez Rojas" w:date="2015-05-02T18:07:00Z">
+              <w:tcPr>
+                <w:tcW w:w="425" w:type="dxa"/>
+                <w:shd w:val="clear" w:color="auto" w:fill="auto"/>
+              </w:tcPr>
+            </w:tcPrChange>
           </w:tcPr>
           <w:p>
             <w:pPr>
@@ -1631,6 +1862,12 @@
         <w:tc>
           <w:tcPr>
             <w:tcW w:w="1559" w:type="dxa"/>
+            <w:tcPrChange w:id="47" w:author="Diana Velásquez Rojas" w:date="2015-05-02T18:07:00Z">
+              <w:tcPr>
+                <w:tcW w:w="1559" w:type="dxa"/>
+                <w:shd w:val="clear" w:color="auto" w:fill="auto"/>
+              </w:tcPr>
+            </w:tcPrChange>
           </w:tcPr>
           <w:p>
             <w:pPr>
@@ -1655,6 +1892,12 @@
         <w:tc>
           <w:tcPr>
             <w:tcW w:w="425" w:type="dxa"/>
+            <w:tcPrChange w:id="48" w:author="Diana Velásquez Rojas" w:date="2015-05-02T18:07:00Z">
+              <w:tcPr>
+                <w:tcW w:w="425" w:type="dxa"/>
+                <w:shd w:val="clear" w:color="auto" w:fill="auto"/>
+              </w:tcPr>
+            </w:tcPrChange>
           </w:tcPr>
           <w:p>
             <w:pPr>
@@ -1672,6 +1915,12 @@
         <w:tc>
           <w:tcPr>
             <w:tcW w:w="2126" w:type="dxa"/>
+            <w:tcPrChange w:id="49" w:author="Diana Velásquez Rojas" w:date="2015-05-02T18:07:00Z">
+              <w:tcPr>
+                <w:tcW w:w="2126" w:type="dxa"/>
+                <w:shd w:val="clear" w:color="auto" w:fill="auto"/>
+              </w:tcPr>
+            </w:tcPrChange>
           </w:tcPr>
           <w:p>
             <w:pPr>
@@ -1696,6 +1945,12 @@
         <w:tc>
           <w:tcPr>
             <w:tcW w:w="404" w:type="dxa"/>
+            <w:tcPrChange w:id="50" w:author="Diana Velásquez Rojas" w:date="2015-05-02T18:07:00Z">
+              <w:tcPr>
+                <w:tcW w:w="404" w:type="dxa"/>
+                <w:shd w:val="clear" w:color="auto" w:fill="auto"/>
+              </w:tcPr>
+            </w:tcPrChange>
           </w:tcPr>
           <w:p>
             <w:pPr>
@@ -1721,6 +1976,12 @@
         <w:tc>
           <w:tcPr>
             <w:tcW w:w="1156" w:type="dxa"/>
+            <w:tcPrChange w:id="51" w:author="Diana Velásquez Rojas" w:date="2015-05-02T18:07:00Z">
+              <w:tcPr>
+                <w:tcW w:w="1156" w:type="dxa"/>
+                <w:shd w:val="clear" w:color="auto" w:fill="auto"/>
+              </w:tcPr>
+            </w:tcPrChange>
           </w:tcPr>
           <w:p>
             <w:pPr>
@@ -1745,6 +2006,12 @@
         <w:tc>
           <w:tcPr>
             <w:tcW w:w="425" w:type="dxa"/>
+            <w:tcPrChange w:id="52" w:author="Diana Velásquez Rojas" w:date="2015-05-02T18:07:00Z">
+              <w:tcPr>
+                <w:tcW w:w="425" w:type="dxa"/>
+                <w:shd w:val="clear" w:color="auto" w:fill="auto"/>
+              </w:tcPr>
+            </w:tcPrChange>
           </w:tcPr>
           <w:p>
             <w:pPr>
@@ -1760,6 +2027,12 @@
         <w:tc>
           <w:tcPr>
             <w:tcW w:w="1843" w:type="dxa"/>
+            <w:tcPrChange w:id="53" w:author="Diana Velásquez Rojas" w:date="2015-05-02T18:07:00Z">
+              <w:tcPr>
+                <w:tcW w:w="1843" w:type="dxa"/>
+                <w:shd w:val="clear" w:color="auto" w:fill="auto"/>
+              </w:tcPr>
+            </w:tcPrChange>
           </w:tcPr>
           <w:p>
             <w:pPr>
@@ -1784,6 +2057,12 @@
         <w:tc>
           <w:tcPr>
             <w:tcW w:w="425" w:type="dxa"/>
+            <w:tcPrChange w:id="54" w:author="Diana Velásquez Rojas" w:date="2015-05-02T18:07:00Z">
+              <w:tcPr>
+                <w:tcW w:w="425" w:type="dxa"/>
+                <w:shd w:val="clear" w:color="auto" w:fill="auto"/>
+              </w:tcPr>
+            </w:tcPrChange>
           </w:tcPr>
           <w:p>
             <w:pPr>
@@ -1802,6 +2081,15 @@
             <w:tcBorders>
               <w:bottom w:val="single" w:sz="4" w:space="0" w:color="auto"/>
             </w:tcBorders>
+            <w:tcPrChange w:id="55" w:author="Diana Velásquez Rojas" w:date="2015-05-02T18:07:00Z">
+              <w:tcPr>
+                <w:tcW w:w="1559" w:type="dxa"/>
+                <w:tcBorders>
+                  <w:bottom w:val="single" w:sz="4" w:space="0" w:color="auto"/>
+                </w:tcBorders>
+                <w:shd w:val="clear" w:color="auto" w:fill="auto"/>
+              </w:tcPr>
+            </w:tcPrChange>
           </w:tcPr>
           <w:p>
             <w:pPr>
@@ -1829,6 +2117,15 @@
             <w:tcBorders>
               <w:bottom w:val="single" w:sz="4" w:space="0" w:color="auto"/>
             </w:tcBorders>
+            <w:tcPrChange w:id="56" w:author="Diana Velásquez Rojas" w:date="2015-05-02T18:07:00Z">
+              <w:tcPr>
+                <w:tcW w:w="425" w:type="dxa"/>
+                <w:tcBorders>
+                  <w:bottom w:val="single" w:sz="4" w:space="0" w:color="auto"/>
+                </w:tcBorders>
+                <w:shd w:val="clear" w:color="auto" w:fill="auto"/>
+              </w:tcPr>
+            </w:tcPrChange>
           </w:tcPr>
           <w:p>
             <w:pPr>
@@ -1846,6 +2143,12 @@
         <w:tc>
           <w:tcPr>
             <w:tcW w:w="2126" w:type="dxa"/>
+            <w:tcPrChange w:id="57" w:author="Diana Velásquez Rojas" w:date="2015-05-02T18:07:00Z">
+              <w:tcPr>
+                <w:tcW w:w="2126" w:type="dxa"/>
+                <w:shd w:val="clear" w:color="auto" w:fill="auto"/>
+              </w:tcPr>
+            </w:tcPrChange>
           </w:tcPr>
           <w:p>
             <w:pPr>
@@ -1870,6 +2173,12 @@
         <w:tc>
           <w:tcPr>
             <w:tcW w:w="404" w:type="dxa"/>
+            <w:tcPrChange w:id="58" w:author="Diana Velásquez Rojas" w:date="2015-05-02T18:07:00Z">
+              <w:tcPr>
+                <w:tcW w:w="404" w:type="dxa"/>
+                <w:shd w:val="clear" w:color="auto" w:fill="auto"/>
+              </w:tcPr>
+            </w:tcPrChange>
           </w:tcPr>
           <w:p>
             <w:pPr>
@@ -1885,6 +2194,12 @@
         <w:tc>
           <w:tcPr>
             <w:tcW w:w="1156" w:type="dxa"/>
+            <w:tcPrChange w:id="59" w:author="Diana Velásquez Rojas" w:date="2015-05-02T18:07:00Z">
+              <w:tcPr>
+                <w:tcW w:w="1156" w:type="dxa"/>
+                <w:shd w:val="clear" w:color="auto" w:fill="auto"/>
+              </w:tcPr>
+            </w:tcPrChange>
           </w:tcPr>
           <w:p>
             <w:pPr>
@@ -1909,6 +2224,12 @@
         <w:tc>
           <w:tcPr>
             <w:tcW w:w="425" w:type="dxa"/>
+            <w:tcPrChange w:id="60" w:author="Diana Velásquez Rojas" w:date="2015-05-02T18:07:00Z">
+              <w:tcPr>
+                <w:tcW w:w="425" w:type="dxa"/>
+                <w:shd w:val="clear" w:color="auto" w:fill="auto"/>
+              </w:tcPr>
+            </w:tcPrChange>
           </w:tcPr>
           <w:p>
             <w:pPr>
@@ -1924,6 +2245,12 @@
         <w:tc>
           <w:tcPr>
             <w:tcW w:w="1843" w:type="dxa"/>
+            <w:tcPrChange w:id="61" w:author="Diana Velásquez Rojas" w:date="2015-05-02T18:07:00Z">
+              <w:tcPr>
+                <w:tcW w:w="1843" w:type="dxa"/>
+                <w:shd w:val="clear" w:color="auto" w:fill="auto"/>
+              </w:tcPr>
+            </w:tcPrChange>
           </w:tcPr>
           <w:p>
             <w:pPr>
@@ -1948,6 +2275,12 @@
         <w:tc>
           <w:tcPr>
             <w:tcW w:w="425" w:type="dxa"/>
+            <w:tcPrChange w:id="62" w:author="Diana Velásquez Rojas" w:date="2015-05-02T18:07:00Z">
+              <w:tcPr>
+                <w:tcW w:w="425" w:type="dxa"/>
+                <w:shd w:val="clear" w:color="auto" w:fill="auto"/>
+              </w:tcPr>
+            </w:tcPrChange>
           </w:tcPr>
           <w:p>
             <w:pPr>
@@ -1967,6 +2300,16 @@
               <w:bottom w:val="nil"/>
               <w:right w:val="nil"/>
             </w:tcBorders>
+            <w:tcPrChange w:id="63" w:author="Diana Velásquez Rojas" w:date="2015-05-02T18:07:00Z">
+              <w:tcPr>
+                <w:tcW w:w="1559" w:type="dxa"/>
+                <w:tcBorders>
+                  <w:bottom w:val="nil"/>
+                  <w:right w:val="nil"/>
+                </w:tcBorders>
+                <w:shd w:val="clear" w:color="auto" w:fill="auto"/>
+              </w:tcPr>
+            </w:tcPrChange>
           </w:tcPr>
           <w:p>
             <w:pPr>
@@ -1987,6 +2330,17 @@
               <w:bottom w:val="nil"/>
               <w:right w:val="nil"/>
             </w:tcBorders>
+            <w:tcPrChange w:id="64" w:author="Diana Velásquez Rojas" w:date="2015-05-02T18:07:00Z">
+              <w:tcPr>
+                <w:tcW w:w="425" w:type="dxa"/>
+                <w:tcBorders>
+                  <w:left w:val="nil"/>
+                  <w:bottom w:val="nil"/>
+                  <w:right w:val="nil"/>
+                </w:tcBorders>
+                <w:shd w:val="clear" w:color="auto" w:fill="auto"/>
+              </w:tcPr>
+            </w:tcPrChange>
           </w:tcPr>
           <w:p>
             <w:pPr>
@@ -2049,48 +2403,9 @@
           <w:highlight w:val="green"/>
           <w:lang w:val="es-ES_tradnl"/>
         </w:rPr>
-        <w:t>Nivel del ejercicio, 1</w:t>
-      </w:r>
-      <w:r>
-        <w:rPr>
-          <w:rFonts w:ascii="Arial" w:hAnsi="Arial"/>
-          <w:sz w:val="18"/>
-          <w:szCs w:val="18"/>
-          <w:highlight w:val="green"/>
-          <w:lang w:val="es-ES_tradnl"/>
-        </w:rPr>
-        <w:t>-</w:t>
-      </w:r>
-      <w:r>
-        <w:rPr>
-          <w:rFonts w:ascii="Arial" w:hAnsi="Arial"/>
-          <w:sz w:val="18"/>
-          <w:szCs w:val="18"/>
-          <w:highlight w:val="green"/>
-          <w:lang w:val="es-ES_tradnl"/>
-        </w:rPr>
-        <w:t>Fácil, 2</w:t>
-      </w:r>
-      <w:r>
-        <w:rPr>
-          <w:rFonts w:ascii="Arial" w:hAnsi="Arial"/>
-          <w:sz w:val="18"/>
-          <w:szCs w:val="18"/>
-          <w:highlight w:val="green"/>
-          <w:lang w:val="es-ES_tradnl"/>
-        </w:rPr>
-        <w:t>-</w:t>
-      </w:r>
-      <w:r>
-        <w:rPr>
-          <w:rFonts w:ascii="Arial" w:hAnsi="Arial"/>
-          <w:sz w:val="18"/>
-          <w:szCs w:val="18"/>
-          <w:highlight w:val="green"/>
-          <w:lang w:val="es-ES_tradnl"/>
-        </w:rPr>
-        <w:t xml:space="preserve">Medio </w:t>
-      </w:r>
+        <w:t xml:space="preserve">Nivel del ejercicio, 1-Fácil, 2-Medio </w:t>
+      </w:r>
+      <w:proofErr w:type="spellStart"/>
       <w:r>
         <w:rPr>
           <w:rFonts w:ascii="Arial" w:hAnsi="Arial"/>
@@ -2101,35 +2416,16 @@
         </w:rPr>
         <w:t>ó</w:t>
       </w:r>
-      <w:r>
-        <w:rPr>
-          <w:rFonts w:ascii="Arial" w:hAnsi="Arial"/>
-          <w:sz w:val="18"/>
-          <w:szCs w:val="18"/>
-          <w:highlight w:val="green"/>
-          <w:lang w:val="es-ES_tradnl"/>
-        </w:rPr>
-        <w:t xml:space="preserve"> 3</w:t>
-      </w:r>
-      <w:r>
-        <w:rPr>
-          <w:rFonts w:ascii="Arial" w:hAnsi="Arial"/>
-          <w:sz w:val="18"/>
-          <w:szCs w:val="18"/>
-          <w:highlight w:val="green"/>
-          <w:lang w:val="es-ES_tradnl"/>
-        </w:rPr>
-        <w:t>-</w:t>
-      </w:r>
-      <w:r>
-        <w:rPr>
-          <w:rFonts w:ascii="Arial" w:hAnsi="Arial"/>
-          <w:sz w:val="18"/>
-          <w:szCs w:val="18"/>
-          <w:highlight w:val="green"/>
-          <w:lang w:val="es-ES_tradnl"/>
-        </w:rPr>
-        <w:t>Difícil</w:t>
+      <w:proofErr w:type="spellEnd"/>
+      <w:r>
+        <w:rPr>
+          <w:rFonts w:ascii="Arial" w:hAnsi="Arial"/>
+          <w:sz w:val="18"/>
+          <w:szCs w:val="18"/>
+          <w:highlight w:val="green"/>
+          <w:lang w:val="es-ES_tradnl"/>
+        </w:rPr>
+        <w:t xml:space="preserve"> 3-Difícil</w:t>
       </w:r>
     </w:p>
     <w:p>
@@ -2211,57 +2507,7 @@
           <w:szCs w:val="16"/>
           <w:lang w:val="es-ES_tradnl"/>
         </w:rPr>
-        <w:t xml:space="preserve">COPIA </w:t>
-      </w:r>
-      <w:r>
-        <w:rPr>
-          <w:rFonts w:ascii="Arial" w:hAnsi="Arial"/>
-          <w:color w:val="0000FF"/>
-          <w:sz w:val="16"/>
-          <w:szCs w:val="16"/>
-          <w:lang w:val="es-ES_tradnl"/>
-        </w:rPr>
-        <w:t xml:space="preserve">EL TÍTULO DEL RECURSO </w:t>
-      </w:r>
-      <w:r>
-        <w:rPr>
-          <w:rFonts w:ascii="Arial" w:hAnsi="Arial"/>
-          <w:color w:val="0000FF"/>
-          <w:sz w:val="16"/>
-          <w:szCs w:val="16"/>
-          <w:lang w:val="es-ES_tradnl"/>
-        </w:rPr>
-        <w:t>PARA EL TÍTULO DEL EJERCICIO AL MENOS QUE SEA DIFERENTE</w:t>
-      </w:r>
-      <w:r>
-        <w:rPr>
-          <w:rFonts w:ascii="Arial" w:hAnsi="Arial"/>
-          <w:color w:val="0000FF"/>
-          <w:sz w:val="16"/>
-          <w:szCs w:val="16"/>
-          <w:lang w:val="es-ES_tradnl"/>
-        </w:rPr>
-        <w:t xml:space="preserve">. RECUERDA </w:t>
-      </w:r>
-      <w:r>
-        <w:rPr>
-          <w:rFonts w:ascii="Arial" w:hAnsi="Arial"/>
-          <w:color w:val="0000FF"/>
-          <w:sz w:val="16"/>
-          <w:szCs w:val="16"/>
-          <w:lang w:val="es-ES_tradnl"/>
-        </w:rPr>
-        <w:t>EL TÍTULO</w:t>
-      </w:r>
-      <w:r>
-        <w:rPr>
-          <w:rFonts w:ascii="Arial" w:hAnsi="Arial"/>
-          <w:color w:val="0000FF"/>
-          <w:sz w:val="16"/>
-          <w:szCs w:val="16"/>
-          <w:lang w:val="es-ES_tradnl"/>
-        </w:rPr>
-        <w:t xml:space="preserve"> NO DEBE REBASAR LOS 86 CARACTERES. </w:t>
+        <w:t xml:space="preserve">COPIA EL TÍTULO DEL RECURSO PARA EL TÍTULO DEL EJERCICIO AL MENOS QUE SEA DIFERENTE. RECUERDA EL TÍTULO NO DEBE REBASAR LOS 86 CARACTERES. </w:t>
       </w:r>
     </w:p>
     <w:p>
@@ -2302,17 +2548,7 @@
           <w:highlight w:val="green"/>
           <w:lang w:val="es-ES_tradnl"/>
         </w:rPr>
-        <w:t>Título del ejercicio</w:t>
-      </w:r>
-      <w:r>
-        <w:rPr>
-          <w:rFonts w:ascii="Arial" w:hAnsi="Arial"/>
-          <w:sz w:val="18"/>
-          <w:szCs w:val="18"/>
-          <w:highlight w:val="green"/>
-          <w:lang w:val="es-ES_tradnl"/>
-        </w:rPr>
-        <w:t xml:space="preserve"> (</w:t>
+        <w:t>Título del ejercicio (</w:t>
       </w:r>
       <w:r>
         <w:rPr>
@@ -2333,17 +2569,7 @@
           <w:highlight w:val="green"/>
           <w:lang w:val="es-ES_tradnl"/>
         </w:rPr>
-        <w:t xml:space="preserve"> caracteres máx.</w:t>
-      </w:r>
-      <w:r>
-        <w:rPr>
-          <w:rFonts w:ascii="Arial" w:hAnsi="Arial"/>
-          <w:sz w:val="18"/>
-          <w:szCs w:val="18"/>
-          <w:highlight w:val="green"/>
-          <w:lang w:val="es-ES_tradnl"/>
-        </w:rPr>
-        <w:t>)</w:t>
+        <w:t xml:space="preserve"> caracteres máx.)</w:t>
       </w:r>
     </w:p>
     <w:p>
@@ -2413,17 +2639,7 @@
           <w:highlight w:val="green"/>
           <w:lang w:val="es-ES_tradnl"/>
         </w:rPr>
-        <w:t>Grado del ejercicio (Primaria o Secundaria)</w:t>
-      </w:r>
-      <w:r>
-        <w:rPr>
-          <w:rFonts w:ascii="Arial" w:hAnsi="Arial"/>
-          <w:sz w:val="18"/>
-          <w:szCs w:val="18"/>
-          <w:highlight w:val="green"/>
-          <w:lang w:val="es-ES_tradnl"/>
-        </w:rPr>
-        <w:t>; “P” o “S”</w:t>
+        <w:t>Grado del ejercicio (Primaria o Secundaria); “P” o “S”</w:t>
       </w:r>
     </w:p>
     <w:p>
@@ -2542,18 +2758,7 @@
           <w:szCs w:val="18"/>
           <w:lang w:val="es-ES_tradnl"/>
         </w:rPr>
-        <w:t>Ordena los pasos en el desarrollo del ejerci</w:t>
-      </w:r>
-      <w:bookmarkStart w:id="0" w:name="_GoBack"/>
-      <w:bookmarkEnd w:id="0"/>
-      <w:r>
-        <w:rPr>
-          <w:rFonts w:ascii="Arial" w:hAnsi="Arial" w:cs="Arial"/>
-          <w:sz w:val="18"/>
-          <w:szCs w:val="18"/>
-          <w:lang w:val="es-ES_tradnl"/>
-        </w:rPr>
-        <w:t>cio con operaciones combinadas</w:t>
+        <w:t>Ordena los pasos en el desarrollo del ejercicio con operaciones combinadas</w:t>
       </w:r>
     </w:p>
     <w:p>
@@ -2634,27 +2839,7 @@
           <w:highlight w:val="green"/>
           <w:lang w:val="es-ES_tradnl"/>
         </w:rPr>
-        <w:t>M</w:t>
-      </w:r>
-      <w:r>
-        <w:rPr>
-          <w:rFonts w:ascii="Arial" w:hAnsi="Arial"/>
-          <w:sz w:val="18"/>
-          <w:szCs w:val="18"/>
-          <w:highlight w:val="green"/>
-          <w:lang w:val="es-ES_tradnl"/>
-        </w:rPr>
-        <w:t xml:space="preserve">ostrar al inicio del ejercicio </w:t>
-      </w:r>
-      <w:r>
-        <w:rPr>
-          <w:rFonts w:ascii="Arial" w:hAnsi="Arial"/>
-          <w:sz w:val="18"/>
-          <w:szCs w:val="18"/>
-          <w:highlight w:val="green"/>
-          <w:lang w:val="es-ES_tradnl"/>
-        </w:rPr>
-        <w:t xml:space="preserve">ventana </w:t>
+        <w:t xml:space="preserve">Mostrar al inicio del ejercicio ventana </w:t>
       </w:r>
       <w:r>
         <w:rPr>
@@ -2675,17 +2860,7 @@
           <w:highlight w:val="green"/>
           <w:lang w:val="es-ES_tradnl"/>
         </w:rPr>
-        <w:t xml:space="preserve"> </w:t>
-      </w:r>
-      <w:r>
-        <w:rPr>
-          <w:rFonts w:ascii="Arial" w:hAnsi="Arial"/>
-          <w:sz w:val="18"/>
-          <w:szCs w:val="18"/>
-          <w:highlight w:val="green"/>
-          <w:lang w:val="es-ES_tradnl"/>
-        </w:rPr>
-        <w:t>(S/N)</w:t>
+        <w:t xml:space="preserve"> (S/N)</w:t>
       </w:r>
     </w:p>
     <w:p>
@@ -2805,9 +2980,11 @@
           <w:szCs w:val="16"/>
           <w:lang w:val="es-ES_tradnl"/>
         </w:rPr>
-        <w:t xml:space="preserve"> (respuesta) en la secuencia correcta</w:t>
-      </w:r>
-      <w:r>
+        <w:t xml:space="preserve"> (respuesta) en la secuencia correcta, una por línea, EJEMPLO:</w:t>
+      </w:r>
+    </w:p>
+    <w:p>
+      <w:pPr>
         <w:rPr>
           <w:rFonts w:ascii="Arial" w:hAnsi="Arial"/>
           <w:color w:val="0000FF"/>
@@ -2815,9 +2992,10 @@
           <w:szCs w:val="16"/>
           <w:lang w:val="es-ES_tradnl"/>
         </w:rPr>
-        <w:t>, una por línea</w:t>
-      </w:r>
-      <w:r>
+      </w:pPr>
+    </w:p>
+    <w:p>
+      <w:pPr>
         <w:rPr>
           <w:rFonts w:ascii="Arial" w:hAnsi="Arial"/>
           <w:color w:val="0000FF"/>
@@ -2825,8 +3003,7 @@
           <w:szCs w:val="16"/>
           <w:lang w:val="es-ES_tradnl"/>
         </w:rPr>
-        <w:t>,</w:t>
-      </w:r>
+      </w:pPr>
       <w:r>
         <w:rPr>
           <w:rFonts w:ascii="Arial" w:hAnsi="Arial"/>
@@ -2835,9 +3012,11 @@
           <w:szCs w:val="16"/>
           <w:lang w:val="es-ES_tradnl"/>
         </w:rPr>
-        <w:t xml:space="preserve"> EJEMPLO</w:t>
-      </w:r>
-      <w:r>
+        <w:t>Lávate las manos con jabón y luego con un poco de alcohol</w:t>
+      </w:r>
+    </w:p>
+    <w:p>
+      <w:pPr>
         <w:rPr>
           <w:rFonts w:ascii="Arial" w:hAnsi="Arial"/>
           <w:color w:val="0000FF"/>
@@ -2845,11 +3024,8 @@
           <w:szCs w:val="16"/>
           <w:lang w:val="es-ES_tradnl"/>
         </w:rPr>
-        <w:t>:</w:t>
-      </w:r>
-    </w:p>
-    <w:p>
-      <w:pPr>
+      </w:pPr>
+      <w:r>
         <w:rPr>
           <w:rFonts w:ascii="Arial" w:hAnsi="Arial"/>
           <w:color w:val="0000FF"/>
@@ -2857,7 +3033,8 @@
           <w:szCs w:val="16"/>
           <w:lang w:val="es-ES_tradnl"/>
         </w:rPr>
-      </w:pPr>
+        <w:t>Empapa un pedazo de algodón con alcohol</w:t>
+      </w:r>
     </w:p>
     <w:p>
       <w:pPr>
@@ -2877,9 +3054,11 @@
           <w:szCs w:val="16"/>
           <w:lang w:val="es-ES_tradnl"/>
         </w:rPr>
-        <w:t>Lávate las manos</w:t>
-      </w:r>
-      <w:r>
+        <w:t>Toma la jeringa</w:t>
+      </w:r>
+    </w:p>
+    <w:p>
+      <w:pPr>
         <w:rPr>
           <w:rFonts w:ascii="Arial" w:hAnsi="Arial"/>
           <w:color w:val="0000FF"/>
@@ -2887,8 +3066,7 @@
           <w:szCs w:val="16"/>
           <w:lang w:val="es-ES_tradnl"/>
         </w:rPr>
-        <w:t xml:space="preserve"> con jabón</w:t>
-      </w:r>
+      </w:pPr>
       <w:r>
         <w:rPr>
           <w:rFonts w:ascii="Arial" w:hAnsi="Arial"/>
@@ -2897,7 +3075,7 @@
           <w:szCs w:val="16"/>
           <w:lang w:val="es-ES_tradnl"/>
         </w:rPr>
-        <w:t xml:space="preserve"> y luego con un poco de alcohol</w:t>
+        <w:t>Etcétera…</w:t>
       </w:r>
     </w:p>
     <w:p>
@@ -2910,99 +3088,6 @@
           <w:lang w:val="es-ES_tradnl"/>
         </w:rPr>
       </w:pPr>
-      <w:r>
-        <w:rPr>
-          <w:rFonts w:ascii="Arial" w:hAnsi="Arial"/>
-          <w:color w:val="0000FF"/>
-          <w:sz w:val="16"/>
-          <w:szCs w:val="16"/>
-          <w:lang w:val="es-ES_tradnl"/>
-        </w:rPr>
-        <w:t xml:space="preserve">Empapa </w:t>
-      </w:r>
-      <w:r>
-        <w:rPr>
-          <w:rFonts w:ascii="Arial" w:hAnsi="Arial"/>
-          <w:color w:val="0000FF"/>
-          <w:sz w:val="16"/>
-          <w:szCs w:val="16"/>
-          <w:lang w:val="es-ES_tradnl"/>
-        </w:rPr>
-        <w:t xml:space="preserve">un </w:t>
-      </w:r>
-      <w:r>
-        <w:rPr>
-          <w:rFonts w:ascii="Arial" w:hAnsi="Arial"/>
-          <w:color w:val="0000FF"/>
-          <w:sz w:val="16"/>
-          <w:szCs w:val="16"/>
-          <w:lang w:val="es-ES_tradnl"/>
-        </w:rPr>
-        <w:t>pedazo de algodón con alcohol</w:t>
-      </w:r>
-    </w:p>
-    <w:p>
-      <w:pPr>
-        <w:rPr>
-          <w:rFonts w:ascii="Arial" w:hAnsi="Arial"/>
-          <w:color w:val="0000FF"/>
-          <w:sz w:val="16"/>
-          <w:szCs w:val="16"/>
-          <w:lang w:val="es-ES_tradnl"/>
-        </w:rPr>
-      </w:pPr>
-      <w:r>
-        <w:rPr>
-          <w:rFonts w:ascii="Arial" w:hAnsi="Arial"/>
-          <w:color w:val="0000FF"/>
-          <w:sz w:val="16"/>
-          <w:szCs w:val="16"/>
-          <w:lang w:val="es-ES_tradnl"/>
-        </w:rPr>
-        <w:t>Toma la jeringa</w:t>
-      </w:r>
-    </w:p>
-    <w:p>
-      <w:pPr>
-        <w:rPr>
-          <w:rFonts w:ascii="Arial" w:hAnsi="Arial"/>
-          <w:color w:val="0000FF"/>
-          <w:sz w:val="16"/>
-          <w:szCs w:val="16"/>
-          <w:lang w:val="es-ES_tradnl"/>
-        </w:rPr>
-      </w:pPr>
-      <w:r>
-        <w:rPr>
-          <w:rFonts w:ascii="Arial" w:hAnsi="Arial"/>
-          <w:color w:val="0000FF"/>
-          <w:sz w:val="16"/>
-          <w:szCs w:val="16"/>
-          <w:lang w:val="es-ES_tradnl"/>
-        </w:rPr>
-        <w:t>Etcétera</w:t>
-      </w:r>
-      <w:r>
-        <w:rPr>
-          <w:rFonts w:ascii="Arial" w:hAnsi="Arial"/>
-          <w:color w:val="0000FF"/>
-          <w:sz w:val="16"/>
-          <w:szCs w:val="16"/>
-          <w:lang w:val="es-ES_tradnl"/>
-        </w:rPr>
-        <w:t>…</w:t>
-      </w:r>
-    </w:p>
-    <w:p>
-      <w:pPr>
-        <w:rPr>
-          <w:rFonts w:ascii="Arial" w:hAnsi="Arial"/>
-          <w:color w:val="0000FF"/>
-          <w:sz w:val="16"/>
-          <w:szCs w:val="16"/>
-          <w:lang w:val="es-ES_tradnl"/>
-        </w:rPr>
-      </w:pPr>
     </w:p>
     <w:p>
       <w:pPr>
@@ -3042,17 +3127,7 @@
           <w:highlight w:val="green"/>
           <w:lang w:val="es-ES_tradnl"/>
         </w:rPr>
-        <w:t>Orden inicial</w:t>
-      </w:r>
-      <w:r>
-        <w:rPr>
-          <w:rFonts w:ascii="Arial" w:hAnsi="Arial"/>
-          <w:sz w:val="18"/>
-          <w:szCs w:val="18"/>
-          <w:highlight w:val="green"/>
-          <w:lang w:val="es-ES_tradnl"/>
-        </w:rPr>
-        <w:t xml:space="preserve"> (</w:t>
+        <w:t>Orden inicial (</w:t>
       </w:r>
       <w:r>
         <w:rPr>
@@ -3073,17 +3148,7 @@
           <w:highlight w:val="green"/>
           <w:lang w:val="es-ES_tradnl"/>
         </w:rPr>
-        <w:t xml:space="preserve"> caracteres máximo EJEMPLOS: “Inicio”, “Comienza con”, “Mayor”, “Relevante”</w:t>
-      </w:r>
-      <w:r>
-        <w:rPr>
-          <w:rFonts w:ascii="Arial" w:hAnsi="Arial"/>
-          <w:sz w:val="18"/>
-          <w:szCs w:val="18"/>
-          <w:highlight w:val="green"/>
-          <w:lang w:val="es-ES_tradnl"/>
-        </w:rPr>
-        <w:t>)</w:t>
+        <w:t xml:space="preserve"> caracteres máximo EJEMPLOS: “Inicio”, “Comienza con”, “Mayor”, “Relevante”)</w:t>
       </w:r>
     </w:p>
     <w:p>
@@ -3173,17 +3238,7 @@
           <w:highlight w:val="green"/>
           <w:lang w:val="es-ES_tradnl"/>
         </w:rPr>
-        <w:t xml:space="preserve"> caracteres máximo EJEMPLOS: “Final”, “Termina en”, “Menor”, “Irrelevante</w:t>
-      </w:r>
-      <w:r>
-        <w:rPr>
-          <w:rFonts w:ascii="Arial" w:hAnsi="Arial"/>
-          <w:sz w:val="18"/>
-          <w:szCs w:val="18"/>
-          <w:highlight w:val="green"/>
-          <w:lang w:val="es-ES_tradnl"/>
-        </w:rPr>
-        <w:t>)</w:t>
+        <w:t xml:space="preserve"> caracteres máximo EJEMPLOS: “Final”, “Termina en”, “Menor”, “Irrelevante)</w:t>
       </w:r>
     </w:p>
     <w:p>
@@ -3253,7 +3308,49 @@
           <w:highlight w:val="green"/>
           <w:lang w:val="es-ES_tradnl"/>
         </w:rPr>
-        <w:t>Elementos</w:t>
+        <w:t xml:space="preserve">Elementos </w:t>
+      </w:r>
+      <w:r>
+        <w:rPr>
+          <w:rFonts w:ascii="Arial" w:hAnsi="Arial" w:cs="Arial"/>
+          <w:sz w:val="18"/>
+          <w:szCs w:val="18"/>
+          <w:highlight w:val="green"/>
+          <w:lang w:val="es-ES_tradnl"/>
+        </w:rPr>
+        <w:t>(</w:t>
+      </w:r>
+      <w:r>
+        <w:rPr>
+          <w:rFonts w:ascii="Arial" w:hAnsi="Arial" w:cs="Arial"/>
+          <w:b/>
+          <w:sz w:val="18"/>
+          <w:szCs w:val="18"/>
+          <w:highlight w:val="green"/>
+          <w:lang w:val="es-ES_tradnl"/>
+        </w:rPr>
+        <w:t>6</w:t>
+      </w:r>
+      <w:r>
+        <w:rPr>
+          <w:rFonts w:ascii="Arial" w:hAnsi="Arial" w:cs="Arial"/>
+          <w:sz w:val="18"/>
+          <w:szCs w:val="18"/>
+          <w:highlight w:val="green"/>
+          <w:lang w:val="es-ES_tradnl"/>
+        </w:rPr>
+        <w:t xml:space="preserve"> respuestas obligatorio de </w:t>
+      </w:r>
+      <w:r>
+        <w:rPr>
+          <w:rFonts w:ascii="Arial" w:hAnsi="Arial" w:cs="Arial"/>
+          <w:b/>
+          <w:sz w:val="18"/>
+          <w:szCs w:val="18"/>
+          <w:highlight w:val="green"/>
+          <w:lang w:val="es-ES_tradnl"/>
+        </w:rPr>
+        <w:t>58</w:t>
       </w:r>
       <w:r>
         <w:rPr>
@@ -3267,122 +3364,101 @@
       </w:r>
       <w:r>
         <w:rPr>
-          <w:rFonts w:ascii="Arial" w:hAnsi="Arial" w:cs="Arial"/>
-          <w:sz w:val="18"/>
-          <w:szCs w:val="18"/>
-          <w:highlight w:val="green"/>
-          <w:lang w:val="es-ES_tradnl"/>
-        </w:rPr>
-        <w:t>(</w:t>
-      </w:r>
-      <w:r>
-        <w:rPr>
-          <w:rFonts w:ascii="Arial" w:hAnsi="Arial" w:cs="Arial"/>
-          <w:b/>
-          <w:sz w:val="18"/>
-          <w:szCs w:val="18"/>
-          <w:highlight w:val="green"/>
-          <w:lang w:val="es-ES_tradnl"/>
-        </w:rPr>
-        <w:t>6</w:t>
-      </w:r>
-      <w:r>
-        <w:rPr>
-          <w:rFonts w:ascii="Arial" w:hAnsi="Arial" w:cs="Arial"/>
-          <w:sz w:val="18"/>
-          <w:szCs w:val="18"/>
-          <w:highlight w:val="green"/>
-          <w:lang w:val="es-ES_tradnl"/>
-        </w:rPr>
-        <w:t xml:space="preserve"> respuestas obligatorio de </w:t>
-      </w:r>
-      <w:r>
-        <w:rPr>
-          <w:rFonts w:ascii="Arial" w:hAnsi="Arial" w:cs="Arial"/>
-          <w:b/>
-          <w:sz w:val="18"/>
-          <w:szCs w:val="18"/>
-          <w:highlight w:val="green"/>
-          <w:lang w:val="es-ES_tradnl"/>
-        </w:rPr>
-        <w:t>58</w:t>
-      </w:r>
-      <w:r>
-        <w:rPr>
-          <w:rFonts w:ascii="Arial" w:hAnsi="Arial" w:cs="Arial"/>
-          <w:sz w:val="18"/>
-          <w:szCs w:val="18"/>
-          <w:highlight w:val="green"/>
+          <w:rFonts w:ascii="Arial" w:hAnsi="Arial"/>
+          <w:sz w:val="18"/>
+          <w:szCs w:val="18"/>
+          <w:highlight w:val="green"/>
+          <w:lang w:val="es-ES_tradnl"/>
+        </w:rPr>
+        <w:t>caracteres máximo, cada una, escritas en el orden correcta</w:t>
+      </w:r>
+      <w:r>
+        <w:rPr>
+          <w:rFonts w:ascii="Arial" w:hAnsi="Arial" w:cs="Arial"/>
+          <w:sz w:val="18"/>
+          <w:szCs w:val="18"/>
+          <w:highlight w:val="green"/>
+          <w:lang w:val="es-ES_tradnl"/>
+        </w:rPr>
+        <w:t>)</w:t>
+      </w:r>
+    </w:p>
+    <w:p>
+      <w:pPr>
+        <w:rPr>
+          <w:rFonts w:ascii="Arial" w:hAnsi="Arial" w:cs="Arial"/>
+          <w:sz w:val="18"/>
+          <w:szCs w:val="18"/>
+          <w:lang w:val="es-ES_tradnl"/>
+        </w:rPr>
+      </w:pPr>
+      <w:bookmarkStart w:id="65" w:name="_GoBack"/>
+      <w:bookmarkEnd w:id="65"/>
+    </w:p>
+    <w:p>
+      <w:pPr>
+        <w:rPr>
+          <w:rFonts w:ascii="Arial" w:hAnsi="Arial" w:cs="Arial"/>
+          <w:sz w:val="18"/>
+          <w:szCs w:val="18"/>
+          <w:lang w:val="es-ES_tradnl"/>
+        </w:rPr>
+      </w:pPr>
+      <w:r>
+        <w:rPr>
+          <w:rFonts w:ascii="Arial" w:hAnsi="Arial" w:cs="Arial"/>
+          <w:sz w:val="18"/>
+          <w:szCs w:val="18"/>
+          <w:lang w:val="es-ES_tradnl"/>
+        </w:rPr>
+        <w:t>{[(‒51 + 60)</w:t>
+      </w:r>
+      <w:r>
+        <w:rPr>
+          <w:rFonts w:ascii="Arial" w:hAnsi="Arial" w:cs="Arial"/>
+          <w:sz w:val="18"/>
+          <w:szCs w:val="18"/>
           <w:lang w:val="es-ES_tradnl"/>
         </w:rPr>
         <w:t xml:space="preserve"> </w:t>
       </w:r>
       <w:r>
         <w:rPr>
-          <w:rFonts w:ascii="Arial" w:hAnsi="Arial"/>
-          <w:sz w:val="18"/>
-          <w:szCs w:val="18"/>
-          <w:highlight w:val="green"/>
-          <w:lang w:val="es-ES_tradnl"/>
-        </w:rPr>
-        <w:t>caracteres máximo, cada una, escritas en el orden correcta</w:t>
-      </w:r>
-      <w:r>
-        <w:rPr>
-          <w:rFonts w:ascii="Arial" w:hAnsi="Arial" w:cs="Arial"/>
-          <w:sz w:val="18"/>
-          <w:szCs w:val="18"/>
-          <w:highlight w:val="green"/>
-          <w:lang w:val="es-ES_tradnl"/>
-        </w:rPr>
-        <w:t>)</w:t>
-      </w:r>
-    </w:p>
-    <w:p>
-      <w:pPr>
-        <w:rPr>
-          <w:rFonts w:ascii="Arial" w:hAnsi="Arial" w:cs="Arial"/>
-          <w:sz w:val="18"/>
-          <w:szCs w:val="18"/>
-          <w:lang w:val="es-ES_tradnl"/>
-        </w:rPr>
-      </w:pPr>
-    </w:p>
-    <w:p>
-      <w:pPr>
-        <w:rPr>
-          <w:rFonts w:ascii="Arial" w:hAnsi="Arial" w:cs="Arial"/>
-          <w:sz w:val="18"/>
-          <w:szCs w:val="18"/>
-          <w:lang w:val="es-ES_tradnl"/>
-        </w:rPr>
-      </w:pPr>
-      <w:r>
-        <w:rPr>
-          <w:rFonts w:ascii="Arial" w:hAnsi="Arial" w:cs="Arial"/>
-          <w:sz w:val="18"/>
-          <w:szCs w:val="18"/>
-          <w:lang w:val="es-ES_tradnl"/>
-        </w:rPr>
-        <w:t>{[(</w:t>
-      </w:r>
-      <w:r>
-        <w:rPr>
-          <w:rFonts w:ascii="Arial" w:hAnsi="Arial" w:cs="Arial"/>
-          <w:sz w:val="18"/>
-          <w:szCs w:val="18"/>
-          <w:lang w:val="es-ES_tradnl"/>
-        </w:rPr>
-        <w:t>‒</w:t>
-      </w:r>
-      <w:r>
-        <w:rPr>
-          <w:rFonts w:ascii="Arial" w:hAnsi="Arial" w:cs="Arial"/>
-          <w:sz w:val="18"/>
-          <w:szCs w:val="18"/>
-          <w:lang w:val="es-ES_tradnl"/>
-        </w:rPr>
-        <w:t>51</w:t>
+          <w:rFonts w:ascii="Arial" w:hAnsi="Arial" w:cs="Arial"/>
+          <w:sz w:val="18"/>
+          <w:szCs w:val="18"/>
+          <w:lang w:val="es-ES_tradnl"/>
+        </w:rPr>
+        <w:t>+ (‒10 ‒ 19)] ‒ (34 ‒ 40)} + [(‒12 + 7) ‒ (15 ‒ 43)]</w:t>
+      </w:r>
+    </w:p>
+    <w:p>
+      <w:pPr>
+        <w:rPr>
+          <w:rFonts w:ascii="Arial" w:hAnsi="Arial" w:cs="Arial"/>
+          <w:sz w:val="18"/>
+          <w:szCs w:val="18"/>
+          <w:lang w:val="es-ES_tradnl"/>
+        </w:rPr>
+      </w:pPr>
+    </w:p>
+    <w:p>
+      <w:pPr>
+        <w:rPr>
+          <w:rFonts w:ascii="Arial" w:hAnsi="Arial" w:cs="Arial"/>
+          <w:sz w:val="18"/>
+          <w:szCs w:val="18"/>
+          <w:lang w:val="es-ES_tradnl"/>
+        </w:rPr>
+      </w:pPr>
+      <w:r>
+        <w:rPr>
+          <w:rFonts w:ascii="Arial" w:hAnsi="Arial" w:cs="Arial"/>
+          <w:sz w:val="18"/>
+          <w:szCs w:val="18"/>
+          <w:lang w:val="es-ES_tradnl"/>
+        </w:rPr>
+        <w:t>{[9 + (‒29)]</w:t>
       </w:r>
       <w:r>
         <w:rPr>
@@ -3400,16 +3476,7 @@
           <w:szCs w:val="18"/>
           <w:lang w:val="es-ES_tradnl"/>
         </w:rPr>
-        <w:t xml:space="preserve">+ </w:t>
-      </w:r>
-      <w:r>
-        <w:rPr>
-          <w:rFonts w:ascii="Arial" w:hAnsi="Arial" w:cs="Arial"/>
-          <w:sz w:val="18"/>
-          <w:szCs w:val="18"/>
-          <w:lang w:val="es-ES_tradnl"/>
-        </w:rPr>
-        <w:t>60)</w:t>
+        <w:t>‒ (‒6)}</w:t>
       </w:r>
       <w:r>
         <w:rPr>
@@ -3427,771 +3494,94 @@
           <w:szCs w:val="18"/>
           <w:lang w:val="es-ES_tradnl"/>
         </w:rPr>
-        <w:t>+</w:t>
-      </w:r>
-      <w:r>
-        <w:rPr>
-          <w:rFonts w:ascii="Arial" w:hAnsi="Arial" w:cs="Arial"/>
-          <w:sz w:val="18"/>
-          <w:szCs w:val="18"/>
-          <w:lang w:val="es-ES_tradnl"/>
-        </w:rPr>
-        <w:t xml:space="preserve"> </w:t>
-      </w:r>
-      <w:r>
-        <w:rPr>
-          <w:rFonts w:ascii="Arial" w:hAnsi="Arial" w:cs="Arial"/>
-          <w:sz w:val="18"/>
-          <w:szCs w:val="18"/>
-          <w:lang w:val="es-ES_tradnl"/>
-        </w:rPr>
-        <w:t>(</w:t>
-      </w:r>
-      <w:r>
-        <w:rPr>
-          <w:rFonts w:ascii="Arial" w:hAnsi="Arial" w:cs="Arial"/>
-          <w:sz w:val="18"/>
-          <w:szCs w:val="18"/>
-          <w:lang w:val="es-ES_tradnl"/>
-        </w:rPr>
-        <w:t>‒</w:t>
-      </w:r>
-      <w:r>
-        <w:rPr>
-          <w:rFonts w:ascii="Arial" w:hAnsi="Arial" w:cs="Arial"/>
-          <w:sz w:val="18"/>
-          <w:szCs w:val="18"/>
-          <w:lang w:val="es-ES_tradnl"/>
-        </w:rPr>
-        <w:t xml:space="preserve">10 </w:t>
-      </w:r>
-      <w:r>
-        <w:rPr>
-          <w:rFonts w:ascii="Arial" w:hAnsi="Arial" w:cs="Arial"/>
-          <w:sz w:val="18"/>
-          <w:szCs w:val="18"/>
-          <w:lang w:val="es-ES_tradnl"/>
-        </w:rPr>
-        <w:t>‒</w:t>
-      </w:r>
-      <w:r>
-        <w:rPr>
-          <w:rFonts w:ascii="Arial" w:hAnsi="Arial" w:cs="Arial"/>
-          <w:sz w:val="18"/>
-          <w:szCs w:val="18"/>
-          <w:lang w:val="es-ES_tradnl"/>
-        </w:rPr>
-        <w:t xml:space="preserve"> </w:t>
-      </w:r>
-      <w:r>
-        <w:rPr>
-          <w:rFonts w:ascii="Arial" w:hAnsi="Arial" w:cs="Arial"/>
-          <w:sz w:val="18"/>
-          <w:szCs w:val="18"/>
-          <w:lang w:val="es-ES_tradnl"/>
-        </w:rPr>
-        <w:t xml:space="preserve">19)] </w:t>
-      </w:r>
-      <w:r>
-        <w:rPr>
-          <w:rFonts w:ascii="Arial" w:hAnsi="Arial" w:cs="Arial"/>
-          <w:sz w:val="18"/>
-          <w:szCs w:val="18"/>
-          <w:lang w:val="es-ES_tradnl"/>
-        </w:rPr>
-        <w:t>‒</w:t>
-      </w:r>
-      <w:r>
-        <w:rPr>
-          <w:rFonts w:ascii="Arial" w:hAnsi="Arial" w:cs="Arial"/>
-          <w:sz w:val="18"/>
-          <w:szCs w:val="18"/>
-          <w:lang w:val="es-ES_tradnl"/>
-        </w:rPr>
-        <w:t xml:space="preserve"> (34</w:t>
-      </w:r>
-      <w:r>
-        <w:rPr>
-          <w:rFonts w:ascii="Arial" w:hAnsi="Arial" w:cs="Arial"/>
-          <w:sz w:val="18"/>
-          <w:szCs w:val="18"/>
-          <w:lang w:val="es-ES_tradnl"/>
-        </w:rPr>
-        <w:t xml:space="preserve"> </w:t>
-      </w:r>
-      <w:r>
-        <w:rPr>
-          <w:rFonts w:ascii="Arial" w:hAnsi="Arial" w:cs="Arial"/>
-          <w:sz w:val="18"/>
-          <w:szCs w:val="18"/>
-          <w:lang w:val="es-ES_tradnl"/>
-        </w:rPr>
-        <w:t>‒</w:t>
-      </w:r>
-      <w:r>
-        <w:rPr>
-          <w:rFonts w:ascii="Arial" w:hAnsi="Arial" w:cs="Arial"/>
-          <w:sz w:val="18"/>
-          <w:szCs w:val="18"/>
-          <w:lang w:val="es-ES_tradnl"/>
-        </w:rPr>
-        <w:t xml:space="preserve"> </w:t>
-      </w:r>
-      <w:r>
-        <w:rPr>
-          <w:rFonts w:ascii="Arial" w:hAnsi="Arial" w:cs="Arial"/>
-          <w:sz w:val="18"/>
-          <w:szCs w:val="18"/>
-          <w:lang w:val="es-ES_tradnl"/>
-        </w:rPr>
-        <w:t xml:space="preserve">40)} </w:t>
-      </w:r>
-      <w:r>
-        <w:rPr>
-          <w:rFonts w:ascii="Arial" w:hAnsi="Arial" w:cs="Arial"/>
-          <w:sz w:val="18"/>
-          <w:szCs w:val="18"/>
-          <w:lang w:val="es-ES_tradnl"/>
-        </w:rPr>
-        <w:t>+</w:t>
-      </w:r>
-      <w:r>
-        <w:rPr>
-          <w:rFonts w:ascii="Arial" w:hAnsi="Arial" w:cs="Arial"/>
-          <w:sz w:val="18"/>
-          <w:szCs w:val="18"/>
-          <w:lang w:val="es-ES_tradnl"/>
-        </w:rPr>
-        <w:t xml:space="preserve"> [(</w:t>
-      </w:r>
-      <w:r>
-        <w:rPr>
-          <w:rFonts w:ascii="Arial" w:hAnsi="Arial" w:cs="Arial"/>
-          <w:sz w:val="18"/>
-          <w:szCs w:val="18"/>
-          <w:lang w:val="es-ES_tradnl"/>
-        </w:rPr>
-        <w:t>‒</w:t>
-      </w:r>
-      <w:r>
-        <w:rPr>
-          <w:rFonts w:ascii="Arial" w:hAnsi="Arial" w:cs="Arial"/>
-          <w:sz w:val="18"/>
-          <w:szCs w:val="18"/>
-          <w:lang w:val="es-ES_tradnl"/>
-        </w:rPr>
-        <w:t>12</w:t>
-      </w:r>
-      <w:r>
-        <w:rPr>
-          <w:rFonts w:ascii="Arial" w:hAnsi="Arial" w:cs="Arial"/>
-          <w:sz w:val="18"/>
-          <w:szCs w:val="18"/>
-          <w:lang w:val="es-ES_tradnl"/>
-        </w:rPr>
-        <w:t xml:space="preserve"> </w:t>
-      </w:r>
-      <w:r>
-        <w:rPr>
-          <w:rFonts w:ascii="Arial" w:hAnsi="Arial" w:cs="Arial"/>
-          <w:sz w:val="18"/>
-          <w:szCs w:val="18"/>
-          <w:lang w:val="es-ES_tradnl"/>
-        </w:rPr>
-        <w:t>+</w:t>
-      </w:r>
-      <w:r>
-        <w:rPr>
-          <w:rFonts w:ascii="Arial" w:hAnsi="Arial" w:cs="Arial"/>
-          <w:sz w:val="18"/>
-          <w:szCs w:val="18"/>
-          <w:lang w:val="es-ES_tradnl"/>
-        </w:rPr>
-        <w:t xml:space="preserve"> </w:t>
-      </w:r>
-      <w:r>
-        <w:rPr>
-          <w:rFonts w:ascii="Arial" w:hAnsi="Arial" w:cs="Arial"/>
-          <w:sz w:val="18"/>
-          <w:szCs w:val="18"/>
-          <w:lang w:val="es-ES_tradnl"/>
-        </w:rPr>
-        <w:t xml:space="preserve">7) </w:t>
-      </w:r>
-      <w:r>
-        <w:rPr>
-          <w:rFonts w:ascii="Arial" w:hAnsi="Arial" w:cs="Arial"/>
-          <w:sz w:val="18"/>
-          <w:szCs w:val="18"/>
-          <w:lang w:val="es-ES_tradnl"/>
-        </w:rPr>
-        <w:t>‒</w:t>
-      </w:r>
-      <w:r>
-        <w:rPr>
-          <w:rFonts w:ascii="Arial" w:hAnsi="Arial" w:cs="Arial"/>
-          <w:sz w:val="18"/>
-          <w:szCs w:val="18"/>
-          <w:lang w:val="es-ES_tradnl"/>
-        </w:rPr>
-        <w:t xml:space="preserve"> (15</w:t>
-      </w:r>
-      <w:r>
-        <w:rPr>
-          <w:rFonts w:ascii="Arial" w:hAnsi="Arial" w:cs="Arial"/>
-          <w:sz w:val="18"/>
-          <w:szCs w:val="18"/>
-          <w:lang w:val="es-ES_tradnl"/>
-        </w:rPr>
-        <w:t xml:space="preserve"> </w:t>
-      </w:r>
-      <w:r>
-        <w:rPr>
-          <w:rFonts w:ascii="Arial" w:hAnsi="Arial" w:cs="Arial"/>
-          <w:sz w:val="18"/>
-          <w:szCs w:val="18"/>
-          <w:lang w:val="es-ES_tradnl"/>
-        </w:rPr>
-        <w:t>‒</w:t>
-      </w:r>
-      <w:r>
-        <w:rPr>
-          <w:rFonts w:ascii="Arial" w:hAnsi="Arial" w:cs="Arial"/>
-          <w:sz w:val="18"/>
-          <w:szCs w:val="18"/>
-          <w:lang w:val="es-ES_tradnl"/>
-        </w:rPr>
-        <w:t xml:space="preserve"> </w:t>
-      </w:r>
-      <w:r>
-        <w:rPr>
-          <w:rFonts w:ascii="Arial" w:hAnsi="Arial" w:cs="Arial"/>
-          <w:sz w:val="18"/>
-          <w:szCs w:val="18"/>
-          <w:lang w:val="es-ES_tradnl"/>
-        </w:rPr>
-        <w:t>43)]</w:t>
-      </w:r>
-    </w:p>
-    <w:p>
-      <w:pPr>
-        <w:rPr>
-          <w:rFonts w:ascii="Arial" w:hAnsi="Arial" w:cs="Arial"/>
-          <w:sz w:val="18"/>
-          <w:szCs w:val="18"/>
-          <w:lang w:val="es-ES_tradnl"/>
-        </w:rPr>
-      </w:pPr>
-    </w:p>
-    <w:p>
-      <w:pPr>
-        <w:rPr>
-          <w:rFonts w:ascii="Arial" w:hAnsi="Arial" w:cs="Arial"/>
-          <w:sz w:val="18"/>
-          <w:szCs w:val="18"/>
-          <w:lang w:val="es-ES_tradnl"/>
-        </w:rPr>
-      </w:pPr>
-      <w:r>
-        <w:rPr>
-          <w:rFonts w:ascii="Arial" w:hAnsi="Arial" w:cs="Arial"/>
-          <w:sz w:val="18"/>
-          <w:szCs w:val="18"/>
-          <w:lang w:val="es-ES_tradnl"/>
-        </w:rPr>
-        <w:t>{[9</w:t>
-      </w:r>
-      <w:r>
-        <w:rPr>
-          <w:rFonts w:ascii="Arial" w:hAnsi="Arial" w:cs="Arial"/>
-          <w:sz w:val="18"/>
-          <w:szCs w:val="18"/>
-          <w:lang w:val="es-ES_tradnl"/>
-        </w:rPr>
-        <w:t xml:space="preserve"> </w:t>
-      </w:r>
-      <w:r>
-        <w:rPr>
-          <w:rFonts w:ascii="Arial" w:hAnsi="Arial" w:cs="Arial"/>
-          <w:sz w:val="18"/>
-          <w:szCs w:val="18"/>
-          <w:lang w:val="es-ES_tradnl"/>
-        </w:rPr>
-        <w:t>+</w:t>
-      </w:r>
-      <w:r>
-        <w:rPr>
-          <w:rFonts w:ascii="Arial" w:hAnsi="Arial" w:cs="Arial"/>
-          <w:sz w:val="18"/>
-          <w:szCs w:val="18"/>
-          <w:lang w:val="es-ES_tradnl"/>
-        </w:rPr>
-        <w:t xml:space="preserve"> </w:t>
-      </w:r>
-      <w:r>
-        <w:rPr>
-          <w:rFonts w:ascii="Arial" w:hAnsi="Arial" w:cs="Arial"/>
-          <w:sz w:val="18"/>
-          <w:szCs w:val="18"/>
-          <w:lang w:val="es-ES_tradnl"/>
-        </w:rPr>
-        <w:t>(</w:t>
-      </w:r>
-      <w:r>
-        <w:rPr>
-          <w:rFonts w:ascii="Arial" w:hAnsi="Arial" w:cs="Arial"/>
-          <w:sz w:val="18"/>
-          <w:szCs w:val="18"/>
-          <w:lang w:val="es-ES_tradnl"/>
-        </w:rPr>
-        <w:t>‒</w:t>
-      </w:r>
-      <w:r>
-        <w:rPr>
-          <w:rFonts w:ascii="Arial" w:hAnsi="Arial" w:cs="Arial"/>
-          <w:sz w:val="18"/>
-          <w:szCs w:val="18"/>
-          <w:lang w:val="es-ES_tradnl"/>
-        </w:rPr>
-        <w:t>29)]</w:t>
-      </w:r>
-      <w:r>
-        <w:rPr>
-          <w:rFonts w:ascii="Arial" w:hAnsi="Arial" w:cs="Arial"/>
-          <w:sz w:val="18"/>
-          <w:szCs w:val="18"/>
-          <w:lang w:val="es-ES_tradnl"/>
-        </w:rPr>
-        <w:t xml:space="preserve"> </w:t>
-      </w:r>
-      <w:r>
-        <w:rPr>
-          <w:rFonts w:ascii="Arial" w:hAnsi="Arial" w:cs="Arial"/>
-          <w:sz w:val="18"/>
-          <w:szCs w:val="18"/>
-          <w:lang w:val="es-ES_tradnl"/>
-        </w:rPr>
-        <w:t>‒</w:t>
-      </w:r>
-      <w:r>
-        <w:rPr>
-          <w:rFonts w:ascii="Arial" w:hAnsi="Arial" w:cs="Arial"/>
-          <w:sz w:val="18"/>
-          <w:szCs w:val="18"/>
-          <w:lang w:val="es-ES_tradnl"/>
-        </w:rPr>
-        <w:t xml:space="preserve"> </w:t>
-      </w:r>
-      <w:r>
-        <w:rPr>
-          <w:rFonts w:ascii="Arial" w:hAnsi="Arial" w:cs="Arial"/>
-          <w:sz w:val="18"/>
-          <w:szCs w:val="18"/>
-          <w:lang w:val="es-ES_tradnl"/>
-        </w:rPr>
-        <w:t>(</w:t>
-      </w:r>
-      <w:r>
-        <w:rPr>
-          <w:rFonts w:ascii="Arial" w:hAnsi="Arial" w:cs="Arial"/>
-          <w:sz w:val="18"/>
-          <w:szCs w:val="18"/>
-          <w:lang w:val="es-ES_tradnl"/>
-        </w:rPr>
-        <w:t>‒</w:t>
-      </w:r>
-      <w:r>
-        <w:rPr>
-          <w:rFonts w:ascii="Arial" w:hAnsi="Arial" w:cs="Arial"/>
-          <w:sz w:val="18"/>
-          <w:szCs w:val="18"/>
-          <w:lang w:val="es-ES_tradnl"/>
-        </w:rPr>
-        <w:t>6)}</w:t>
-      </w:r>
-      <w:r>
-        <w:rPr>
-          <w:rFonts w:ascii="Arial" w:hAnsi="Arial" w:cs="Arial"/>
-          <w:sz w:val="18"/>
-          <w:szCs w:val="18"/>
-          <w:lang w:val="es-ES_tradnl"/>
-        </w:rPr>
-        <w:t xml:space="preserve"> </w:t>
-      </w:r>
-      <w:r>
-        <w:rPr>
-          <w:rFonts w:ascii="Arial" w:hAnsi="Arial" w:cs="Arial"/>
-          <w:sz w:val="18"/>
-          <w:szCs w:val="18"/>
-          <w:lang w:val="es-ES_tradnl"/>
-        </w:rPr>
-        <w:t>+</w:t>
-      </w:r>
-      <w:r>
-        <w:rPr>
-          <w:rFonts w:ascii="Arial" w:hAnsi="Arial" w:cs="Arial"/>
-          <w:sz w:val="18"/>
-          <w:szCs w:val="18"/>
-          <w:lang w:val="es-ES_tradnl"/>
-        </w:rPr>
-        <w:t xml:space="preserve"> </w:t>
-      </w:r>
-      <w:r>
-        <w:rPr>
-          <w:rFonts w:ascii="Arial" w:hAnsi="Arial" w:cs="Arial"/>
-          <w:sz w:val="18"/>
-          <w:szCs w:val="18"/>
-          <w:lang w:val="es-ES_tradnl"/>
-        </w:rPr>
-        <w:t>[</w:t>
-      </w:r>
-      <w:r>
-        <w:rPr>
-          <w:rFonts w:ascii="Arial" w:hAnsi="Arial" w:cs="Arial"/>
-          <w:sz w:val="18"/>
-          <w:szCs w:val="18"/>
-          <w:lang w:val="es-ES_tradnl"/>
-        </w:rPr>
-        <w:t>‒</w:t>
-      </w:r>
-      <w:r>
-        <w:rPr>
-          <w:rFonts w:ascii="Arial" w:hAnsi="Arial" w:cs="Arial"/>
-          <w:sz w:val="18"/>
-          <w:szCs w:val="18"/>
-          <w:lang w:val="es-ES_tradnl"/>
-        </w:rPr>
-        <w:t>5</w:t>
-      </w:r>
-      <w:r>
-        <w:rPr>
-          <w:rFonts w:ascii="Arial" w:hAnsi="Arial" w:cs="Arial"/>
-          <w:sz w:val="18"/>
-          <w:szCs w:val="18"/>
-          <w:lang w:val="es-ES_tradnl"/>
-        </w:rPr>
-        <w:t xml:space="preserve"> </w:t>
-      </w:r>
-      <w:r>
-        <w:rPr>
-          <w:rFonts w:ascii="Arial" w:hAnsi="Arial" w:cs="Arial"/>
-          <w:sz w:val="18"/>
-          <w:szCs w:val="18"/>
-          <w:lang w:val="es-ES_tradnl"/>
-        </w:rPr>
-        <w:t>‒</w:t>
-      </w:r>
-      <w:r>
-        <w:rPr>
-          <w:rFonts w:ascii="Arial" w:hAnsi="Arial" w:cs="Arial"/>
-          <w:sz w:val="18"/>
-          <w:szCs w:val="18"/>
-          <w:lang w:val="es-ES_tradnl"/>
-        </w:rPr>
-        <w:t xml:space="preserve"> </w:t>
-      </w:r>
-      <w:r>
-        <w:rPr>
-          <w:rFonts w:ascii="Arial" w:hAnsi="Arial" w:cs="Arial"/>
-          <w:sz w:val="18"/>
-          <w:szCs w:val="18"/>
-          <w:lang w:val="es-ES_tradnl"/>
-        </w:rPr>
-        <w:t>(</w:t>
-      </w:r>
-      <w:r>
-        <w:rPr>
-          <w:rFonts w:ascii="Arial" w:hAnsi="Arial" w:cs="Arial"/>
-          <w:sz w:val="18"/>
-          <w:szCs w:val="18"/>
-          <w:lang w:val="es-ES_tradnl"/>
-        </w:rPr>
-        <w:t>‒</w:t>
-      </w:r>
-      <w:r>
-        <w:rPr>
-          <w:rFonts w:ascii="Arial" w:hAnsi="Arial" w:cs="Arial"/>
-          <w:sz w:val="18"/>
-          <w:szCs w:val="18"/>
-          <w:lang w:val="es-ES_tradnl"/>
-        </w:rPr>
-        <w:t>28)]</w:t>
-      </w:r>
-    </w:p>
-    <w:p>
-      <w:pPr>
-        <w:rPr>
-          <w:rFonts w:ascii="Arial" w:hAnsi="Arial" w:cs="Arial"/>
-          <w:sz w:val="18"/>
-          <w:szCs w:val="18"/>
-          <w:lang w:val="es-ES_tradnl"/>
-        </w:rPr>
-      </w:pPr>
-    </w:p>
-    <w:p>
-      <w:pPr>
-        <w:rPr>
-          <w:rFonts w:ascii="Arial" w:hAnsi="Arial" w:cs="Arial"/>
-          <w:sz w:val="18"/>
-          <w:szCs w:val="18"/>
-          <w:lang w:val="es-ES_tradnl"/>
-        </w:rPr>
-      </w:pPr>
-      <w:r>
-        <w:rPr>
-          <w:rFonts w:ascii="Arial" w:hAnsi="Arial" w:cs="Arial"/>
-          <w:sz w:val="18"/>
-          <w:szCs w:val="18"/>
-          <w:lang w:val="es-ES_tradnl"/>
-        </w:rPr>
-        <w:t>{</w:t>
-      </w:r>
-      <w:r>
-        <w:rPr>
-          <w:rFonts w:ascii="Arial" w:hAnsi="Arial" w:cs="Arial"/>
-          <w:sz w:val="18"/>
-          <w:szCs w:val="18"/>
-          <w:lang w:val="es-ES_tradnl"/>
-        </w:rPr>
-        <w:t>‒</w:t>
-      </w:r>
-      <w:r>
-        <w:rPr>
-          <w:rFonts w:ascii="Arial" w:hAnsi="Arial" w:cs="Arial"/>
-          <w:sz w:val="18"/>
-          <w:szCs w:val="18"/>
-          <w:lang w:val="es-ES_tradnl"/>
-        </w:rPr>
-        <w:t xml:space="preserve">20 </w:t>
-      </w:r>
-      <w:r>
-        <w:rPr>
-          <w:rFonts w:ascii="Arial" w:hAnsi="Arial" w:cs="Arial"/>
-          <w:sz w:val="18"/>
-          <w:szCs w:val="18"/>
-          <w:lang w:val="es-ES_tradnl"/>
-        </w:rPr>
-        <w:t>‒</w:t>
-      </w:r>
-      <w:r>
-        <w:rPr>
-          <w:rFonts w:ascii="Arial" w:hAnsi="Arial" w:cs="Arial"/>
-          <w:sz w:val="18"/>
-          <w:szCs w:val="18"/>
-          <w:lang w:val="es-ES_tradnl"/>
-        </w:rPr>
-        <w:t xml:space="preserve"> (</w:t>
-      </w:r>
-      <w:r>
-        <w:rPr>
-          <w:rFonts w:ascii="Arial" w:hAnsi="Arial" w:cs="Arial"/>
-          <w:sz w:val="18"/>
-          <w:szCs w:val="18"/>
-          <w:lang w:val="es-ES_tradnl"/>
-        </w:rPr>
-        <w:t>‒</w:t>
-      </w:r>
-      <w:r>
-        <w:rPr>
-          <w:rFonts w:ascii="Arial" w:hAnsi="Arial" w:cs="Arial"/>
-          <w:sz w:val="18"/>
-          <w:szCs w:val="18"/>
-          <w:lang w:val="es-ES_tradnl"/>
-        </w:rPr>
-        <w:t xml:space="preserve">6)} </w:t>
-      </w:r>
-      <w:r>
-        <w:rPr>
-          <w:rFonts w:ascii="Arial" w:hAnsi="Arial" w:cs="Arial"/>
-          <w:sz w:val="18"/>
-          <w:szCs w:val="18"/>
-          <w:lang w:val="es-ES_tradnl"/>
-        </w:rPr>
-        <w:t>+</w:t>
-      </w:r>
-      <w:r>
-        <w:rPr>
-          <w:rFonts w:ascii="Arial" w:hAnsi="Arial" w:cs="Arial"/>
-          <w:sz w:val="18"/>
-          <w:szCs w:val="18"/>
-          <w:lang w:val="es-ES_tradnl"/>
-        </w:rPr>
-        <w:t xml:space="preserve"> [</w:t>
-      </w:r>
-      <w:r>
-        <w:rPr>
-          <w:rFonts w:ascii="Arial" w:hAnsi="Arial" w:cs="Arial"/>
-          <w:sz w:val="18"/>
-          <w:szCs w:val="18"/>
-          <w:lang w:val="es-ES_tradnl"/>
-        </w:rPr>
-        <w:t>‒</w:t>
-      </w:r>
-      <w:r>
-        <w:rPr>
-          <w:rFonts w:ascii="Arial" w:hAnsi="Arial" w:cs="Arial"/>
-          <w:sz w:val="18"/>
-          <w:szCs w:val="18"/>
-          <w:lang w:val="es-ES_tradnl"/>
-        </w:rPr>
-        <w:t xml:space="preserve">5 </w:t>
-      </w:r>
-      <w:r>
-        <w:rPr>
-          <w:rFonts w:ascii="Arial" w:hAnsi="Arial" w:cs="Arial"/>
-          <w:sz w:val="18"/>
-          <w:szCs w:val="18"/>
-          <w:lang w:val="es-ES_tradnl"/>
-        </w:rPr>
-        <w:t>+</w:t>
-      </w:r>
-      <w:r>
-        <w:rPr>
-          <w:rFonts w:ascii="Arial" w:hAnsi="Arial" w:cs="Arial"/>
-          <w:sz w:val="18"/>
-          <w:szCs w:val="18"/>
-          <w:lang w:val="es-ES_tradnl"/>
-        </w:rPr>
-        <w:t xml:space="preserve"> 28]</w:t>
-      </w:r>
-    </w:p>
-    <w:p>
-      <w:pPr>
-        <w:rPr>
-          <w:rFonts w:ascii="Arial" w:hAnsi="Arial" w:cs="Arial"/>
-          <w:sz w:val="18"/>
-          <w:szCs w:val="18"/>
-          <w:lang w:val="es-ES_tradnl"/>
-        </w:rPr>
-      </w:pPr>
-    </w:p>
-    <w:p>
-      <w:pPr>
-        <w:rPr>
-          <w:rFonts w:ascii="Arial" w:hAnsi="Arial" w:cs="Arial"/>
-          <w:sz w:val="18"/>
-          <w:szCs w:val="18"/>
-          <w:lang w:val="es-ES_tradnl"/>
-        </w:rPr>
-      </w:pPr>
-      <w:r>
-        <w:rPr>
-          <w:rFonts w:ascii="Arial" w:hAnsi="Arial" w:cs="Arial"/>
-          <w:sz w:val="18"/>
-          <w:szCs w:val="18"/>
-          <w:lang w:val="es-ES_tradnl"/>
-        </w:rPr>
-        <w:t>{</w:t>
-      </w:r>
-      <w:r>
-        <w:rPr>
-          <w:rFonts w:ascii="Arial" w:hAnsi="Arial" w:cs="Arial"/>
-          <w:sz w:val="18"/>
-          <w:szCs w:val="18"/>
-          <w:lang w:val="es-ES_tradnl"/>
-        </w:rPr>
-        <w:t>‒</w:t>
-      </w:r>
-      <w:r>
-        <w:rPr>
-          <w:rFonts w:ascii="Arial" w:hAnsi="Arial" w:cs="Arial"/>
-          <w:sz w:val="18"/>
-          <w:szCs w:val="18"/>
-          <w:lang w:val="es-ES_tradnl"/>
-        </w:rPr>
-        <w:t xml:space="preserve">20 </w:t>
-      </w:r>
-      <w:r>
-        <w:rPr>
-          <w:rFonts w:ascii="Arial" w:hAnsi="Arial" w:cs="Arial"/>
-          <w:sz w:val="18"/>
-          <w:szCs w:val="18"/>
-          <w:lang w:val="es-ES_tradnl"/>
-        </w:rPr>
-        <w:t>+</w:t>
-      </w:r>
-      <w:r>
-        <w:rPr>
-          <w:rFonts w:ascii="Arial" w:hAnsi="Arial" w:cs="Arial"/>
-          <w:sz w:val="18"/>
-          <w:szCs w:val="18"/>
-          <w:lang w:val="es-ES_tradnl"/>
-        </w:rPr>
-        <w:t xml:space="preserve"> 6} </w:t>
-      </w:r>
-      <w:r>
-        <w:rPr>
-          <w:rFonts w:ascii="Arial" w:hAnsi="Arial" w:cs="Arial"/>
-          <w:sz w:val="18"/>
-          <w:szCs w:val="18"/>
-          <w:lang w:val="es-ES_tradnl"/>
-        </w:rPr>
-        <w:t>+</w:t>
-      </w:r>
-      <w:r>
-        <w:rPr>
-          <w:rFonts w:ascii="Arial" w:hAnsi="Arial" w:cs="Arial"/>
-          <w:sz w:val="18"/>
-          <w:szCs w:val="18"/>
-          <w:lang w:val="es-ES_tradnl"/>
-        </w:rPr>
-        <w:t xml:space="preserve"> 23</w:t>
-      </w:r>
-    </w:p>
-    <w:p>
-      <w:pPr>
-        <w:rPr>
-          <w:rFonts w:ascii="Arial" w:hAnsi="Arial" w:cs="Arial"/>
-          <w:sz w:val="18"/>
-          <w:szCs w:val="18"/>
-          <w:lang w:val="es-ES_tradnl"/>
-        </w:rPr>
-      </w:pPr>
-    </w:p>
-    <w:p>
-      <w:pPr>
-        <w:rPr>
-          <w:rFonts w:ascii="Arial" w:hAnsi="Arial" w:cs="Arial"/>
-          <w:sz w:val="18"/>
-          <w:szCs w:val="18"/>
-          <w:lang w:val="es-ES_tradnl"/>
-        </w:rPr>
-      </w:pPr>
-      <w:r>
-        <w:rPr>
-          <w:rFonts w:ascii="Arial" w:hAnsi="Arial" w:cs="Arial"/>
-          <w:sz w:val="18"/>
-          <w:szCs w:val="18"/>
-          <w:lang w:val="es-ES_tradnl"/>
-        </w:rPr>
-        <w:t>‒</w:t>
-      </w:r>
-      <w:r>
-        <w:rPr>
-          <w:rFonts w:ascii="Arial" w:hAnsi="Arial" w:cs="Arial"/>
-          <w:sz w:val="18"/>
-          <w:szCs w:val="18"/>
-          <w:lang w:val="es-ES_tradnl"/>
-        </w:rPr>
-        <w:t xml:space="preserve">14 </w:t>
-      </w:r>
-      <w:r>
-        <w:rPr>
-          <w:rFonts w:ascii="Arial" w:hAnsi="Arial" w:cs="Arial"/>
-          <w:sz w:val="18"/>
-          <w:szCs w:val="18"/>
-          <w:lang w:val="es-ES_tradnl"/>
-        </w:rPr>
-        <w:t>+</w:t>
-      </w:r>
-      <w:r>
-        <w:rPr>
-          <w:rFonts w:ascii="Arial" w:hAnsi="Arial" w:cs="Arial"/>
-          <w:sz w:val="18"/>
-          <w:szCs w:val="18"/>
-          <w:lang w:val="es-ES_tradnl"/>
-        </w:rPr>
-        <w:t xml:space="preserve"> 23</w:t>
+        <w:t>+ [‒5 ‒ (‒28)]</w:t>
+      </w:r>
+    </w:p>
+    <w:p>
+      <w:pPr>
+        <w:rPr>
+          <w:rFonts w:ascii="Arial" w:hAnsi="Arial" w:cs="Arial"/>
+          <w:sz w:val="18"/>
+          <w:szCs w:val="18"/>
+          <w:lang w:val="es-ES_tradnl"/>
+        </w:rPr>
+      </w:pPr>
+    </w:p>
+    <w:p>
+      <w:pPr>
+        <w:rPr>
+          <w:rFonts w:ascii="Arial" w:hAnsi="Arial" w:cs="Arial"/>
+          <w:sz w:val="18"/>
+          <w:szCs w:val="18"/>
+          <w:lang w:val="es-ES_tradnl"/>
+        </w:rPr>
+      </w:pPr>
+      <w:r>
+        <w:rPr>
+          <w:rFonts w:ascii="Arial" w:hAnsi="Arial" w:cs="Arial"/>
+          <w:sz w:val="18"/>
+          <w:szCs w:val="18"/>
+          <w:lang w:val="es-ES_tradnl"/>
+        </w:rPr>
+        <w:t>{‒20 ‒ (‒6)} + [‒5 + 28]</w:t>
+      </w:r>
+    </w:p>
+    <w:p>
+      <w:pPr>
+        <w:rPr>
+          <w:rFonts w:ascii="Arial" w:hAnsi="Arial" w:cs="Arial"/>
+          <w:sz w:val="18"/>
+          <w:szCs w:val="18"/>
+          <w:lang w:val="es-ES_tradnl"/>
+        </w:rPr>
+      </w:pPr>
+    </w:p>
+    <w:p>
+      <w:pPr>
+        <w:rPr>
+          <w:rFonts w:ascii="Arial" w:hAnsi="Arial" w:cs="Arial"/>
+          <w:sz w:val="18"/>
+          <w:szCs w:val="18"/>
+          <w:lang w:val="es-ES_tradnl"/>
+        </w:rPr>
+      </w:pPr>
+      <w:r>
+        <w:rPr>
+          <w:rFonts w:ascii="Arial" w:hAnsi="Arial" w:cs="Arial"/>
+          <w:sz w:val="18"/>
+          <w:szCs w:val="18"/>
+          <w:lang w:val="es-ES_tradnl"/>
+        </w:rPr>
+        <w:t>{‒20 + 6} + 23</w:t>
+      </w:r>
+    </w:p>
+    <w:p>
+      <w:pPr>
+        <w:rPr>
+          <w:rFonts w:ascii="Arial" w:hAnsi="Arial" w:cs="Arial"/>
+          <w:sz w:val="18"/>
+          <w:szCs w:val="18"/>
+          <w:lang w:val="es-ES_tradnl"/>
+        </w:rPr>
+      </w:pPr>
+    </w:p>
+    <w:p>
+      <w:pPr>
+        <w:rPr>
+          <w:rFonts w:ascii="Arial" w:hAnsi="Arial" w:cs="Arial"/>
+          <w:sz w:val="18"/>
+          <w:szCs w:val="18"/>
+          <w:lang w:val="es-ES_tradnl"/>
+        </w:rPr>
+      </w:pPr>
+      <w:r>
+        <w:rPr>
+          <w:rFonts w:ascii="Arial" w:hAnsi="Arial" w:cs="Arial"/>
+          <w:sz w:val="18"/>
+          <w:szCs w:val="18"/>
+          <w:lang w:val="es-ES_tradnl"/>
+        </w:rPr>
+        <w:t>‒14 + 23</w:t>
       </w:r>
     </w:p>
     <w:p>
@@ -4243,6 +3633,7 @@
         </w:rPr>
       </w:pPr>
     </w:p>
+    <w:p/>
     <w:sectPr>
       <w:pgSz w:w="11900" w:h="16840"/>
       <w:pgMar w:top="1134" w:right="1134" w:bottom="1134" w:left="1134" w:header="708" w:footer="708" w:gutter="0"/>

</xml_diff>

<commit_message>
MA_07_02_CO Ajustado según escaleta enviada
Se ajustó el guion 2 de acuerdo con las solicitudes de la escaleta.
</commit_message>
<xml_diff>
--- a/fuentes/contenidos/grado07/guion02/MA_07_02_CO_REC100.docx
+++ b/fuentes/contenidos/grado07/guion02/MA_07_02_CO_REC100.docx
@@ -122,20 +122,29 @@
     <w:p>
       <w:pPr>
         <w:rPr>
-          <w:rFonts w:ascii="Arial" w:hAnsi="Arial"/>
-          <w:sz w:val="18"/>
-          <w:szCs w:val="18"/>
-          <w:lang w:val="es-ES_tradnl"/>
-        </w:rPr>
-      </w:pPr>
-      <w:r>
-        <w:rPr>
-          <w:rFonts w:ascii="Arial" w:hAnsi="Arial"/>
-          <w:sz w:val="18"/>
-          <w:szCs w:val="18"/>
-          <w:lang w:val="es-ES_tradnl"/>
-        </w:rPr>
-        <w:t>Operaciones con números enteros</w:t>
+          <w:rFonts w:ascii="Arial" w:hAnsi="Arial" w:cs="Arial"/>
+          <w:sz w:val="18"/>
+          <w:szCs w:val="18"/>
+          <w:lang w:val="es-ES_tradnl"/>
+        </w:rPr>
+      </w:pPr>
+      <w:r>
+        <w:rPr>
+          <w:rFonts w:ascii="Arial" w:hAnsi="Arial" w:cs="Arial"/>
+          <w:sz w:val="18"/>
+          <w:szCs w:val="18"/>
+          <w:lang w:val="es-ES_tradnl"/>
+        </w:rPr>
+        <w:t>Las o</w:t>
+      </w:r>
+      <w:r>
+        <w:rPr>
+          <w:rFonts w:ascii="Arial" w:hAnsi="Arial" w:cs="Arial"/>
+          <w:sz w:val="18"/>
+          <w:szCs w:val="18"/>
+          <w:lang w:val="es-ES_tradnl"/>
+        </w:rPr>
+        <w:t>peraciones con números enteros</w:t>
       </w:r>
     </w:p>
     <w:p>
@@ -363,27 +372,20 @@
           <w:szCs w:val="18"/>
           <w:lang w:val="es-ES_tradnl"/>
         </w:rPr>
-        <w:t>Actividad para aplicar la adición y sustracción de números enteros en contextos matemáticos y de la vida cotidiana</w:t>
-      </w:r>
-      <w:r>
-        <w:rPr>
-          <w:rFonts w:ascii="Arial" w:hAnsi="Arial" w:cs="Arial"/>
-          <w:sz w:val="18"/>
-          <w:szCs w:val="18"/>
-          <w:lang w:val="es-ES_tradnl"/>
-        </w:rPr>
-        <w:t>.</w:t>
-      </w:r>
-    </w:p>
-    <w:p>
-      <w:pPr>
-        <w:rPr>
-          <w:rFonts w:ascii="Arial" w:hAnsi="Arial" w:cs="Arial"/>
-          <w:sz w:val="18"/>
-          <w:szCs w:val="18"/>
-          <w:lang w:val="es-ES_tradnl"/>
-        </w:rPr>
-      </w:pPr>
+        <w:t>Ejercicios para practicar la reducción de signos de agrupación con adiciones y sustracciones</w:t>
+      </w:r>
+    </w:p>
+    <w:p>
+      <w:pPr>
+        <w:rPr>
+          <w:rFonts w:ascii="Arial" w:hAnsi="Arial" w:cs="Arial"/>
+          <w:sz w:val="18"/>
+          <w:szCs w:val="18"/>
+          <w:lang w:val="es-ES_tradnl"/>
+        </w:rPr>
+      </w:pPr>
+      <w:bookmarkStart w:id="3" w:name="_GoBack"/>
+      <w:bookmarkEnd w:id="3"/>
     </w:p>
     <w:p>
       <w:pPr>
@@ -571,7 +573,7 @@
         <w:tblW w:w="8930" w:type="dxa"/>
         <w:tblInd w:w="250" w:type="dxa"/>
         <w:tblLook w:val="04A0" w:firstRow="1" w:lastRow="0" w:firstColumn="1" w:lastColumn="0" w:noHBand="0" w:noVBand="1"/>
-        <w:tblPrChange w:id="3" w:author="Diana Velásquez Rojas" w:date="2015-05-02T18:07:00Z">
+        <w:tblPrChange w:id="4" w:author="Diana Velásquez Rojas" w:date="2015-05-02T18:07:00Z">
           <w:tblPr>
             <w:tblW w:w="8930" w:type="dxa"/>
             <w:tblInd w:w="250" w:type="dxa"/>
@@ -596,7 +598,7 @@
         <w:gridCol w:w="425"/>
         <w:gridCol w:w="2268"/>
         <w:gridCol w:w="425"/>
-        <w:tblGridChange w:id="4">
+        <w:tblGridChange w:id="5">
           <w:tblGrid>
             <w:gridCol w:w="1248"/>
             <w:gridCol w:w="404"/>
@@ -613,7 +615,7 @@
         <w:tc>
           <w:tcPr>
             <w:tcW w:w="1248" w:type="dxa"/>
-            <w:tcPrChange w:id="5" w:author="Diana Velásquez Rojas" w:date="2015-05-02T18:07:00Z">
+            <w:tcPrChange w:id="6" w:author="Diana Velásquez Rojas" w:date="2015-05-02T18:07:00Z">
               <w:tcPr>
                 <w:tcW w:w="1248" w:type="dxa"/>
                 <w:shd w:val="clear" w:color="auto" w:fill="auto"/>
@@ -643,7 +645,7 @@
         <w:tc>
           <w:tcPr>
             <w:tcW w:w="404" w:type="dxa"/>
-            <w:tcPrChange w:id="6" w:author="Diana Velásquez Rojas" w:date="2015-05-02T18:07:00Z">
+            <w:tcPrChange w:id="7" w:author="Diana Velásquez Rojas" w:date="2015-05-02T18:07:00Z">
               <w:tcPr>
                 <w:tcW w:w="404" w:type="dxa"/>
                 <w:shd w:val="clear" w:color="auto" w:fill="auto"/>
@@ -664,7 +666,7 @@
         <w:tc>
           <w:tcPr>
             <w:tcW w:w="1289" w:type="dxa"/>
-            <w:tcPrChange w:id="7" w:author="Diana Velásquez Rojas" w:date="2015-05-02T18:07:00Z">
+            <w:tcPrChange w:id="8" w:author="Diana Velásquez Rojas" w:date="2015-05-02T18:07:00Z">
               <w:tcPr>
                 <w:tcW w:w="1289" w:type="dxa"/>
                 <w:shd w:val="clear" w:color="auto" w:fill="auto"/>
@@ -694,7 +696,7 @@
         <w:tc>
           <w:tcPr>
             <w:tcW w:w="367" w:type="dxa"/>
-            <w:tcPrChange w:id="8" w:author="Diana Velásquez Rojas" w:date="2015-05-02T18:07:00Z">
+            <w:tcPrChange w:id="9" w:author="Diana Velásquez Rojas" w:date="2015-05-02T18:07:00Z">
               <w:tcPr>
                 <w:tcW w:w="367" w:type="dxa"/>
                 <w:shd w:val="clear" w:color="auto" w:fill="auto"/>
@@ -725,7 +727,7 @@
         <w:tc>
           <w:tcPr>
             <w:tcW w:w="2504" w:type="dxa"/>
-            <w:tcPrChange w:id="9" w:author="Diana Velásquez Rojas" w:date="2015-05-02T18:07:00Z">
+            <w:tcPrChange w:id="10" w:author="Diana Velásquez Rojas" w:date="2015-05-02T18:07:00Z">
               <w:tcPr>
                 <w:tcW w:w="2504" w:type="dxa"/>
                 <w:shd w:val="clear" w:color="auto" w:fill="auto"/>
@@ -755,7 +757,7 @@
         <w:tc>
           <w:tcPr>
             <w:tcW w:w="425" w:type="dxa"/>
-            <w:tcPrChange w:id="10" w:author="Diana Velásquez Rojas" w:date="2015-05-02T18:07:00Z">
+            <w:tcPrChange w:id="11" w:author="Diana Velásquez Rojas" w:date="2015-05-02T18:07:00Z">
               <w:tcPr>
                 <w:tcW w:w="425" w:type="dxa"/>
                 <w:shd w:val="clear" w:color="auto" w:fill="auto"/>
@@ -776,7 +778,7 @@
         <w:tc>
           <w:tcPr>
             <w:tcW w:w="2268" w:type="dxa"/>
-            <w:tcPrChange w:id="11" w:author="Diana Velásquez Rojas" w:date="2015-05-02T18:07:00Z">
+            <w:tcPrChange w:id="12" w:author="Diana Velásquez Rojas" w:date="2015-05-02T18:07:00Z">
               <w:tcPr>
                 <w:tcW w:w="2268" w:type="dxa"/>
                 <w:shd w:val="clear" w:color="auto" w:fill="auto"/>
@@ -806,7 +808,7 @@
         <w:tc>
           <w:tcPr>
             <w:tcW w:w="425" w:type="dxa"/>
-            <w:tcPrChange w:id="12" w:author="Diana Velásquez Rojas" w:date="2015-05-02T18:07:00Z">
+            <w:tcPrChange w:id="13" w:author="Diana Velásquez Rojas" w:date="2015-05-02T18:07:00Z">
               <w:tcPr>
                 <w:tcW w:w="425" w:type="dxa"/>
                 <w:shd w:val="clear" w:color="auto" w:fill="auto"/>
@@ -829,7 +831,7 @@
         <w:tc>
           <w:tcPr>
             <w:tcW w:w="1248" w:type="dxa"/>
-            <w:tcPrChange w:id="13" w:author="Diana Velásquez Rojas" w:date="2015-05-02T18:07:00Z">
+            <w:tcPrChange w:id="14" w:author="Diana Velásquez Rojas" w:date="2015-05-02T18:07:00Z">
               <w:tcPr>
                 <w:tcW w:w="1248" w:type="dxa"/>
                 <w:shd w:val="clear" w:color="auto" w:fill="auto"/>
@@ -859,7 +861,7 @@
         <w:tc>
           <w:tcPr>
             <w:tcW w:w="404" w:type="dxa"/>
-            <w:tcPrChange w:id="14" w:author="Diana Velásquez Rojas" w:date="2015-05-02T18:07:00Z">
+            <w:tcPrChange w:id="15" w:author="Diana Velásquez Rojas" w:date="2015-05-02T18:07:00Z">
               <w:tcPr>
                 <w:tcW w:w="404" w:type="dxa"/>
                 <w:shd w:val="clear" w:color="auto" w:fill="auto"/>
@@ -880,7 +882,7 @@
         <w:tc>
           <w:tcPr>
             <w:tcW w:w="1289" w:type="dxa"/>
-            <w:tcPrChange w:id="15" w:author="Diana Velásquez Rojas" w:date="2015-05-02T18:07:00Z">
+            <w:tcPrChange w:id="16" w:author="Diana Velásquez Rojas" w:date="2015-05-02T18:07:00Z">
               <w:tcPr>
                 <w:tcW w:w="1289" w:type="dxa"/>
                 <w:shd w:val="clear" w:color="auto" w:fill="auto"/>
@@ -910,7 +912,7 @@
         <w:tc>
           <w:tcPr>
             <w:tcW w:w="367" w:type="dxa"/>
-            <w:tcPrChange w:id="16" w:author="Diana Velásquez Rojas" w:date="2015-05-02T18:07:00Z">
+            <w:tcPrChange w:id="17" w:author="Diana Velásquez Rojas" w:date="2015-05-02T18:07:00Z">
               <w:tcPr>
                 <w:tcW w:w="367" w:type="dxa"/>
                 <w:shd w:val="clear" w:color="auto" w:fill="auto"/>
@@ -931,7 +933,7 @@
         <w:tc>
           <w:tcPr>
             <w:tcW w:w="2504" w:type="dxa"/>
-            <w:tcPrChange w:id="17" w:author="Diana Velásquez Rojas" w:date="2015-05-02T18:07:00Z">
+            <w:tcPrChange w:id="18" w:author="Diana Velásquez Rojas" w:date="2015-05-02T18:07:00Z">
               <w:tcPr>
                 <w:tcW w:w="2504" w:type="dxa"/>
                 <w:shd w:val="clear" w:color="auto" w:fill="auto"/>
@@ -961,7 +963,7 @@
         <w:tc>
           <w:tcPr>
             <w:tcW w:w="425" w:type="dxa"/>
-            <w:tcPrChange w:id="18" w:author="Diana Velásquez Rojas" w:date="2015-05-02T18:07:00Z">
+            <w:tcPrChange w:id="19" w:author="Diana Velásquez Rojas" w:date="2015-05-02T18:07:00Z">
               <w:tcPr>
                 <w:tcW w:w="425" w:type="dxa"/>
                 <w:shd w:val="clear" w:color="auto" w:fill="auto"/>
@@ -982,7 +984,7 @@
         <w:tc>
           <w:tcPr>
             <w:tcW w:w="2268" w:type="dxa"/>
-            <w:tcPrChange w:id="19" w:author="Diana Velásquez Rojas" w:date="2015-05-02T18:07:00Z">
+            <w:tcPrChange w:id="20" w:author="Diana Velásquez Rojas" w:date="2015-05-02T18:07:00Z">
               <w:tcPr>
                 <w:tcW w:w="2268" w:type="dxa"/>
                 <w:shd w:val="clear" w:color="auto" w:fill="auto"/>
@@ -1012,7 +1014,7 @@
         <w:tc>
           <w:tcPr>
             <w:tcW w:w="425" w:type="dxa"/>
-            <w:tcPrChange w:id="20" w:author="Diana Velásquez Rojas" w:date="2015-05-02T18:07:00Z">
+            <w:tcPrChange w:id="21" w:author="Diana Velásquez Rojas" w:date="2015-05-02T18:07:00Z">
               <w:tcPr>
                 <w:tcW w:w="425" w:type="dxa"/>
                 <w:shd w:val="clear" w:color="auto" w:fill="auto"/>
@@ -1089,7 +1091,7 @@
         <w:tblW w:w="9497" w:type="dxa"/>
         <w:tblInd w:w="250" w:type="dxa"/>
         <w:tblLook w:val="04A0" w:firstRow="1" w:lastRow="0" w:firstColumn="1" w:lastColumn="0" w:noHBand="0" w:noVBand="1"/>
-        <w:tblPrChange w:id="21" w:author="Diana Velásquez Rojas" w:date="2015-05-02T18:07:00Z">
+        <w:tblPrChange w:id="22" w:author="Diana Velásquez Rojas" w:date="2015-05-02T18:07:00Z">
           <w:tblPr>
             <w:tblW w:w="9497" w:type="dxa"/>
             <w:tblInd w:w="250" w:type="dxa"/>
@@ -1110,7 +1112,7 @@
         <w:gridCol w:w="425"/>
         <w:gridCol w:w="4111"/>
         <w:gridCol w:w="425"/>
-        <w:tblGridChange w:id="22">
+        <w:tblGridChange w:id="23">
           <w:tblGrid>
             <w:gridCol w:w="4536"/>
             <w:gridCol w:w="425"/>
@@ -1123,7 +1125,7 @@
         <w:tc>
           <w:tcPr>
             <w:tcW w:w="4536" w:type="dxa"/>
-            <w:tcPrChange w:id="23" w:author="Diana Velásquez Rojas" w:date="2015-05-02T18:07:00Z">
+            <w:tcPrChange w:id="24" w:author="Diana Velásquez Rojas" w:date="2015-05-02T18:07:00Z">
               <w:tcPr>
                 <w:tcW w:w="4536" w:type="dxa"/>
                 <w:shd w:val="clear" w:color="auto" w:fill="auto"/>
@@ -1162,7 +1164,7 @@
         <w:tc>
           <w:tcPr>
             <w:tcW w:w="425" w:type="dxa"/>
-            <w:tcPrChange w:id="24" w:author="Diana Velásquez Rojas" w:date="2015-05-02T18:07:00Z">
+            <w:tcPrChange w:id="25" w:author="Diana Velásquez Rojas" w:date="2015-05-02T18:07:00Z">
               <w:tcPr>
                 <w:tcW w:w="425" w:type="dxa"/>
                 <w:shd w:val="clear" w:color="auto" w:fill="auto"/>
@@ -1183,7 +1185,7 @@
         <w:tc>
           <w:tcPr>
             <w:tcW w:w="4111" w:type="dxa"/>
-            <w:tcPrChange w:id="25" w:author="Diana Velásquez Rojas" w:date="2015-05-02T18:07:00Z">
+            <w:tcPrChange w:id="26" w:author="Diana Velásquez Rojas" w:date="2015-05-02T18:07:00Z">
               <w:tcPr>
                 <w:tcW w:w="4111" w:type="dxa"/>
                 <w:shd w:val="clear" w:color="auto" w:fill="auto"/>
@@ -1222,7 +1224,7 @@
         <w:tc>
           <w:tcPr>
             <w:tcW w:w="425" w:type="dxa"/>
-            <w:tcPrChange w:id="26" w:author="Diana Velásquez Rojas" w:date="2015-05-02T18:07:00Z">
+            <w:tcPrChange w:id="27" w:author="Diana Velásquez Rojas" w:date="2015-05-02T18:07:00Z">
               <w:tcPr>
                 <w:tcW w:w="425" w:type="dxa"/>
                 <w:shd w:val="clear" w:color="auto" w:fill="auto"/>
@@ -1255,7 +1257,7 @@
         <w:tc>
           <w:tcPr>
             <w:tcW w:w="4536" w:type="dxa"/>
-            <w:tcPrChange w:id="27" w:author="Diana Velásquez Rojas" w:date="2015-05-02T18:07:00Z">
+            <w:tcPrChange w:id="28" w:author="Diana Velásquez Rojas" w:date="2015-05-02T18:07:00Z">
               <w:tcPr>
                 <w:tcW w:w="4536" w:type="dxa"/>
                 <w:shd w:val="clear" w:color="auto" w:fill="auto"/>
@@ -1294,7 +1296,7 @@
         <w:tc>
           <w:tcPr>
             <w:tcW w:w="425" w:type="dxa"/>
-            <w:tcPrChange w:id="28" w:author="Diana Velásquez Rojas" w:date="2015-05-02T18:07:00Z">
+            <w:tcPrChange w:id="29" w:author="Diana Velásquez Rojas" w:date="2015-05-02T18:07:00Z">
               <w:tcPr>
                 <w:tcW w:w="425" w:type="dxa"/>
                 <w:shd w:val="clear" w:color="auto" w:fill="auto"/>
@@ -1315,7 +1317,7 @@
         <w:tc>
           <w:tcPr>
             <w:tcW w:w="4111" w:type="dxa"/>
-            <w:tcPrChange w:id="29" w:author="Diana Velásquez Rojas" w:date="2015-05-02T18:07:00Z">
+            <w:tcPrChange w:id="30" w:author="Diana Velásquez Rojas" w:date="2015-05-02T18:07:00Z">
               <w:tcPr>
                 <w:tcW w:w="4111" w:type="dxa"/>
                 <w:shd w:val="clear" w:color="auto" w:fill="auto"/>
@@ -1345,7 +1347,7 @@
         <w:tc>
           <w:tcPr>
             <w:tcW w:w="425" w:type="dxa"/>
-            <w:tcPrChange w:id="30" w:author="Diana Velásquez Rojas" w:date="2015-05-02T18:07:00Z">
+            <w:tcPrChange w:id="31" w:author="Diana Velásquez Rojas" w:date="2015-05-02T18:07:00Z">
               <w:tcPr>
                 <w:tcW w:w="425" w:type="dxa"/>
                 <w:shd w:val="clear" w:color="auto" w:fill="auto"/>
@@ -1368,7 +1370,7 @@
         <w:tc>
           <w:tcPr>
             <w:tcW w:w="4536" w:type="dxa"/>
-            <w:tcPrChange w:id="31" w:author="Diana Velásquez Rojas" w:date="2015-05-02T18:07:00Z">
+            <w:tcPrChange w:id="32" w:author="Diana Velásquez Rojas" w:date="2015-05-02T18:07:00Z">
               <w:tcPr>
                 <w:tcW w:w="4536" w:type="dxa"/>
                 <w:shd w:val="clear" w:color="auto" w:fill="auto"/>
@@ -1407,7 +1409,7 @@
         <w:tc>
           <w:tcPr>
             <w:tcW w:w="425" w:type="dxa"/>
-            <w:tcPrChange w:id="32" w:author="Diana Velásquez Rojas" w:date="2015-05-02T18:07:00Z">
+            <w:tcPrChange w:id="33" w:author="Diana Velásquez Rojas" w:date="2015-05-02T18:07:00Z">
               <w:tcPr>
                 <w:tcW w:w="425" w:type="dxa"/>
                 <w:shd w:val="clear" w:color="auto" w:fill="auto"/>
@@ -1428,7 +1430,7 @@
         <w:tc>
           <w:tcPr>
             <w:tcW w:w="4111" w:type="dxa"/>
-            <w:tcPrChange w:id="33" w:author="Diana Velásquez Rojas" w:date="2015-05-02T18:07:00Z">
+            <w:tcPrChange w:id="34" w:author="Diana Velásquez Rojas" w:date="2015-05-02T18:07:00Z">
               <w:tcPr>
                 <w:tcW w:w="4111" w:type="dxa"/>
                 <w:shd w:val="clear" w:color="auto" w:fill="auto"/>
@@ -1467,7 +1469,7 @@
         <w:tc>
           <w:tcPr>
             <w:tcW w:w="425" w:type="dxa"/>
-            <w:tcPrChange w:id="34" w:author="Diana Velásquez Rojas" w:date="2015-05-02T18:07:00Z">
+            <w:tcPrChange w:id="35" w:author="Diana Velásquez Rojas" w:date="2015-05-02T18:07:00Z">
               <w:tcPr>
                 <w:tcW w:w="425" w:type="dxa"/>
                 <w:shd w:val="clear" w:color="auto" w:fill="auto"/>
@@ -1490,7 +1492,7 @@
         <w:tc>
           <w:tcPr>
             <w:tcW w:w="4536" w:type="dxa"/>
-            <w:tcPrChange w:id="35" w:author="Diana Velásquez Rojas" w:date="2015-05-02T18:07:00Z">
+            <w:tcPrChange w:id="36" w:author="Diana Velásquez Rojas" w:date="2015-05-02T18:07:00Z">
               <w:tcPr>
                 <w:tcW w:w="4536" w:type="dxa"/>
                 <w:shd w:val="clear" w:color="auto" w:fill="auto"/>
@@ -1529,7 +1531,7 @@
         <w:tc>
           <w:tcPr>
             <w:tcW w:w="425" w:type="dxa"/>
-            <w:tcPrChange w:id="36" w:author="Diana Velásquez Rojas" w:date="2015-05-02T18:07:00Z">
+            <w:tcPrChange w:id="37" w:author="Diana Velásquez Rojas" w:date="2015-05-02T18:07:00Z">
               <w:tcPr>
                 <w:tcW w:w="425" w:type="dxa"/>
                 <w:shd w:val="clear" w:color="auto" w:fill="auto"/>
@@ -1550,7 +1552,7 @@
         <w:tc>
           <w:tcPr>
             <w:tcW w:w="4111" w:type="dxa"/>
-            <w:tcPrChange w:id="37" w:author="Diana Velásquez Rojas" w:date="2015-05-02T18:07:00Z">
+            <w:tcPrChange w:id="38" w:author="Diana Velásquez Rojas" w:date="2015-05-02T18:07:00Z">
               <w:tcPr>
                 <w:tcW w:w="4111" w:type="dxa"/>
                 <w:shd w:val="clear" w:color="auto" w:fill="auto"/>
@@ -1580,7 +1582,7 @@
         <w:tc>
           <w:tcPr>
             <w:tcW w:w="425" w:type="dxa"/>
-            <w:tcPrChange w:id="38" w:author="Diana Velásquez Rojas" w:date="2015-05-02T18:07:00Z">
+            <w:tcPrChange w:id="39" w:author="Diana Velásquez Rojas" w:date="2015-05-02T18:07:00Z">
               <w:tcPr>
                 <w:tcW w:w="425" w:type="dxa"/>
                 <w:shd w:val="clear" w:color="auto" w:fill="auto"/>
@@ -1667,7 +1669,7 @@
         <w:tblW w:w="8363" w:type="dxa"/>
         <w:tblInd w:w="250" w:type="dxa"/>
         <w:tblLook w:val="04A0" w:firstRow="1" w:lastRow="0" w:firstColumn="1" w:lastColumn="0" w:noHBand="0" w:noVBand="1"/>
-        <w:tblPrChange w:id="39" w:author="Diana Velásquez Rojas" w:date="2015-05-02T18:07:00Z">
+        <w:tblPrChange w:id="40" w:author="Diana Velásquez Rojas" w:date="2015-05-02T18:07:00Z">
           <w:tblPr>
             <w:tblW w:w="8363" w:type="dxa"/>
             <w:tblInd w:w="250" w:type="dxa"/>
@@ -1692,7 +1694,7 @@
         <w:gridCol w:w="425"/>
         <w:gridCol w:w="1559"/>
         <w:gridCol w:w="425"/>
-        <w:tblGridChange w:id="40">
+        <w:tblGridChange w:id="41">
           <w:tblGrid>
             <w:gridCol w:w="2126"/>
             <w:gridCol w:w="404"/>
@@ -1709,7 +1711,7 @@
         <w:tc>
           <w:tcPr>
             <w:tcW w:w="2126" w:type="dxa"/>
-            <w:tcPrChange w:id="41" w:author="Diana Velásquez Rojas" w:date="2015-05-02T18:07:00Z">
+            <w:tcPrChange w:id="42" w:author="Diana Velásquez Rojas" w:date="2015-05-02T18:07:00Z">
               <w:tcPr>
                 <w:tcW w:w="2126" w:type="dxa"/>
                 <w:shd w:val="clear" w:color="auto" w:fill="auto"/>
@@ -1739,7 +1741,7 @@
         <w:tc>
           <w:tcPr>
             <w:tcW w:w="404" w:type="dxa"/>
-            <w:tcPrChange w:id="42" w:author="Diana Velásquez Rojas" w:date="2015-05-02T18:07:00Z">
+            <w:tcPrChange w:id="43" w:author="Diana Velásquez Rojas" w:date="2015-05-02T18:07:00Z">
               <w:tcPr>
                 <w:tcW w:w="404" w:type="dxa"/>
                 <w:shd w:val="clear" w:color="auto" w:fill="auto"/>
@@ -1760,7 +1762,7 @@
         <w:tc>
           <w:tcPr>
             <w:tcW w:w="1156" w:type="dxa"/>
-            <w:tcPrChange w:id="43" w:author="Diana Velásquez Rojas" w:date="2015-05-02T18:07:00Z">
+            <w:tcPrChange w:id="44" w:author="Diana Velásquez Rojas" w:date="2015-05-02T18:07:00Z">
               <w:tcPr>
                 <w:tcW w:w="1156" w:type="dxa"/>
                 <w:shd w:val="clear" w:color="auto" w:fill="auto"/>
@@ -1790,7 +1792,7 @@
         <w:tc>
           <w:tcPr>
             <w:tcW w:w="425" w:type="dxa"/>
-            <w:tcPrChange w:id="44" w:author="Diana Velásquez Rojas" w:date="2015-05-02T18:07:00Z">
+            <w:tcPrChange w:id="45" w:author="Diana Velásquez Rojas" w:date="2015-05-02T18:07:00Z">
               <w:tcPr>
                 <w:tcW w:w="425" w:type="dxa"/>
                 <w:shd w:val="clear" w:color="auto" w:fill="auto"/>
@@ -1811,7 +1813,7 @@
         <w:tc>
           <w:tcPr>
             <w:tcW w:w="1843" w:type="dxa"/>
-            <w:tcPrChange w:id="45" w:author="Diana Velásquez Rojas" w:date="2015-05-02T18:07:00Z">
+            <w:tcPrChange w:id="46" w:author="Diana Velásquez Rojas" w:date="2015-05-02T18:07:00Z">
               <w:tcPr>
                 <w:tcW w:w="1843" w:type="dxa"/>
                 <w:shd w:val="clear" w:color="auto" w:fill="auto"/>
@@ -1841,7 +1843,7 @@
         <w:tc>
           <w:tcPr>
             <w:tcW w:w="425" w:type="dxa"/>
-            <w:tcPrChange w:id="46" w:author="Diana Velásquez Rojas" w:date="2015-05-02T18:07:00Z">
+            <w:tcPrChange w:id="47" w:author="Diana Velásquez Rojas" w:date="2015-05-02T18:07:00Z">
               <w:tcPr>
                 <w:tcW w:w="425" w:type="dxa"/>
                 <w:shd w:val="clear" w:color="auto" w:fill="auto"/>
@@ -1862,7 +1864,7 @@
         <w:tc>
           <w:tcPr>
             <w:tcW w:w="1559" w:type="dxa"/>
-            <w:tcPrChange w:id="47" w:author="Diana Velásquez Rojas" w:date="2015-05-02T18:07:00Z">
+            <w:tcPrChange w:id="48" w:author="Diana Velásquez Rojas" w:date="2015-05-02T18:07:00Z">
               <w:tcPr>
                 <w:tcW w:w="1559" w:type="dxa"/>
                 <w:shd w:val="clear" w:color="auto" w:fill="auto"/>
@@ -1892,7 +1894,7 @@
         <w:tc>
           <w:tcPr>
             <w:tcW w:w="425" w:type="dxa"/>
-            <w:tcPrChange w:id="48" w:author="Diana Velásquez Rojas" w:date="2015-05-02T18:07:00Z">
+            <w:tcPrChange w:id="49" w:author="Diana Velásquez Rojas" w:date="2015-05-02T18:07:00Z">
               <w:tcPr>
                 <w:tcW w:w="425" w:type="dxa"/>
                 <w:shd w:val="clear" w:color="auto" w:fill="auto"/>
@@ -1915,7 +1917,7 @@
         <w:tc>
           <w:tcPr>
             <w:tcW w:w="2126" w:type="dxa"/>
-            <w:tcPrChange w:id="49" w:author="Diana Velásquez Rojas" w:date="2015-05-02T18:07:00Z">
+            <w:tcPrChange w:id="50" w:author="Diana Velásquez Rojas" w:date="2015-05-02T18:07:00Z">
               <w:tcPr>
                 <w:tcW w:w="2126" w:type="dxa"/>
                 <w:shd w:val="clear" w:color="auto" w:fill="auto"/>
@@ -1945,7 +1947,7 @@
         <w:tc>
           <w:tcPr>
             <w:tcW w:w="404" w:type="dxa"/>
-            <w:tcPrChange w:id="50" w:author="Diana Velásquez Rojas" w:date="2015-05-02T18:07:00Z">
+            <w:tcPrChange w:id="51" w:author="Diana Velásquez Rojas" w:date="2015-05-02T18:07:00Z">
               <w:tcPr>
                 <w:tcW w:w="404" w:type="dxa"/>
                 <w:shd w:val="clear" w:color="auto" w:fill="auto"/>
@@ -1976,7 +1978,7 @@
         <w:tc>
           <w:tcPr>
             <w:tcW w:w="1156" w:type="dxa"/>
-            <w:tcPrChange w:id="51" w:author="Diana Velásquez Rojas" w:date="2015-05-02T18:07:00Z">
+            <w:tcPrChange w:id="52" w:author="Diana Velásquez Rojas" w:date="2015-05-02T18:07:00Z">
               <w:tcPr>
                 <w:tcW w:w="1156" w:type="dxa"/>
                 <w:shd w:val="clear" w:color="auto" w:fill="auto"/>
@@ -2006,7 +2008,7 @@
         <w:tc>
           <w:tcPr>
             <w:tcW w:w="425" w:type="dxa"/>
-            <w:tcPrChange w:id="52" w:author="Diana Velásquez Rojas" w:date="2015-05-02T18:07:00Z">
+            <w:tcPrChange w:id="53" w:author="Diana Velásquez Rojas" w:date="2015-05-02T18:07:00Z">
               <w:tcPr>
                 <w:tcW w:w="425" w:type="dxa"/>
                 <w:shd w:val="clear" w:color="auto" w:fill="auto"/>
@@ -2027,7 +2029,7 @@
         <w:tc>
           <w:tcPr>
             <w:tcW w:w="1843" w:type="dxa"/>
-            <w:tcPrChange w:id="53" w:author="Diana Velásquez Rojas" w:date="2015-05-02T18:07:00Z">
+            <w:tcPrChange w:id="54" w:author="Diana Velásquez Rojas" w:date="2015-05-02T18:07:00Z">
               <w:tcPr>
                 <w:tcW w:w="1843" w:type="dxa"/>
                 <w:shd w:val="clear" w:color="auto" w:fill="auto"/>
@@ -2057,7 +2059,7 @@
         <w:tc>
           <w:tcPr>
             <w:tcW w:w="425" w:type="dxa"/>
-            <w:tcPrChange w:id="54" w:author="Diana Velásquez Rojas" w:date="2015-05-02T18:07:00Z">
+            <w:tcPrChange w:id="55" w:author="Diana Velásquez Rojas" w:date="2015-05-02T18:07:00Z">
               <w:tcPr>
                 <w:tcW w:w="425" w:type="dxa"/>
                 <w:shd w:val="clear" w:color="auto" w:fill="auto"/>
@@ -2081,7 +2083,7 @@
             <w:tcBorders>
               <w:bottom w:val="single" w:sz="4" w:space="0" w:color="auto"/>
             </w:tcBorders>
-            <w:tcPrChange w:id="55" w:author="Diana Velásquez Rojas" w:date="2015-05-02T18:07:00Z">
+            <w:tcPrChange w:id="56" w:author="Diana Velásquez Rojas" w:date="2015-05-02T18:07:00Z">
               <w:tcPr>
                 <w:tcW w:w="1559" w:type="dxa"/>
                 <w:tcBorders>
@@ -2117,7 +2119,7 @@
             <w:tcBorders>
               <w:bottom w:val="single" w:sz="4" w:space="0" w:color="auto"/>
             </w:tcBorders>
-            <w:tcPrChange w:id="56" w:author="Diana Velásquez Rojas" w:date="2015-05-02T18:07:00Z">
+            <w:tcPrChange w:id="57" w:author="Diana Velásquez Rojas" w:date="2015-05-02T18:07:00Z">
               <w:tcPr>
                 <w:tcW w:w="425" w:type="dxa"/>
                 <w:tcBorders>
@@ -2143,7 +2145,7 @@
         <w:tc>
           <w:tcPr>
             <w:tcW w:w="2126" w:type="dxa"/>
-            <w:tcPrChange w:id="57" w:author="Diana Velásquez Rojas" w:date="2015-05-02T18:07:00Z">
+            <w:tcPrChange w:id="58" w:author="Diana Velásquez Rojas" w:date="2015-05-02T18:07:00Z">
               <w:tcPr>
                 <w:tcW w:w="2126" w:type="dxa"/>
                 <w:shd w:val="clear" w:color="auto" w:fill="auto"/>
@@ -2173,7 +2175,7 @@
         <w:tc>
           <w:tcPr>
             <w:tcW w:w="404" w:type="dxa"/>
-            <w:tcPrChange w:id="58" w:author="Diana Velásquez Rojas" w:date="2015-05-02T18:07:00Z">
+            <w:tcPrChange w:id="59" w:author="Diana Velásquez Rojas" w:date="2015-05-02T18:07:00Z">
               <w:tcPr>
                 <w:tcW w:w="404" w:type="dxa"/>
                 <w:shd w:val="clear" w:color="auto" w:fill="auto"/>
@@ -2194,7 +2196,7 @@
         <w:tc>
           <w:tcPr>
             <w:tcW w:w="1156" w:type="dxa"/>
-            <w:tcPrChange w:id="59" w:author="Diana Velásquez Rojas" w:date="2015-05-02T18:07:00Z">
+            <w:tcPrChange w:id="60" w:author="Diana Velásquez Rojas" w:date="2015-05-02T18:07:00Z">
               <w:tcPr>
                 <w:tcW w:w="1156" w:type="dxa"/>
                 <w:shd w:val="clear" w:color="auto" w:fill="auto"/>
@@ -2224,7 +2226,7 @@
         <w:tc>
           <w:tcPr>
             <w:tcW w:w="425" w:type="dxa"/>
-            <w:tcPrChange w:id="60" w:author="Diana Velásquez Rojas" w:date="2015-05-02T18:07:00Z">
+            <w:tcPrChange w:id="61" w:author="Diana Velásquez Rojas" w:date="2015-05-02T18:07:00Z">
               <w:tcPr>
                 <w:tcW w:w="425" w:type="dxa"/>
                 <w:shd w:val="clear" w:color="auto" w:fill="auto"/>
@@ -2245,7 +2247,7 @@
         <w:tc>
           <w:tcPr>
             <w:tcW w:w="1843" w:type="dxa"/>
-            <w:tcPrChange w:id="61" w:author="Diana Velásquez Rojas" w:date="2015-05-02T18:07:00Z">
+            <w:tcPrChange w:id="62" w:author="Diana Velásquez Rojas" w:date="2015-05-02T18:07:00Z">
               <w:tcPr>
                 <w:tcW w:w="1843" w:type="dxa"/>
                 <w:shd w:val="clear" w:color="auto" w:fill="auto"/>
@@ -2275,7 +2277,7 @@
         <w:tc>
           <w:tcPr>
             <w:tcW w:w="425" w:type="dxa"/>
-            <w:tcPrChange w:id="62" w:author="Diana Velásquez Rojas" w:date="2015-05-02T18:07:00Z">
+            <w:tcPrChange w:id="63" w:author="Diana Velásquez Rojas" w:date="2015-05-02T18:07:00Z">
               <w:tcPr>
                 <w:tcW w:w="425" w:type="dxa"/>
                 <w:shd w:val="clear" w:color="auto" w:fill="auto"/>
@@ -2300,7 +2302,7 @@
               <w:bottom w:val="nil"/>
               <w:right w:val="nil"/>
             </w:tcBorders>
-            <w:tcPrChange w:id="63" w:author="Diana Velásquez Rojas" w:date="2015-05-02T18:07:00Z">
+            <w:tcPrChange w:id="64" w:author="Diana Velásquez Rojas" w:date="2015-05-02T18:07:00Z">
               <w:tcPr>
                 <w:tcW w:w="1559" w:type="dxa"/>
                 <w:tcBorders>
@@ -2330,7 +2332,7 @@
               <w:bottom w:val="nil"/>
               <w:right w:val="nil"/>
             </w:tcBorders>
-            <w:tcPrChange w:id="64" w:author="Diana Velásquez Rojas" w:date="2015-05-02T18:07:00Z">
+            <w:tcPrChange w:id="65" w:author="Diana Velásquez Rojas" w:date="2015-05-02T18:07:00Z">
               <w:tcPr>
                 <w:tcW w:w="425" w:type="dxa"/>
                 <w:tcBorders>
@@ -3392,8 +3394,6 @@
           <w:lang w:val="es-ES_tradnl"/>
         </w:rPr>
       </w:pPr>
-      <w:bookmarkStart w:id="65" w:name="_GoBack"/>
-      <w:bookmarkEnd w:id="65"/>
     </w:p>
     <w:p>
       <w:pPr>

</xml_diff>

<commit_message>
MA0702: eliminación de carpeta parásita
</commit_message>
<xml_diff>
--- a/fuentes/contenidos/grado07/guion02/MA_07_02_CO_REC100.docx
+++ b/fuentes/contenidos/grado07/guion02/MA_07_02_CO_REC100.docx
@@ -122,29 +122,20 @@
     <w:p>
       <w:pPr>
         <w:rPr>
-          <w:rFonts w:ascii="Arial" w:hAnsi="Arial" w:cs="Arial"/>
-          <w:sz w:val="18"/>
-          <w:szCs w:val="18"/>
-          <w:lang w:val="es-ES_tradnl"/>
-        </w:rPr>
-      </w:pPr>
-      <w:r>
-        <w:rPr>
-          <w:rFonts w:ascii="Arial" w:hAnsi="Arial" w:cs="Arial"/>
-          <w:sz w:val="18"/>
-          <w:szCs w:val="18"/>
-          <w:lang w:val="es-ES_tradnl"/>
-        </w:rPr>
-        <w:t>Las o</w:t>
-      </w:r>
-      <w:r>
-        <w:rPr>
-          <w:rFonts w:ascii="Arial" w:hAnsi="Arial" w:cs="Arial"/>
-          <w:sz w:val="18"/>
-          <w:szCs w:val="18"/>
-          <w:lang w:val="es-ES_tradnl"/>
-        </w:rPr>
-        <w:t>peraciones con números enteros</w:t>
+          <w:rFonts w:ascii="Arial" w:hAnsi="Arial"/>
+          <w:sz w:val="18"/>
+          <w:szCs w:val="18"/>
+          <w:lang w:val="es-ES_tradnl"/>
+        </w:rPr>
+      </w:pPr>
+      <w:r>
+        <w:rPr>
+          <w:rFonts w:ascii="Arial" w:hAnsi="Arial"/>
+          <w:sz w:val="18"/>
+          <w:szCs w:val="18"/>
+          <w:lang w:val="es-ES_tradnl"/>
+        </w:rPr>
+        <w:t>Operaciones con números enteros</w:t>
       </w:r>
     </w:p>
     <w:p>
@@ -372,20 +363,27 @@
           <w:szCs w:val="18"/>
           <w:lang w:val="es-ES_tradnl"/>
         </w:rPr>
-        <w:t>Ejercicios para practicar la reducción de signos de agrupación con adiciones y sustracciones</w:t>
-      </w:r>
-    </w:p>
-    <w:p>
-      <w:pPr>
-        <w:rPr>
-          <w:rFonts w:ascii="Arial" w:hAnsi="Arial" w:cs="Arial"/>
-          <w:sz w:val="18"/>
-          <w:szCs w:val="18"/>
-          <w:lang w:val="es-ES_tradnl"/>
-        </w:rPr>
-      </w:pPr>
-      <w:bookmarkStart w:id="3" w:name="_GoBack"/>
-      <w:bookmarkEnd w:id="3"/>
+        <w:t>Actividad para aplicar la adición y sustracción de números enteros en contextos matemáticos y de la vida cotidiana</w:t>
+      </w:r>
+      <w:r>
+        <w:rPr>
+          <w:rFonts w:ascii="Arial" w:hAnsi="Arial" w:cs="Arial"/>
+          <w:sz w:val="18"/>
+          <w:szCs w:val="18"/>
+          <w:lang w:val="es-ES_tradnl"/>
+        </w:rPr>
+        <w:t>.</w:t>
+      </w:r>
+    </w:p>
+    <w:p>
+      <w:pPr>
+        <w:rPr>
+          <w:rFonts w:ascii="Arial" w:hAnsi="Arial" w:cs="Arial"/>
+          <w:sz w:val="18"/>
+          <w:szCs w:val="18"/>
+          <w:lang w:val="es-ES_tradnl"/>
+        </w:rPr>
+      </w:pPr>
     </w:p>
     <w:p>
       <w:pPr>
@@ -573,7 +571,7 @@
         <w:tblW w:w="8930" w:type="dxa"/>
         <w:tblInd w:w="250" w:type="dxa"/>
         <w:tblLook w:val="04A0" w:firstRow="1" w:lastRow="0" w:firstColumn="1" w:lastColumn="0" w:noHBand="0" w:noVBand="1"/>
-        <w:tblPrChange w:id="4" w:author="Diana Velásquez Rojas" w:date="2015-05-02T18:07:00Z">
+        <w:tblPrChange w:id="3" w:author="Diana Velásquez Rojas" w:date="2015-05-02T18:07:00Z">
           <w:tblPr>
             <w:tblW w:w="8930" w:type="dxa"/>
             <w:tblInd w:w="250" w:type="dxa"/>
@@ -598,7 +596,7 @@
         <w:gridCol w:w="425"/>
         <w:gridCol w:w="2268"/>
         <w:gridCol w:w="425"/>
-        <w:tblGridChange w:id="5">
+        <w:tblGridChange w:id="4">
           <w:tblGrid>
             <w:gridCol w:w="1248"/>
             <w:gridCol w:w="404"/>
@@ -615,7 +613,7 @@
         <w:tc>
           <w:tcPr>
             <w:tcW w:w="1248" w:type="dxa"/>
-            <w:tcPrChange w:id="6" w:author="Diana Velásquez Rojas" w:date="2015-05-02T18:07:00Z">
+            <w:tcPrChange w:id="5" w:author="Diana Velásquez Rojas" w:date="2015-05-02T18:07:00Z">
               <w:tcPr>
                 <w:tcW w:w="1248" w:type="dxa"/>
                 <w:shd w:val="clear" w:color="auto" w:fill="auto"/>
@@ -645,28 +643,28 @@
         <w:tc>
           <w:tcPr>
             <w:tcW w:w="404" w:type="dxa"/>
+            <w:tcPrChange w:id="6" w:author="Diana Velásquez Rojas" w:date="2015-05-02T18:07:00Z">
+              <w:tcPr>
+                <w:tcW w:w="404" w:type="dxa"/>
+                <w:shd w:val="clear" w:color="auto" w:fill="auto"/>
+              </w:tcPr>
+            </w:tcPrChange>
+          </w:tcPr>
+          <w:p>
+            <w:pPr>
+              <w:rPr>
+                <w:rFonts w:ascii="Arial" w:hAnsi="Arial"/>
+                <w:sz w:val="16"/>
+                <w:szCs w:val="16"/>
+                <w:lang w:val="es-ES_tradnl"/>
+              </w:rPr>
+            </w:pPr>
+          </w:p>
+        </w:tc>
+        <w:tc>
+          <w:tcPr>
+            <w:tcW w:w="1289" w:type="dxa"/>
             <w:tcPrChange w:id="7" w:author="Diana Velásquez Rojas" w:date="2015-05-02T18:07:00Z">
-              <w:tcPr>
-                <w:tcW w:w="404" w:type="dxa"/>
-                <w:shd w:val="clear" w:color="auto" w:fill="auto"/>
-              </w:tcPr>
-            </w:tcPrChange>
-          </w:tcPr>
-          <w:p>
-            <w:pPr>
-              <w:rPr>
-                <w:rFonts w:ascii="Arial" w:hAnsi="Arial"/>
-                <w:sz w:val="16"/>
-                <w:szCs w:val="16"/>
-                <w:lang w:val="es-ES_tradnl"/>
-              </w:rPr>
-            </w:pPr>
-          </w:p>
-        </w:tc>
-        <w:tc>
-          <w:tcPr>
-            <w:tcW w:w="1289" w:type="dxa"/>
-            <w:tcPrChange w:id="8" w:author="Diana Velásquez Rojas" w:date="2015-05-02T18:07:00Z">
               <w:tcPr>
                 <w:tcW w:w="1289" w:type="dxa"/>
                 <w:shd w:val="clear" w:color="auto" w:fill="auto"/>
@@ -696,7 +694,7 @@
         <w:tc>
           <w:tcPr>
             <w:tcW w:w="367" w:type="dxa"/>
-            <w:tcPrChange w:id="9" w:author="Diana Velásquez Rojas" w:date="2015-05-02T18:07:00Z">
+            <w:tcPrChange w:id="8" w:author="Diana Velásquez Rojas" w:date="2015-05-02T18:07:00Z">
               <w:tcPr>
                 <w:tcW w:w="367" w:type="dxa"/>
                 <w:shd w:val="clear" w:color="auto" w:fill="auto"/>
@@ -727,7 +725,7 @@
         <w:tc>
           <w:tcPr>
             <w:tcW w:w="2504" w:type="dxa"/>
-            <w:tcPrChange w:id="10" w:author="Diana Velásquez Rojas" w:date="2015-05-02T18:07:00Z">
+            <w:tcPrChange w:id="9" w:author="Diana Velásquez Rojas" w:date="2015-05-02T18:07:00Z">
               <w:tcPr>
                 <w:tcW w:w="2504" w:type="dxa"/>
                 <w:shd w:val="clear" w:color="auto" w:fill="auto"/>
@@ -757,28 +755,28 @@
         <w:tc>
           <w:tcPr>
             <w:tcW w:w="425" w:type="dxa"/>
+            <w:tcPrChange w:id="10" w:author="Diana Velásquez Rojas" w:date="2015-05-02T18:07:00Z">
+              <w:tcPr>
+                <w:tcW w:w="425" w:type="dxa"/>
+                <w:shd w:val="clear" w:color="auto" w:fill="auto"/>
+              </w:tcPr>
+            </w:tcPrChange>
+          </w:tcPr>
+          <w:p>
+            <w:pPr>
+              <w:rPr>
+                <w:rFonts w:ascii="Arial" w:hAnsi="Arial"/>
+                <w:sz w:val="16"/>
+                <w:szCs w:val="16"/>
+                <w:lang w:val="es-ES_tradnl"/>
+              </w:rPr>
+            </w:pPr>
+          </w:p>
+        </w:tc>
+        <w:tc>
+          <w:tcPr>
+            <w:tcW w:w="2268" w:type="dxa"/>
             <w:tcPrChange w:id="11" w:author="Diana Velásquez Rojas" w:date="2015-05-02T18:07:00Z">
-              <w:tcPr>
-                <w:tcW w:w="425" w:type="dxa"/>
-                <w:shd w:val="clear" w:color="auto" w:fill="auto"/>
-              </w:tcPr>
-            </w:tcPrChange>
-          </w:tcPr>
-          <w:p>
-            <w:pPr>
-              <w:rPr>
-                <w:rFonts w:ascii="Arial" w:hAnsi="Arial"/>
-                <w:sz w:val="16"/>
-                <w:szCs w:val="16"/>
-                <w:lang w:val="es-ES_tradnl"/>
-              </w:rPr>
-            </w:pPr>
-          </w:p>
-        </w:tc>
-        <w:tc>
-          <w:tcPr>
-            <w:tcW w:w="2268" w:type="dxa"/>
-            <w:tcPrChange w:id="12" w:author="Diana Velásquez Rojas" w:date="2015-05-02T18:07:00Z">
               <w:tcPr>
                 <w:tcW w:w="2268" w:type="dxa"/>
                 <w:shd w:val="clear" w:color="auto" w:fill="auto"/>
@@ -808,7 +806,7 @@
         <w:tc>
           <w:tcPr>
             <w:tcW w:w="425" w:type="dxa"/>
-            <w:tcPrChange w:id="13" w:author="Diana Velásquez Rojas" w:date="2015-05-02T18:07:00Z">
+            <w:tcPrChange w:id="12" w:author="Diana Velásquez Rojas" w:date="2015-05-02T18:07:00Z">
               <w:tcPr>
                 <w:tcW w:w="425" w:type="dxa"/>
                 <w:shd w:val="clear" w:color="auto" w:fill="auto"/>
@@ -831,7 +829,7 @@
         <w:tc>
           <w:tcPr>
             <w:tcW w:w="1248" w:type="dxa"/>
-            <w:tcPrChange w:id="14" w:author="Diana Velásquez Rojas" w:date="2015-05-02T18:07:00Z">
+            <w:tcPrChange w:id="13" w:author="Diana Velásquez Rojas" w:date="2015-05-02T18:07:00Z">
               <w:tcPr>
                 <w:tcW w:w="1248" w:type="dxa"/>
                 <w:shd w:val="clear" w:color="auto" w:fill="auto"/>
@@ -861,28 +859,28 @@
         <w:tc>
           <w:tcPr>
             <w:tcW w:w="404" w:type="dxa"/>
+            <w:tcPrChange w:id="14" w:author="Diana Velásquez Rojas" w:date="2015-05-02T18:07:00Z">
+              <w:tcPr>
+                <w:tcW w:w="404" w:type="dxa"/>
+                <w:shd w:val="clear" w:color="auto" w:fill="auto"/>
+              </w:tcPr>
+            </w:tcPrChange>
+          </w:tcPr>
+          <w:p>
+            <w:pPr>
+              <w:rPr>
+                <w:rFonts w:ascii="Arial" w:hAnsi="Arial"/>
+                <w:sz w:val="16"/>
+                <w:szCs w:val="16"/>
+                <w:lang w:val="es-ES_tradnl"/>
+              </w:rPr>
+            </w:pPr>
+          </w:p>
+        </w:tc>
+        <w:tc>
+          <w:tcPr>
+            <w:tcW w:w="1289" w:type="dxa"/>
             <w:tcPrChange w:id="15" w:author="Diana Velásquez Rojas" w:date="2015-05-02T18:07:00Z">
-              <w:tcPr>
-                <w:tcW w:w="404" w:type="dxa"/>
-                <w:shd w:val="clear" w:color="auto" w:fill="auto"/>
-              </w:tcPr>
-            </w:tcPrChange>
-          </w:tcPr>
-          <w:p>
-            <w:pPr>
-              <w:rPr>
-                <w:rFonts w:ascii="Arial" w:hAnsi="Arial"/>
-                <w:sz w:val="16"/>
-                <w:szCs w:val="16"/>
-                <w:lang w:val="es-ES_tradnl"/>
-              </w:rPr>
-            </w:pPr>
-          </w:p>
-        </w:tc>
-        <w:tc>
-          <w:tcPr>
-            <w:tcW w:w="1289" w:type="dxa"/>
-            <w:tcPrChange w:id="16" w:author="Diana Velásquez Rojas" w:date="2015-05-02T18:07:00Z">
               <w:tcPr>
                 <w:tcW w:w="1289" w:type="dxa"/>
                 <w:shd w:val="clear" w:color="auto" w:fill="auto"/>
@@ -912,28 +910,28 @@
         <w:tc>
           <w:tcPr>
             <w:tcW w:w="367" w:type="dxa"/>
+            <w:tcPrChange w:id="16" w:author="Diana Velásquez Rojas" w:date="2015-05-02T18:07:00Z">
+              <w:tcPr>
+                <w:tcW w:w="367" w:type="dxa"/>
+                <w:shd w:val="clear" w:color="auto" w:fill="auto"/>
+              </w:tcPr>
+            </w:tcPrChange>
+          </w:tcPr>
+          <w:p>
+            <w:pPr>
+              <w:rPr>
+                <w:rFonts w:ascii="Arial" w:hAnsi="Arial"/>
+                <w:sz w:val="16"/>
+                <w:szCs w:val="16"/>
+                <w:lang w:val="es-ES_tradnl"/>
+              </w:rPr>
+            </w:pPr>
+          </w:p>
+        </w:tc>
+        <w:tc>
+          <w:tcPr>
+            <w:tcW w:w="2504" w:type="dxa"/>
             <w:tcPrChange w:id="17" w:author="Diana Velásquez Rojas" w:date="2015-05-02T18:07:00Z">
-              <w:tcPr>
-                <w:tcW w:w="367" w:type="dxa"/>
-                <w:shd w:val="clear" w:color="auto" w:fill="auto"/>
-              </w:tcPr>
-            </w:tcPrChange>
-          </w:tcPr>
-          <w:p>
-            <w:pPr>
-              <w:rPr>
-                <w:rFonts w:ascii="Arial" w:hAnsi="Arial"/>
-                <w:sz w:val="16"/>
-                <w:szCs w:val="16"/>
-                <w:lang w:val="es-ES_tradnl"/>
-              </w:rPr>
-            </w:pPr>
-          </w:p>
-        </w:tc>
-        <w:tc>
-          <w:tcPr>
-            <w:tcW w:w="2504" w:type="dxa"/>
-            <w:tcPrChange w:id="18" w:author="Diana Velásquez Rojas" w:date="2015-05-02T18:07:00Z">
               <w:tcPr>
                 <w:tcW w:w="2504" w:type="dxa"/>
                 <w:shd w:val="clear" w:color="auto" w:fill="auto"/>
@@ -963,28 +961,28 @@
         <w:tc>
           <w:tcPr>
             <w:tcW w:w="425" w:type="dxa"/>
+            <w:tcPrChange w:id="18" w:author="Diana Velásquez Rojas" w:date="2015-05-02T18:07:00Z">
+              <w:tcPr>
+                <w:tcW w:w="425" w:type="dxa"/>
+                <w:shd w:val="clear" w:color="auto" w:fill="auto"/>
+              </w:tcPr>
+            </w:tcPrChange>
+          </w:tcPr>
+          <w:p>
+            <w:pPr>
+              <w:rPr>
+                <w:rFonts w:ascii="Arial" w:hAnsi="Arial"/>
+                <w:sz w:val="16"/>
+                <w:szCs w:val="16"/>
+                <w:lang w:val="es-ES_tradnl"/>
+              </w:rPr>
+            </w:pPr>
+          </w:p>
+        </w:tc>
+        <w:tc>
+          <w:tcPr>
+            <w:tcW w:w="2268" w:type="dxa"/>
             <w:tcPrChange w:id="19" w:author="Diana Velásquez Rojas" w:date="2015-05-02T18:07:00Z">
-              <w:tcPr>
-                <w:tcW w:w="425" w:type="dxa"/>
-                <w:shd w:val="clear" w:color="auto" w:fill="auto"/>
-              </w:tcPr>
-            </w:tcPrChange>
-          </w:tcPr>
-          <w:p>
-            <w:pPr>
-              <w:rPr>
-                <w:rFonts w:ascii="Arial" w:hAnsi="Arial"/>
-                <w:sz w:val="16"/>
-                <w:szCs w:val="16"/>
-                <w:lang w:val="es-ES_tradnl"/>
-              </w:rPr>
-            </w:pPr>
-          </w:p>
-        </w:tc>
-        <w:tc>
-          <w:tcPr>
-            <w:tcW w:w="2268" w:type="dxa"/>
-            <w:tcPrChange w:id="20" w:author="Diana Velásquez Rojas" w:date="2015-05-02T18:07:00Z">
               <w:tcPr>
                 <w:tcW w:w="2268" w:type="dxa"/>
                 <w:shd w:val="clear" w:color="auto" w:fill="auto"/>
@@ -1014,7 +1012,7 @@
         <w:tc>
           <w:tcPr>
             <w:tcW w:w="425" w:type="dxa"/>
-            <w:tcPrChange w:id="21" w:author="Diana Velásquez Rojas" w:date="2015-05-02T18:07:00Z">
+            <w:tcPrChange w:id="20" w:author="Diana Velásquez Rojas" w:date="2015-05-02T18:07:00Z">
               <w:tcPr>
                 <w:tcW w:w="425" w:type="dxa"/>
                 <w:shd w:val="clear" w:color="auto" w:fill="auto"/>
@@ -1091,7 +1089,7 @@
         <w:tblW w:w="9497" w:type="dxa"/>
         <w:tblInd w:w="250" w:type="dxa"/>
         <w:tblLook w:val="04A0" w:firstRow="1" w:lastRow="0" w:firstColumn="1" w:lastColumn="0" w:noHBand="0" w:noVBand="1"/>
-        <w:tblPrChange w:id="22" w:author="Diana Velásquez Rojas" w:date="2015-05-02T18:07:00Z">
+        <w:tblPrChange w:id="21" w:author="Diana Velásquez Rojas" w:date="2015-05-02T18:07:00Z">
           <w:tblPr>
             <w:tblW w:w="9497" w:type="dxa"/>
             <w:tblInd w:w="250" w:type="dxa"/>
@@ -1112,7 +1110,7 @@
         <w:gridCol w:w="425"/>
         <w:gridCol w:w="4111"/>
         <w:gridCol w:w="425"/>
-        <w:tblGridChange w:id="23">
+        <w:tblGridChange w:id="22">
           <w:tblGrid>
             <w:gridCol w:w="4536"/>
             <w:gridCol w:w="425"/>
@@ -1125,7 +1123,7 @@
         <w:tc>
           <w:tcPr>
             <w:tcW w:w="4536" w:type="dxa"/>
-            <w:tcPrChange w:id="24" w:author="Diana Velásquez Rojas" w:date="2015-05-02T18:07:00Z">
+            <w:tcPrChange w:id="23" w:author="Diana Velásquez Rojas" w:date="2015-05-02T18:07:00Z">
               <w:tcPr>
                 <w:tcW w:w="4536" w:type="dxa"/>
                 <w:shd w:val="clear" w:color="auto" w:fill="auto"/>
@@ -1164,28 +1162,28 @@
         <w:tc>
           <w:tcPr>
             <w:tcW w:w="425" w:type="dxa"/>
+            <w:tcPrChange w:id="24" w:author="Diana Velásquez Rojas" w:date="2015-05-02T18:07:00Z">
+              <w:tcPr>
+                <w:tcW w:w="425" w:type="dxa"/>
+                <w:shd w:val="clear" w:color="auto" w:fill="auto"/>
+              </w:tcPr>
+            </w:tcPrChange>
+          </w:tcPr>
+          <w:p>
+            <w:pPr>
+              <w:rPr>
+                <w:rFonts w:ascii="Arial" w:hAnsi="Arial"/>
+                <w:sz w:val="16"/>
+                <w:szCs w:val="16"/>
+                <w:lang w:val="es-ES_tradnl"/>
+              </w:rPr>
+            </w:pPr>
+          </w:p>
+        </w:tc>
+        <w:tc>
+          <w:tcPr>
+            <w:tcW w:w="4111" w:type="dxa"/>
             <w:tcPrChange w:id="25" w:author="Diana Velásquez Rojas" w:date="2015-05-02T18:07:00Z">
-              <w:tcPr>
-                <w:tcW w:w="425" w:type="dxa"/>
-                <w:shd w:val="clear" w:color="auto" w:fill="auto"/>
-              </w:tcPr>
-            </w:tcPrChange>
-          </w:tcPr>
-          <w:p>
-            <w:pPr>
-              <w:rPr>
-                <w:rFonts w:ascii="Arial" w:hAnsi="Arial"/>
-                <w:sz w:val="16"/>
-                <w:szCs w:val="16"/>
-                <w:lang w:val="es-ES_tradnl"/>
-              </w:rPr>
-            </w:pPr>
-          </w:p>
-        </w:tc>
-        <w:tc>
-          <w:tcPr>
-            <w:tcW w:w="4111" w:type="dxa"/>
-            <w:tcPrChange w:id="26" w:author="Diana Velásquez Rojas" w:date="2015-05-02T18:07:00Z">
               <w:tcPr>
                 <w:tcW w:w="4111" w:type="dxa"/>
                 <w:shd w:val="clear" w:color="auto" w:fill="auto"/>
@@ -1224,7 +1222,7 @@
         <w:tc>
           <w:tcPr>
             <w:tcW w:w="425" w:type="dxa"/>
-            <w:tcPrChange w:id="27" w:author="Diana Velásquez Rojas" w:date="2015-05-02T18:07:00Z">
+            <w:tcPrChange w:id="26" w:author="Diana Velásquez Rojas" w:date="2015-05-02T18:07:00Z">
               <w:tcPr>
                 <w:tcW w:w="425" w:type="dxa"/>
                 <w:shd w:val="clear" w:color="auto" w:fill="auto"/>
@@ -1257,7 +1255,7 @@
         <w:tc>
           <w:tcPr>
             <w:tcW w:w="4536" w:type="dxa"/>
-            <w:tcPrChange w:id="28" w:author="Diana Velásquez Rojas" w:date="2015-05-02T18:07:00Z">
+            <w:tcPrChange w:id="27" w:author="Diana Velásquez Rojas" w:date="2015-05-02T18:07:00Z">
               <w:tcPr>
                 <w:tcW w:w="4536" w:type="dxa"/>
                 <w:shd w:val="clear" w:color="auto" w:fill="auto"/>
@@ -1296,28 +1294,28 @@
         <w:tc>
           <w:tcPr>
             <w:tcW w:w="425" w:type="dxa"/>
+            <w:tcPrChange w:id="28" w:author="Diana Velásquez Rojas" w:date="2015-05-02T18:07:00Z">
+              <w:tcPr>
+                <w:tcW w:w="425" w:type="dxa"/>
+                <w:shd w:val="clear" w:color="auto" w:fill="auto"/>
+              </w:tcPr>
+            </w:tcPrChange>
+          </w:tcPr>
+          <w:p>
+            <w:pPr>
+              <w:rPr>
+                <w:rFonts w:ascii="Arial" w:hAnsi="Arial"/>
+                <w:sz w:val="16"/>
+                <w:szCs w:val="16"/>
+                <w:lang w:val="es-ES_tradnl"/>
+              </w:rPr>
+            </w:pPr>
+          </w:p>
+        </w:tc>
+        <w:tc>
+          <w:tcPr>
+            <w:tcW w:w="4111" w:type="dxa"/>
             <w:tcPrChange w:id="29" w:author="Diana Velásquez Rojas" w:date="2015-05-02T18:07:00Z">
-              <w:tcPr>
-                <w:tcW w:w="425" w:type="dxa"/>
-                <w:shd w:val="clear" w:color="auto" w:fill="auto"/>
-              </w:tcPr>
-            </w:tcPrChange>
-          </w:tcPr>
-          <w:p>
-            <w:pPr>
-              <w:rPr>
-                <w:rFonts w:ascii="Arial" w:hAnsi="Arial"/>
-                <w:sz w:val="16"/>
-                <w:szCs w:val="16"/>
-                <w:lang w:val="es-ES_tradnl"/>
-              </w:rPr>
-            </w:pPr>
-          </w:p>
-        </w:tc>
-        <w:tc>
-          <w:tcPr>
-            <w:tcW w:w="4111" w:type="dxa"/>
-            <w:tcPrChange w:id="30" w:author="Diana Velásquez Rojas" w:date="2015-05-02T18:07:00Z">
               <w:tcPr>
                 <w:tcW w:w="4111" w:type="dxa"/>
                 <w:shd w:val="clear" w:color="auto" w:fill="auto"/>
@@ -1347,7 +1345,7 @@
         <w:tc>
           <w:tcPr>
             <w:tcW w:w="425" w:type="dxa"/>
-            <w:tcPrChange w:id="31" w:author="Diana Velásquez Rojas" w:date="2015-05-02T18:07:00Z">
+            <w:tcPrChange w:id="30" w:author="Diana Velásquez Rojas" w:date="2015-05-02T18:07:00Z">
               <w:tcPr>
                 <w:tcW w:w="425" w:type="dxa"/>
                 <w:shd w:val="clear" w:color="auto" w:fill="auto"/>
@@ -1370,7 +1368,7 @@
         <w:tc>
           <w:tcPr>
             <w:tcW w:w="4536" w:type="dxa"/>
-            <w:tcPrChange w:id="32" w:author="Diana Velásquez Rojas" w:date="2015-05-02T18:07:00Z">
+            <w:tcPrChange w:id="31" w:author="Diana Velásquez Rojas" w:date="2015-05-02T18:07:00Z">
               <w:tcPr>
                 <w:tcW w:w="4536" w:type="dxa"/>
                 <w:shd w:val="clear" w:color="auto" w:fill="auto"/>
@@ -1409,28 +1407,28 @@
         <w:tc>
           <w:tcPr>
             <w:tcW w:w="425" w:type="dxa"/>
+            <w:tcPrChange w:id="32" w:author="Diana Velásquez Rojas" w:date="2015-05-02T18:07:00Z">
+              <w:tcPr>
+                <w:tcW w:w="425" w:type="dxa"/>
+                <w:shd w:val="clear" w:color="auto" w:fill="auto"/>
+              </w:tcPr>
+            </w:tcPrChange>
+          </w:tcPr>
+          <w:p>
+            <w:pPr>
+              <w:rPr>
+                <w:rFonts w:ascii="Arial" w:hAnsi="Arial"/>
+                <w:sz w:val="16"/>
+                <w:szCs w:val="16"/>
+                <w:lang w:val="es-ES_tradnl"/>
+              </w:rPr>
+            </w:pPr>
+          </w:p>
+        </w:tc>
+        <w:tc>
+          <w:tcPr>
+            <w:tcW w:w="4111" w:type="dxa"/>
             <w:tcPrChange w:id="33" w:author="Diana Velásquez Rojas" w:date="2015-05-02T18:07:00Z">
-              <w:tcPr>
-                <w:tcW w:w="425" w:type="dxa"/>
-                <w:shd w:val="clear" w:color="auto" w:fill="auto"/>
-              </w:tcPr>
-            </w:tcPrChange>
-          </w:tcPr>
-          <w:p>
-            <w:pPr>
-              <w:rPr>
-                <w:rFonts w:ascii="Arial" w:hAnsi="Arial"/>
-                <w:sz w:val="16"/>
-                <w:szCs w:val="16"/>
-                <w:lang w:val="es-ES_tradnl"/>
-              </w:rPr>
-            </w:pPr>
-          </w:p>
-        </w:tc>
-        <w:tc>
-          <w:tcPr>
-            <w:tcW w:w="4111" w:type="dxa"/>
-            <w:tcPrChange w:id="34" w:author="Diana Velásquez Rojas" w:date="2015-05-02T18:07:00Z">
               <w:tcPr>
                 <w:tcW w:w="4111" w:type="dxa"/>
                 <w:shd w:val="clear" w:color="auto" w:fill="auto"/>
@@ -1469,7 +1467,7 @@
         <w:tc>
           <w:tcPr>
             <w:tcW w:w="425" w:type="dxa"/>
-            <w:tcPrChange w:id="35" w:author="Diana Velásquez Rojas" w:date="2015-05-02T18:07:00Z">
+            <w:tcPrChange w:id="34" w:author="Diana Velásquez Rojas" w:date="2015-05-02T18:07:00Z">
               <w:tcPr>
                 <w:tcW w:w="425" w:type="dxa"/>
                 <w:shd w:val="clear" w:color="auto" w:fill="auto"/>
@@ -1492,7 +1490,7 @@
         <w:tc>
           <w:tcPr>
             <w:tcW w:w="4536" w:type="dxa"/>
-            <w:tcPrChange w:id="36" w:author="Diana Velásquez Rojas" w:date="2015-05-02T18:07:00Z">
+            <w:tcPrChange w:id="35" w:author="Diana Velásquez Rojas" w:date="2015-05-02T18:07:00Z">
               <w:tcPr>
                 <w:tcW w:w="4536" w:type="dxa"/>
                 <w:shd w:val="clear" w:color="auto" w:fill="auto"/>
@@ -1531,28 +1529,28 @@
         <w:tc>
           <w:tcPr>
             <w:tcW w:w="425" w:type="dxa"/>
+            <w:tcPrChange w:id="36" w:author="Diana Velásquez Rojas" w:date="2015-05-02T18:07:00Z">
+              <w:tcPr>
+                <w:tcW w:w="425" w:type="dxa"/>
+                <w:shd w:val="clear" w:color="auto" w:fill="auto"/>
+              </w:tcPr>
+            </w:tcPrChange>
+          </w:tcPr>
+          <w:p>
+            <w:pPr>
+              <w:rPr>
+                <w:rFonts w:ascii="Arial" w:hAnsi="Arial"/>
+                <w:sz w:val="16"/>
+                <w:szCs w:val="16"/>
+                <w:lang w:val="es-ES_tradnl"/>
+              </w:rPr>
+            </w:pPr>
+          </w:p>
+        </w:tc>
+        <w:tc>
+          <w:tcPr>
+            <w:tcW w:w="4111" w:type="dxa"/>
             <w:tcPrChange w:id="37" w:author="Diana Velásquez Rojas" w:date="2015-05-02T18:07:00Z">
-              <w:tcPr>
-                <w:tcW w:w="425" w:type="dxa"/>
-                <w:shd w:val="clear" w:color="auto" w:fill="auto"/>
-              </w:tcPr>
-            </w:tcPrChange>
-          </w:tcPr>
-          <w:p>
-            <w:pPr>
-              <w:rPr>
-                <w:rFonts w:ascii="Arial" w:hAnsi="Arial"/>
-                <w:sz w:val="16"/>
-                <w:szCs w:val="16"/>
-                <w:lang w:val="es-ES_tradnl"/>
-              </w:rPr>
-            </w:pPr>
-          </w:p>
-        </w:tc>
-        <w:tc>
-          <w:tcPr>
-            <w:tcW w:w="4111" w:type="dxa"/>
-            <w:tcPrChange w:id="38" w:author="Diana Velásquez Rojas" w:date="2015-05-02T18:07:00Z">
               <w:tcPr>
                 <w:tcW w:w="4111" w:type="dxa"/>
                 <w:shd w:val="clear" w:color="auto" w:fill="auto"/>
@@ -1582,7 +1580,7 @@
         <w:tc>
           <w:tcPr>
             <w:tcW w:w="425" w:type="dxa"/>
-            <w:tcPrChange w:id="39" w:author="Diana Velásquez Rojas" w:date="2015-05-02T18:07:00Z">
+            <w:tcPrChange w:id="38" w:author="Diana Velásquez Rojas" w:date="2015-05-02T18:07:00Z">
               <w:tcPr>
                 <w:tcW w:w="425" w:type="dxa"/>
                 <w:shd w:val="clear" w:color="auto" w:fill="auto"/>
@@ -1669,7 +1667,7 @@
         <w:tblW w:w="8363" w:type="dxa"/>
         <w:tblInd w:w="250" w:type="dxa"/>
         <w:tblLook w:val="04A0" w:firstRow="1" w:lastRow="0" w:firstColumn="1" w:lastColumn="0" w:noHBand="0" w:noVBand="1"/>
-        <w:tblPrChange w:id="40" w:author="Diana Velásquez Rojas" w:date="2015-05-02T18:07:00Z">
+        <w:tblPrChange w:id="39" w:author="Diana Velásquez Rojas" w:date="2015-05-02T18:07:00Z">
           <w:tblPr>
             <w:tblW w:w="8363" w:type="dxa"/>
             <w:tblInd w:w="250" w:type="dxa"/>
@@ -1694,7 +1692,7 @@
         <w:gridCol w:w="425"/>
         <w:gridCol w:w="1559"/>
         <w:gridCol w:w="425"/>
-        <w:tblGridChange w:id="41">
+        <w:tblGridChange w:id="40">
           <w:tblGrid>
             <w:gridCol w:w="2126"/>
             <w:gridCol w:w="404"/>
@@ -1711,7 +1709,7 @@
         <w:tc>
           <w:tcPr>
             <w:tcW w:w="2126" w:type="dxa"/>
-            <w:tcPrChange w:id="42" w:author="Diana Velásquez Rojas" w:date="2015-05-02T18:07:00Z">
+            <w:tcPrChange w:id="41" w:author="Diana Velásquez Rojas" w:date="2015-05-02T18:07:00Z">
               <w:tcPr>
                 <w:tcW w:w="2126" w:type="dxa"/>
                 <w:shd w:val="clear" w:color="auto" w:fill="auto"/>
@@ -1741,28 +1739,28 @@
         <w:tc>
           <w:tcPr>
             <w:tcW w:w="404" w:type="dxa"/>
+            <w:tcPrChange w:id="42" w:author="Diana Velásquez Rojas" w:date="2015-05-02T18:07:00Z">
+              <w:tcPr>
+                <w:tcW w:w="404" w:type="dxa"/>
+                <w:shd w:val="clear" w:color="auto" w:fill="auto"/>
+              </w:tcPr>
+            </w:tcPrChange>
+          </w:tcPr>
+          <w:p>
+            <w:pPr>
+              <w:rPr>
+                <w:rFonts w:ascii="Arial" w:hAnsi="Arial"/>
+                <w:sz w:val="16"/>
+                <w:szCs w:val="16"/>
+                <w:lang w:val="es-ES_tradnl"/>
+              </w:rPr>
+            </w:pPr>
+          </w:p>
+        </w:tc>
+        <w:tc>
+          <w:tcPr>
+            <w:tcW w:w="1156" w:type="dxa"/>
             <w:tcPrChange w:id="43" w:author="Diana Velásquez Rojas" w:date="2015-05-02T18:07:00Z">
-              <w:tcPr>
-                <w:tcW w:w="404" w:type="dxa"/>
-                <w:shd w:val="clear" w:color="auto" w:fill="auto"/>
-              </w:tcPr>
-            </w:tcPrChange>
-          </w:tcPr>
-          <w:p>
-            <w:pPr>
-              <w:rPr>
-                <w:rFonts w:ascii="Arial" w:hAnsi="Arial"/>
-                <w:sz w:val="16"/>
-                <w:szCs w:val="16"/>
-                <w:lang w:val="es-ES_tradnl"/>
-              </w:rPr>
-            </w:pPr>
-          </w:p>
-        </w:tc>
-        <w:tc>
-          <w:tcPr>
-            <w:tcW w:w="1156" w:type="dxa"/>
-            <w:tcPrChange w:id="44" w:author="Diana Velásquez Rojas" w:date="2015-05-02T18:07:00Z">
               <w:tcPr>
                 <w:tcW w:w="1156" w:type="dxa"/>
                 <w:shd w:val="clear" w:color="auto" w:fill="auto"/>
@@ -1792,28 +1790,28 @@
         <w:tc>
           <w:tcPr>
             <w:tcW w:w="425" w:type="dxa"/>
+            <w:tcPrChange w:id="44" w:author="Diana Velásquez Rojas" w:date="2015-05-02T18:07:00Z">
+              <w:tcPr>
+                <w:tcW w:w="425" w:type="dxa"/>
+                <w:shd w:val="clear" w:color="auto" w:fill="auto"/>
+              </w:tcPr>
+            </w:tcPrChange>
+          </w:tcPr>
+          <w:p>
+            <w:pPr>
+              <w:rPr>
+                <w:rFonts w:ascii="Arial" w:hAnsi="Arial"/>
+                <w:sz w:val="16"/>
+                <w:szCs w:val="16"/>
+                <w:lang w:val="es-ES_tradnl"/>
+              </w:rPr>
+            </w:pPr>
+          </w:p>
+        </w:tc>
+        <w:tc>
+          <w:tcPr>
+            <w:tcW w:w="1843" w:type="dxa"/>
             <w:tcPrChange w:id="45" w:author="Diana Velásquez Rojas" w:date="2015-05-02T18:07:00Z">
-              <w:tcPr>
-                <w:tcW w:w="425" w:type="dxa"/>
-                <w:shd w:val="clear" w:color="auto" w:fill="auto"/>
-              </w:tcPr>
-            </w:tcPrChange>
-          </w:tcPr>
-          <w:p>
-            <w:pPr>
-              <w:rPr>
-                <w:rFonts w:ascii="Arial" w:hAnsi="Arial"/>
-                <w:sz w:val="16"/>
-                <w:szCs w:val="16"/>
-                <w:lang w:val="es-ES_tradnl"/>
-              </w:rPr>
-            </w:pPr>
-          </w:p>
-        </w:tc>
-        <w:tc>
-          <w:tcPr>
-            <w:tcW w:w="1843" w:type="dxa"/>
-            <w:tcPrChange w:id="46" w:author="Diana Velásquez Rojas" w:date="2015-05-02T18:07:00Z">
               <w:tcPr>
                 <w:tcW w:w="1843" w:type="dxa"/>
                 <w:shd w:val="clear" w:color="auto" w:fill="auto"/>
@@ -1843,28 +1841,28 @@
         <w:tc>
           <w:tcPr>
             <w:tcW w:w="425" w:type="dxa"/>
+            <w:tcPrChange w:id="46" w:author="Diana Velásquez Rojas" w:date="2015-05-02T18:07:00Z">
+              <w:tcPr>
+                <w:tcW w:w="425" w:type="dxa"/>
+                <w:shd w:val="clear" w:color="auto" w:fill="auto"/>
+              </w:tcPr>
+            </w:tcPrChange>
+          </w:tcPr>
+          <w:p>
+            <w:pPr>
+              <w:rPr>
+                <w:rFonts w:ascii="Arial" w:hAnsi="Arial"/>
+                <w:sz w:val="16"/>
+                <w:szCs w:val="16"/>
+                <w:lang w:val="es-ES_tradnl"/>
+              </w:rPr>
+            </w:pPr>
+          </w:p>
+        </w:tc>
+        <w:tc>
+          <w:tcPr>
+            <w:tcW w:w="1559" w:type="dxa"/>
             <w:tcPrChange w:id="47" w:author="Diana Velásquez Rojas" w:date="2015-05-02T18:07:00Z">
-              <w:tcPr>
-                <w:tcW w:w="425" w:type="dxa"/>
-                <w:shd w:val="clear" w:color="auto" w:fill="auto"/>
-              </w:tcPr>
-            </w:tcPrChange>
-          </w:tcPr>
-          <w:p>
-            <w:pPr>
-              <w:rPr>
-                <w:rFonts w:ascii="Arial" w:hAnsi="Arial"/>
-                <w:sz w:val="16"/>
-                <w:szCs w:val="16"/>
-                <w:lang w:val="es-ES_tradnl"/>
-              </w:rPr>
-            </w:pPr>
-          </w:p>
-        </w:tc>
-        <w:tc>
-          <w:tcPr>
-            <w:tcW w:w="1559" w:type="dxa"/>
-            <w:tcPrChange w:id="48" w:author="Diana Velásquez Rojas" w:date="2015-05-02T18:07:00Z">
               <w:tcPr>
                 <w:tcW w:w="1559" w:type="dxa"/>
                 <w:shd w:val="clear" w:color="auto" w:fill="auto"/>
@@ -1894,7 +1892,7 @@
         <w:tc>
           <w:tcPr>
             <w:tcW w:w="425" w:type="dxa"/>
-            <w:tcPrChange w:id="49" w:author="Diana Velásquez Rojas" w:date="2015-05-02T18:07:00Z">
+            <w:tcPrChange w:id="48" w:author="Diana Velásquez Rojas" w:date="2015-05-02T18:07:00Z">
               <w:tcPr>
                 <w:tcW w:w="425" w:type="dxa"/>
                 <w:shd w:val="clear" w:color="auto" w:fill="auto"/>
@@ -1917,7 +1915,7 @@
         <w:tc>
           <w:tcPr>
             <w:tcW w:w="2126" w:type="dxa"/>
-            <w:tcPrChange w:id="50" w:author="Diana Velásquez Rojas" w:date="2015-05-02T18:07:00Z">
+            <w:tcPrChange w:id="49" w:author="Diana Velásquez Rojas" w:date="2015-05-02T18:07:00Z">
               <w:tcPr>
                 <w:tcW w:w="2126" w:type="dxa"/>
                 <w:shd w:val="clear" w:color="auto" w:fill="auto"/>
@@ -1947,7 +1945,7 @@
         <w:tc>
           <w:tcPr>
             <w:tcW w:w="404" w:type="dxa"/>
-            <w:tcPrChange w:id="51" w:author="Diana Velásquez Rojas" w:date="2015-05-02T18:07:00Z">
+            <w:tcPrChange w:id="50" w:author="Diana Velásquez Rojas" w:date="2015-05-02T18:07:00Z">
               <w:tcPr>
                 <w:tcW w:w="404" w:type="dxa"/>
                 <w:shd w:val="clear" w:color="auto" w:fill="auto"/>
@@ -1978,7 +1976,7 @@
         <w:tc>
           <w:tcPr>
             <w:tcW w:w="1156" w:type="dxa"/>
-            <w:tcPrChange w:id="52" w:author="Diana Velásquez Rojas" w:date="2015-05-02T18:07:00Z">
+            <w:tcPrChange w:id="51" w:author="Diana Velásquez Rojas" w:date="2015-05-02T18:07:00Z">
               <w:tcPr>
                 <w:tcW w:w="1156" w:type="dxa"/>
                 <w:shd w:val="clear" w:color="auto" w:fill="auto"/>
@@ -2008,28 +2006,28 @@
         <w:tc>
           <w:tcPr>
             <w:tcW w:w="425" w:type="dxa"/>
+            <w:tcPrChange w:id="52" w:author="Diana Velásquez Rojas" w:date="2015-05-02T18:07:00Z">
+              <w:tcPr>
+                <w:tcW w:w="425" w:type="dxa"/>
+                <w:shd w:val="clear" w:color="auto" w:fill="auto"/>
+              </w:tcPr>
+            </w:tcPrChange>
+          </w:tcPr>
+          <w:p>
+            <w:pPr>
+              <w:rPr>
+                <w:rFonts w:ascii="Arial" w:hAnsi="Arial"/>
+                <w:sz w:val="16"/>
+                <w:szCs w:val="16"/>
+                <w:lang w:val="es-ES_tradnl"/>
+              </w:rPr>
+            </w:pPr>
+          </w:p>
+        </w:tc>
+        <w:tc>
+          <w:tcPr>
+            <w:tcW w:w="1843" w:type="dxa"/>
             <w:tcPrChange w:id="53" w:author="Diana Velásquez Rojas" w:date="2015-05-02T18:07:00Z">
-              <w:tcPr>
-                <w:tcW w:w="425" w:type="dxa"/>
-                <w:shd w:val="clear" w:color="auto" w:fill="auto"/>
-              </w:tcPr>
-            </w:tcPrChange>
-          </w:tcPr>
-          <w:p>
-            <w:pPr>
-              <w:rPr>
-                <w:rFonts w:ascii="Arial" w:hAnsi="Arial"/>
-                <w:sz w:val="16"/>
-                <w:szCs w:val="16"/>
-                <w:lang w:val="es-ES_tradnl"/>
-              </w:rPr>
-            </w:pPr>
-          </w:p>
-        </w:tc>
-        <w:tc>
-          <w:tcPr>
-            <w:tcW w:w="1843" w:type="dxa"/>
-            <w:tcPrChange w:id="54" w:author="Diana Velásquez Rojas" w:date="2015-05-02T18:07:00Z">
               <w:tcPr>
                 <w:tcW w:w="1843" w:type="dxa"/>
                 <w:shd w:val="clear" w:color="auto" w:fill="auto"/>
@@ -2059,7 +2057,7 @@
         <w:tc>
           <w:tcPr>
             <w:tcW w:w="425" w:type="dxa"/>
-            <w:tcPrChange w:id="55" w:author="Diana Velásquez Rojas" w:date="2015-05-02T18:07:00Z">
+            <w:tcPrChange w:id="54" w:author="Diana Velásquez Rojas" w:date="2015-05-02T18:07:00Z">
               <w:tcPr>
                 <w:tcW w:w="425" w:type="dxa"/>
                 <w:shd w:val="clear" w:color="auto" w:fill="auto"/>
@@ -2083,7 +2081,7 @@
             <w:tcBorders>
               <w:bottom w:val="single" w:sz="4" w:space="0" w:color="auto"/>
             </w:tcBorders>
-            <w:tcPrChange w:id="56" w:author="Diana Velásquez Rojas" w:date="2015-05-02T18:07:00Z">
+            <w:tcPrChange w:id="55" w:author="Diana Velásquez Rojas" w:date="2015-05-02T18:07:00Z">
               <w:tcPr>
                 <w:tcW w:w="1559" w:type="dxa"/>
                 <w:tcBorders>
@@ -2119,7 +2117,7 @@
             <w:tcBorders>
               <w:bottom w:val="single" w:sz="4" w:space="0" w:color="auto"/>
             </w:tcBorders>
-            <w:tcPrChange w:id="57" w:author="Diana Velásquez Rojas" w:date="2015-05-02T18:07:00Z">
+            <w:tcPrChange w:id="56" w:author="Diana Velásquez Rojas" w:date="2015-05-02T18:07:00Z">
               <w:tcPr>
                 <w:tcW w:w="425" w:type="dxa"/>
                 <w:tcBorders>
@@ -2145,7 +2143,7 @@
         <w:tc>
           <w:tcPr>
             <w:tcW w:w="2126" w:type="dxa"/>
-            <w:tcPrChange w:id="58" w:author="Diana Velásquez Rojas" w:date="2015-05-02T18:07:00Z">
+            <w:tcPrChange w:id="57" w:author="Diana Velásquez Rojas" w:date="2015-05-02T18:07:00Z">
               <w:tcPr>
                 <w:tcW w:w="2126" w:type="dxa"/>
                 <w:shd w:val="clear" w:color="auto" w:fill="auto"/>
@@ -2175,28 +2173,28 @@
         <w:tc>
           <w:tcPr>
             <w:tcW w:w="404" w:type="dxa"/>
+            <w:tcPrChange w:id="58" w:author="Diana Velásquez Rojas" w:date="2015-05-02T18:07:00Z">
+              <w:tcPr>
+                <w:tcW w:w="404" w:type="dxa"/>
+                <w:shd w:val="clear" w:color="auto" w:fill="auto"/>
+              </w:tcPr>
+            </w:tcPrChange>
+          </w:tcPr>
+          <w:p>
+            <w:pPr>
+              <w:rPr>
+                <w:rFonts w:ascii="Arial" w:hAnsi="Arial"/>
+                <w:sz w:val="16"/>
+                <w:szCs w:val="16"/>
+                <w:lang w:val="es-ES_tradnl"/>
+              </w:rPr>
+            </w:pPr>
+          </w:p>
+        </w:tc>
+        <w:tc>
+          <w:tcPr>
+            <w:tcW w:w="1156" w:type="dxa"/>
             <w:tcPrChange w:id="59" w:author="Diana Velásquez Rojas" w:date="2015-05-02T18:07:00Z">
-              <w:tcPr>
-                <w:tcW w:w="404" w:type="dxa"/>
-                <w:shd w:val="clear" w:color="auto" w:fill="auto"/>
-              </w:tcPr>
-            </w:tcPrChange>
-          </w:tcPr>
-          <w:p>
-            <w:pPr>
-              <w:rPr>
-                <w:rFonts w:ascii="Arial" w:hAnsi="Arial"/>
-                <w:sz w:val="16"/>
-                <w:szCs w:val="16"/>
-                <w:lang w:val="es-ES_tradnl"/>
-              </w:rPr>
-            </w:pPr>
-          </w:p>
-        </w:tc>
-        <w:tc>
-          <w:tcPr>
-            <w:tcW w:w="1156" w:type="dxa"/>
-            <w:tcPrChange w:id="60" w:author="Diana Velásquez Rojas" w:date="2015-05-02T18:07:00Z">
               <w:tcPr>
                 <w:tcW w:w="1156" w:type="dxa"/>
                 <w:shd w:val="clear" w:color="auto" w:fill="auto"/>
@@ -2226,28 +2224,28 @@
         <w:tc>
           <w:tcPr>
             <w:tcW w:w="425" w:type="dxa"/>
+            <w:tcPrChange w:id="60" w:author="Diana Velásquez Rojas" w:date="2015-05-02T18:07:00Z">
+              <w:tcPr>
+                <w:tcW w:w="425" w:type="dxa"/>
+                <w:shd w:val="clear" w:color="auto" w:fill="auto"/>
+              </w:tcPr>
+            </w:tcPrChange>
+          </w:tcPr>
+          <w:p>
+            <w:pPr>
+              <w:rPr>
+                <w:rFonts w:ascii="Arial" w:hAnsi="Arial"/>
+                <w:sz w:val="16"/>
+                <w:szCs w:val="16"/>
+                <w:lang w:val="es-ES_tradnl"/>
+              </w:rPr>
+            </w:pPr>
+          </w:p>
+        </w:tc>
+        <w:tc>
+          <w:tcPr>
+            <w:tcW w:w="1843" w:type="dxa"/>
             <w:tcPrChange w:id="61" w:author="Diana Velásquez Rojas" w:date="2015-05-02T18:07:00Z">
-              <w:tcPr>
-                <w:tcW w:w="425" w:type="dxa"/>
-                <w:shd w:val="clear" w:color="auto" w:fill="auto"/>
-              </w:tcPr>
-            </w:tcPrChange>
-          </w:tcPr>
-          <w:p>
-            <w:pPr>
-              <w:rPr>
-                <w:rFonts w:ascii="Arial" w:hAnsi="Arial"/>
-                <w:sz w:val="16"/>
-                <w:szCs w:val="16"/>
-                <w:lang w:val="es-ES_tradnl"/>
-              </w:rPr>
-            </w:pPr>
-          </w:p>
-        </w:tc>
-        <w:tc>
-          <w:tcPr>
-            <w:tcW w:w="1843" w:type="dxa"/>
-            <w:tcPrChange w:id="62" w:author="Diana Velásquez Rojas" w:date="2015-05-02T18:07:00Z">
               <w:tcPr>
                 <w:tcW w:w="1843" w:type="dxa"/>
                 <w:shd w:val="clear" w:color="auto" w:fill="auto"/>
@@ -2277,7 +2275,7 @@
         <w:tc>
           <w:tcPr>
             <w:tcW w:w="425" w:type="dxa"/>
-            <w:tcPrChange w:id="63" w:author="Diana Velásquez Rojas" w:date="2015-05-02T18:07:00Z">
+            <w:tcPrChange w:id="62" w:author="Diana Velásquez Rojas" w:date="2015-05-02T18:07:00Z">
               <w:tcPr>
                 <w:tcW w:w="425" w:type="dxa"/>
                 <w:shd w:val="clear" w:color="auto" w:fill="auto"/>
@@ -2302,7 +2300,7 @@
               <w:bottom w:val="nil"/>
               <w:right w:val="nil"/>
             </w:tcBorders>
-            <w:tcPrChange w:id="64" w:author="Diana Velásquez Rojas" w:date="2015-05-02T18:07:00Z">
+            <w:tcPrChange w:id="63" w:author="Diana Velásquez Rojas" w:date="2015-05-02T18:07:00Z">
               <w:tcPr>
                 <w:tcW w:w="1559" w:type="dxa"/>
                 <w:tcBorders>
@@ -2332,7 +2330,7 @@
               <w:bottom w:val="nil"/>
               <w:right w:val="nil"/>
             </w:tcBorders>
-            <w:tcPrChange w:id="65" w:author="Diana Velásquez Rojas" w:date="2015-05-02T18:07:00Z">
+            <w:tcPrChange w:id="64" w:author="Diana Velásquez Rojas" w:date="2015-05-02T18:07:00Z">
               <w:tcPr>
                 <w:tcW w:w="425" w:type="dxa"/>
                 <w:tcBorders>
@@ -3394,6 +3392,8 @@
           <w:lang w:val="es-ES_tradnl"/>
         </w:rPr>
       </w:pPr>
+      <w:bookmarkStart w:id="65" w:name="_GoBack"/>
+      <w:bookmarkEnd w:id="65"/>
     </w:p>
     <w:p>
       <w:pPr>

</xml_diff>